<commit_message>
archivo del informe actualizado con toda la informacion
</commit_message>
<xml_diff>
--- a/informe.docx
+++ b/informe.docx
@@ -3376,37 +3376,140 @@
         <w:rPr>
           <w:lang w:val="es-MX"/>
         </w:rPr>
-        <w:t xml:space="preserve">Después de analizar cada tipo de transformación nos damos cuenta </w:t>
-      </w:r>
-      <w:r>
-        <w:rPr>
-          <w:lang w:val="es-MX"/>
-        </w:rPr>
-        <w:t>de que</w:t>
-      </w:r>
-      <w:r>
-        <w:rPr>
-          <w:lang w:val="es-MX"/>
-        </w:rPr>
-        <w:t xml:space="preserve"> verdaderamente las únicas 2 transformaciones que se pueden hacer a la imagen sin perder información sería la rotación y la operación x</w:t>
-      </w:r>
-      <w:r>
-        <w:rPr>
-          <w:lang w:val="es-MX"/>
-        </w:rPr>
-        <w:t>Or. Dado que el desplazamiento pierde la información</w:t>
-      </w:r>
-      <w:r>
-        <w:rPr>
-          <w:lang w:val="es-MX"/>
-        </w:rPr>
-        <w:t>, siendo</w:t>
-      </w:r>
-      <w:r>
-        <w:rPr>
-          <w:lang w:val="es-MX"/>
-        </w:rPr>
-        <w:t xml:space="preserve"> imposible regresar a la imagen original.  Y esto nos lleva que la transformación de desplazamiento de bit es una trampa para no poder regresar a la imagen original.</w:t>
+        <w:t xml:space="preserve">Después de analizar cada tipo de transformación nos </w:t>
+      </w:r>
+      <w:r>
+        <w:rPr>
+          <w:lang w:val="es-MX"/>
+        </w:rPr>
+        <w:t>percatamos</w:t>
+      </w:r>
+      <w:r>
+        <w:rPr>
+          <w:lang w:val="es-MX"/>
+        </w:rPr>
+        <w:t xml:space="preserve"> </w:t>
+      </w:r>
+      <w:r>
+        <w:rPr>
+          <w:lang w:val="es-MX"/>
+        </w:rPr>
+        <w:t>que</w:t>
+      </w:r>
+      <w:r>
+        <w:rPr>
+          <w:lang w:val="es-MX"/>
+        </w:rPr>
+        <w:t xml:space="preserve"> verdaderamente las únicas 2 transformaciones que se pueden </w:t>
+      </w:r>
+      <w:r>
+        <w:rPr>
+          <w:lang w:val="es-MX"/>
+        </w:rPr>
+        <w:t>aplicar</w:t>
+      </w:r>
+      <w:r>
+        <w:rPr>
+          <w:lang w:val="es-MX"/>
+        </w:rPr>
+        <w:t xml:space="preserve"> a la imagen sin perder información ser</w:t>
+      </w:r>
+      <w:r>
+        <w:rPr>
+          <w:lang w:val="es-MX"/>
+        </w:rPr>
+        <w:t>i</w:t>
+      </w:r>
+      <w:r>
+        <w:rPr>
+          <w:lang w:val="es-MX"/>
+        </w:rPr>
+        <w:t>a</w:t>
+      </w:r>
+      <w:r>
+        <w:rPr>
+          <w:lang w:val="es-MX"/>
+        </w:rPr>
+        <w:t>n</w:t>
+      </w:r>
+      <w:r>
+        <w:rPr>
+          <w:lang w:val="es-MX"/>
+        </w:rPr>
+        <w:t xml:space="preserve"> la</w:t>
+      </w:r>
+      <w:r>
+        <w:rPr>
+          <w:lang w:val="es-MX"/>
+        </w:rPr>
+        <w:t>s</w:t>
+      </w:r>
+      <w:r>
+        <w:rPr>
+          <w:lang w:val="es-MX"/>
+        </w:rPr>
+        <w:t xml:space="preserve"> rotaci</w:t>
+      </w:r>
+      <w:r>
+        <w:rPr>
+          <w:lang w:val="es-MX"/>
+        </w:rPr>
+        <w:t>ones</w:t>
+      </w:r>
+      <w:r>
+        <w:rPr>
+          <w:lang w:val="es-MX"/>
+        </w:rPr>
+        <w:t xml:space="preserve"> y la</w:t>
+      </w:r>
+      <w:r>
+        <w:rPr>
+          <w:lang w:val="es-MX"/>
+        </w:rPr>
+        <w:t>s</w:t>
+      </w:r>
+      <w:r>
+        <w:rPr>
+          <w:lang w:val="es-MX"/>
+        </w:rPr>
+        <w:t xml:space="preserve"> operaci</w:t>
+      </w:r>
+      <w:r>
+        <w:rPr>
+          <w:lang w:val="es-MX"/>
+        </w:rPr>
+        <w:t xml:space="preserve">ones </w:t>
+      </w:r>
+      <w:r>
+        <w:rPr>
+          <w:lang w:val="es-MX"/>
+        </w:rPr>
+        <w:t>x</w:t>
+      </w:r>
+      <w:r>
+        <w:rPr>
+          <w:lang w:val="es-MX"/>
+        </w:rPr>
+        <w:t xml:space="preserve">Or. </w:t>
+      </w:r>
+      <w:r>
+        <w:rPr>
+          <w:lang w:val="es-MX"/>
+        </w:rPr>
+        <w:t>Ya que según nuestros análisis y conclusiones de los diferentes tipos de transformaciones, consideramos que los desplazamientos pueden ser una trampa que nos aleja del camino correcto para hallar la imagen original.</w:t>
+      </w:r>
+    </w:p>
+    <w:p>
+      <w:pPr>
+        <w:rPr>
+          <w:lang w:val="es-MX"/>
+        </w:rPr>
+      </w:pPr>
+      <w:r>
+        <w:rPr>
+          <w:lang w:val="es-MX"/>
+        </w:rPr>
+        <w:t>Por tanto:</w:t>
       </w:r>
     </w:p>
     <w:p>
@@ -3477,23 +3580,2739 @@
     <w:p>
       <w:pPr>
         <w:rPr>
+          <w:lang w:val="es-MX"/>
+        </w:rPr>
+      </w:pPr>
+      <w:r>
+        <w:rPr>
+          <w:lang w:val="es-MX"/>
+        </w:rPr>
+        <w:t>la información que nos proporciona</w:t>
+      </w:r>
+      <w:r>
+        <w:rPr>
+          <w:lang w:val="es-MX"/>
+        </w:rPr>
+        <w:t>n</w:t>
+      </w:r>
+      <w:r>
+        <w:rPr>
+          <w:lang w:val="es-MX"/>
+        </w:rPr>
+        <w:t xml:space="preserve"> de la máscara es que se le suma como valor entero a entero, </w:t>
+      </w:r>
+      <w:r>
+        <w:rPr>
+          <w:lang w:val="es-MX"/>
+        </w:rPr>
+        <w:t>y</w:t>
+      </w:r>
+      <w:r>
+        <w:rPr>
+          <w:lang w:val="es-MX"/>
+        </w:rPr>
+        <w:t xml:space="preserve"> es más pequeña </w:t>
+      </w:r>
+      <w:r>
+        <w:rPr>
+          <w:lang w:val="es-MX"/>
+        </w:rPr>
+        <w:t>que la i</w:t>
+      </w:r>
+      <w:r>
+        <w:rPr>
+          <w:lang w:val="es-MX"/>
+        </w:rPr>
+        <w:t>magen origina</w:t>
+      </w:r>
+      <w:r>
+        <w:rPr>
+          <w:lang w:val="es-MX"/>
+        </w:rPr>
+        <w:t>l.  La máscara utiliza</w:t>
+      </w:r>
+      <w:r>
+        <w:rPr>
+          <w:lang w:val="es-MX"/>
+        </w:rPr>
+        <w:t xml:space="preserve"> un valor S aleatorio, que desplazar</w:t>
+      </w:r>
+      <w:r>
+        <w:rPr>
+          <w:lang w:val="es-MX"/>
+        </w:rPr>
+        <w:t>á</w:t>
+      </w:r>
+      <w:r>
+        <w:rPr>
+          <w:lang w:val="es-MX"/>
+        </w:rPr>
+        <w:t xml:space="preserve"> S pixeles desde el píxel cero de la imagen.  </w:t>
+      </w:r>
+    </w:p>
+    <w:p>
+      <w:pPr>
+        <w:rPr>
+          <w:lang w:val="es-MX"/>
+        </w:rPr>
+      </w:pPr>
+      <w:r>
+        <w:rPr>
+          <w:lang w:val="es-MX"/>
+        </w:rPr>
+        <w:t xml:space="preserve">La </w:t>
+      </w:r>
+      <w:r>
+        <w:rPr>
+          <w:lang w:val="es-MX"/>
+        </w:rPr>
+        <w:t>máscara</w:t>
+      </w:r>
+      <w:r>
+        <w:rPr>
+          <w:lang w:val="es-MX"/>
+        </w:rPr>
+        <w:t xml:space="preserve"> se </w:t>
+      </w:r>
+      <w:r>
+        <w:rPr>
+          <w:lang w:val="es-MX"/>
+        </w:rPr>
+        <w:t>añade</w:t>
+      </w:r>
+      <w:r>
+        <w:rPr>
+          <w:lang w:val="es-MX"/>
+        </w:rPr>
+        <w:t xml:space="preserve"> a la imagen en cada paso de la transformación, esto nos lleva </w:t>
+      </w:r>
+      <w:r>
+        <w:rPr>
+          <w:lang w:val="es-MX"/>
+        </w:rPr>
+        <w:t xml:space="preserve">a pensar </w:t>
+      </w:r>
+      <w:r>
+        <w:rPr>
+          <w:lang w:val="es-MX"/>
+        </w:rPr>
+        <w:t xml:space="preserve">que la imagen tiene pocos pasos y vemos que la </w:t>
+      </w:r>
+      <w:r>
+        <w:rPr>
+          <w:lang w:val="es-MX"/>
+        </w:rPr>
+        <w:t>máscara</w:t>
+      </w:r>
+      <w:r>
+        <w:rPr>
+          <w:lang w:val="es-MX"/>
+        </w:rPr>
+        <w:t xml:space="preserve"> </w:t>
+      </w:r>
+      <w:r>
+        <w:rPr>
+          <w:lang w:val="es-MX"/>
+        </w:rPr>
+        <w:t>solo distorsi</w:t>
+      </w:r>
+      <w:r>
+        <w:rPr>
+          <w:lang w:val="es-MX"/>
+        </w:rPr>
+        <w:t>ona</w:t>
+      </w:r>
+      <w:r>
+        <w:rPr>
+          <w:lang w:val="es-MX"/>
+        </w:rPr>
+        <w:t xml:space="preserve"> una </w:t>
+      </w:r>
+      <w:r>
+        <w:rPr>
+          <w:lang w:val="es-MX"/>
+        </w:rPr>
+        <w:t xml:space="preserve">pequeña </w:t>
+      </w:r>
+      <w:r>
+        <w:rPr>
+          <w:lang w:val="es-MX"/>
+        </w:rPr>
+        <w:t xml:space="preserve">parte de </w:t>
+      </w:r>
+      <w:r>
+        <w:rPr>
+          <w:lang w:val="es-MX"/>
+        </w:rPr>
+        <w:t xml:space="preserve">la imagen </w:t>
+      </w:r>
+      <w:r>
+        <w:rPr>
+          <w:lang w:val="es-MX"/>
+        </w:rPr>
+        <w:t>original.</w:t>
+      </w:r>
+      <w:r>
+        <w:rPr>
+          <w:lang w:val="es-MX"/>
+        </w:rPr>
+        <w:t xml:space="preserve"> Pero si son muchos pasos la máscara se distorsionará mucho cuando intente volver a la original.</w:t>
+      </w:r>
+    </w:p>
+    <w:p>
+      <w:pPr>
+        <w:rPr>
+          <w:lang w:val="es-MX"/>
+        </w:rPr>
+      </w:pPr>
+      <w:r>
+        <w:rPr>
+          <w:lang w:val="es-MX"/>
+        </w:rPr>
+        <w:lastRenderedPageBreak/>
+        <w:t>Un ejemplo grafico:</w:t>
+      </w:r>
+    </w:p>
+    <w:p>
+      <w:pPr>
+        <w:rPr>
+          <w:lang w:val="es-MX"/>
+        </w:rPr>
+      </w:pPr>
+      <w:r>
+        <mc:AlternateContent>
+          <mc:Choice Requires="wps">
+            <w:drawing>
+              <wp:anchor distT="0" distB="0" distL="114300" distR="114300" simplePos="0" relativeHeight="251667456" behindDoc="0" locked="0" layoutInCell="1" allowOverlap="1" wp14:anchorId="665E3A97" wp14:editId="3E3E7F9C">
+                <wp:simplePos x="0" y="0"/>
+                <wp:positionH relativeFrom="column">
+                  <wp:posOffset>1308735</wp:posOffset>
+                </wp:positionH>
+                <wp:positionV relativeFrom="paragraph">
+                  <wp:posOffset>17780</wp:posOffset>
+                </wp:positionV>
+                <wp:extent cx="259080" cy="144780"/>
+                <wp:effectExtent l="0" t="0" r="26670" b="26670"/>
+                <wp:wrapNone/>
+                <wp:docPr id="204267427" name="Diagrama de flujo: proceso 40"/>
+                <wp:cNvGraphicFramePr/>
+                <a:graphic xmlns:a="http://schemas.openxmlformats.org/drawingml/2006/main">
+                  <a:graphicData uri="http://schemas.microsoft.com/office/word/2010/wordprocessingShape">
+                    <wps:wsp>
+                      <wps:cNvSpPr/>
+                      <wps:spPr>
+                        <a:xfrm>
+                          <a:off x="0" y="0"/>
+                          <a:ext cx="259080" cy="144780"/>
+                        </a:xfrm>
+                        <a:prstGeom prst="flowChartProcess">
+                          <a:avLst/>
+                        </a:prstGeom>
+                        <a:solidFill>
+                          <a:schemeClr val="accent4">
+                            <a:lumMod val="60000"/>
+                            <a:lumOff val="40000"/>
+                          </a:schemeClr>
+                        </a:solidFill>
+                      </wps:spPr>
+                      <wps:style>
+                        <a:lnRef idx="2">
+                          <a:schemeClr val="accent1">
+                            <a:shade val="15000"/>
+                          </a:schemeClr>
+                        </a:lnRef>
+                        <a:fillRef idx="1">
+                          <a:schemeClr val="accent1"/>
+                        </a:fillRef>
+                        <a:effectRef idx="0">
+                          <a:schemeClr val="accent1"/>
+                        </a:effectRef>
+                        <a:fontRef idx="minor">
+                          <a:schemeClr val="lt1"/>
+                        </a:fontRef>
+                      </wps:style>
+                      <wps:bodyPr rot="0" spcFirstLastPara="0" vertOverflow="clip" horzOverflow="clip" vert="horz" wrap="square" lIns="91440" tIns="45720" rIns="91440" bIns="45720" numCol="1" spcCol="0" rtlCol="0" fromWordArt="0" anchor="ctr" anchorCtr="0" forceAA="0" compatLnSpc="1">
+                        <a:prstTxWarp prst="textNoShape">
+                          <a:avLst/>
+                        </a:prstTxWarp>
+                        <a:noAutofit/>
+                      </wps:bodyPr>
+                    </wps:wsp>
+                  </a:graphicData>
+                </a:graphic>
+                <wp14:sizeRelH relativeFrom="margin">
+                  <wp14:pctWidth>0</wp14:pctWidth>
+                </wp14:sizeRelH>
+                <wp14:sizeRelV relativeFrom="margin">
+                  <wp14:pctHeight>0</wp14:pctHeight>
+                </wp14:sizeRelV>
+              </wp:anchor>
+            </w:drawing>
+          </mc:Choice>
+          <mc:Fallback>
+            <w:pict>
+              <v:shapetype w14:anchorId="662957EF" id="_x0000_t109" coordsize="21600,21600" o:spt="109" path="m,l,21600r21600,l21600,xe">
+                <v:stroke joinstyle="miter"/>
+                <v:path gradientshapeok="t" o:connecttype="rect"/>
+              </v:shapetype>
+              <v:shape id="Diagrama de flujo: proceso 40" o:spid="_x0000_s1026" type="#_x0000_t109" style="position:absolute;margin-left:103.05pt;margin-top:1.4pt;width:20.4pt;height:11.4pt;z-index:251667456;visibility:visible;mso-wrap-style:square;mso-width-percent:0;mso-height-percent:0;mso-wrap-distance-left:9pt;mso-wrap-distance-top:0;mso-wrap-distance-right:9pt;mso-wrap-distance-bottom:0;mso-position-horizontal:absolute;mso-position-horizontal-relative:text;mso-position-vertical:absolute;mso-position-vertical-relative:text;mso-width-percent:0;mso-height-percent:0;mso-width-relative:margin;mso-height-relative:margin;v-text-anchor:middle" o:gfxdata="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" fillcolor="#60caf3 [1943]" strokecolor="#030e13 [484]" strokeweight="1pt"/>
+            </w:pict>
+          </mc:Fallback>
+        </mc:AlternateContent>
+      </w:r>
+      <w:r>
+        <w:rPr>
+          <w:lang w:val="es-MX"/>
+        </w:rPr>
+        <w:t>Imagen original:</w:t>
+      </w:r>
+    </w:p>
+    <w:p>
+      <w:pPr>
+        <w:rPr>
+          <w:lang w:val="es-MX"/>
+        </w:rPr>
+      </w:pPr>
+      <w:r>
+        <mc:AlternateContent>
+          <mc:Choice Requires="wps">
+            <w:drawing>
+              <wp:anchor distT="0" distB="0" distL="114300" distR="114300" simplePos="0" relativeHeight="251668480" behindDoc="0" locked="0" layoutInCell="1" allowOverlap="1" wp14:anchorId="47FAA618" wp14:editId="7DF372B5">
+                <wp:simplePos x="0" y="0"/>
+                <wp:positionH relativeFrom="column">
+                  <wp:posOffset>767715</wp:posOffset>
+                </wp:positionH>
+                <wp:positionV relativeFrom="paragraph">
+                  <wp:posOffset>12700</wp:posOffset>
+                </wp:positionV>
+                <wp:extent cx="251460" cy="167640"/>
+                <wp:effectExtent l="0" t="0" r="15240" b="22860"/>
+                <wp:wrapNone/>
+                <wp:docPr id="1851705843" name="Diagrama de flujo: proceso 39"/>
+                <wp:cNvGraphicFramePr/>
+                <a:graphic xmlns:a="http://schemas.openxmlformats.org/drawingml/2006/main">
+                  <a:graphicData uri="http://schemas.microsoft.com/office/word/2010/wordprocessingShape">
+                    <wps:wsp>
+                      <wps:cNvSpPr/>
+                      <wps:spPr>
+                        <a:xfrm>
+                          <a:off x="0" y="0"/>
+                          <a:ext cx="251460" cy="167640"/>
+                        </a:xfrm>
+                        <a:prstGeom prst="flowChartProcess">
+                          <a:avLst/>
+                        </a:prstGeom>
+                        <a:solidFill>
+                          <a:schemeClr val="accent5">
+                            <a:lumMod val="60000"/>
+                            <a:lumOff val="40000"/>
+                          </a:schemeClr>
+                        </a:solidFill>
+                      </wps:spPr>
+                      <wps:style>
+                        <a:lnRef idx="2">
+                          <a:schemeClr val="accent1">
+                            <a:shade val="15000"/>
+                          </a:schemeClr>
+                        </a:lnRef>
+                        <a:fillRef idx="1">
+                          <a:schemeClr val="accent1"/>
+                        </a:fillRef>
+                        <a:effectRef idx="0">
+                          <a:schemeClr val="accent1"/>
+                        </a:effectRef>
+                        <a:fontRef idx="minor">
+                          <a:schemeClr val="lt1"/>
+                        </a:fontRef>
+                      </wps:style>
+                      <wps:bodyPr rot="0" spcFirstLastPara="0" vertOverflow="clip" horzOverflow="clip" vert="horz" wrap="square" lIns="91440" tIns="45720" rIns="91440" bIns="45720" numCol="1" spcCol="0" rtlCol="0" fromWordArt="0" anchor="ctr" anchorCtr="0" forceAA="0" compatLnSpc="1">
+                        <a:prstTxWarp prst="textNoShape">
+                          <a:avLst/>
+                        </a:prstTxWarp>
+                        <a:noAutofit/>
+                      </wps:bodyPr>
+                    </wps:wsp>
+                  </a:graphicData>
+                </a:graphic>
+                <wp14:sizeRelH relativeFrom="margin">
+                  <wp14:pctWidth>0</wp14:pctWidth>
+                </wp14:sizeRelH>
+                <wp14:sizeRelV relativeFrom="margin">
+                  <wp14:pctHeight>0</wp14:pctHeight>
+                </wp14:sizeRelV>
+              </wp:anchor>
+            </w:drawing>
+          </mc:Choice>
+          <mc:Fallback>
+            <w:pict>
+              <v:shape w14:anchorId="5263E336" id="Diagrama de flujo: proceso 39" o:spid="_x0000_s1026" type="#_x0000_t109" style="position:absolute;margin-left:60.45pt;margin-top:1pt;width:19.8pt;height:13.2pt;z-index:251668480;visibility:visible;mso-wrap-style:square;mso-width-percent:0;mso-height-percent:0;mso-wrap-distance-left:9pt;mso-wrap-distance-top:0;mso-wrap-distance-right:9pt;mso-wrap-distance-bottom:0;mso-position-horizontal:absolute;mso-position-horizontal-relative:text;mso-position-vertical:absolute;mso-position-vertical-relative:text;mso-width-percent:0;mso-height-percent:0;mso-width-relative:margin;mso-height-relative:margin;v-text-anchor:middle" o:gfxdata="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" fillcolor="#d86dcb [1944]" strokecolor="#030e13 [484]" strokeweight="1pt"/>
+            </w:pict>
+          </mc:Fallback>
+        </mc:AlternateContent>
+      </w:r>
+      <w:r>
+        <w:rPr>
+          <w:lang w:val="es-MX"/>
+        </w:rPr>
+        <w:t>Mascara:</w:t>
+      </w:r>
+    </w:p>
+    <w:p>
+      <w:pPr>
+        <w:rPr>
+          <w:lang w:val="es-MX"/>
+        </w:rPr>
+      </w:pPr>
+      <w:r>
+        <w:rPr>
+          <w:lang w:val="es-MX"/>
+        </w:rPr>
+        <w:t xml:space="preserve">                Imagen A                                                                                               Imagen</w:t>
+      </w:r>
+      <w:r>
+        <w:rPr>
+          <w:lang w:val="es-MX"/>
+        </w:rPr>
+        <w:t xml:space="preserve"> </w:t>
+      </w:r>
+      <w:r>
+        <w:rPr>
+          <w:lang w:val="es-MX"/>
+        </w:rPr>
+        <w:t>B</w:t>
+      </w:r>
+      <w:r>
+        <w:rPr>
+          <w:lang w:val="es-MX"/>
+        </w:rPr>
+        <w:t xml:space="preserve"> </w:t>
+      </w:r>
+    </w:p>
+    <w:p>
+      <w:r>
+        <mc:AlternateContent>
+          <mc:Choice Requires="wps">
+            <w:drawing>
+              <wp:anchor distT="0" distB="0" distL="114300" distR="114300" simplePos="0" relativeHeight="251666432" behindDoc="0" locked="0" layoutInCell="1" allowOverlap="1" wp14:anchorId="18B9FC1C" wp14:editId="2B94452C">
+                <wp:simplePos x="0" y="0"/>
+                <wp:positionH relativeFrom="margin">
+                  <wp:posOffset>3526155</wp:posOffset>
+                </wp:positionH>
+                <wp:positionV relativeFrom="paragraph">
+                  <wp:posOffset>11430</wp:posOffset>
+                </wp:positionV>
+                <wp:extent cx="2042160" cy="1363980"/>
+                <wp:effectExtent l="0" t="0" r="15240" b="26670"/>
+                <wp:wrapNone/>
+                <wp:docPr id="2008934037" name="Diagrama de flujo: proceso 35"/>
+                <wp:cNvGraphicFramePr/>
+                <a:graphic xmlns:a="http://schemas.openxmlformats.org/drawingml/2006/main">
+                  <a:graphicData uri="http://schemas.microsoft.com/office/word/2010/wordprocessingShape">
+                    <wps:wsp>
+                      <wps:cNvSpPr/>
+                      <wps:spPr>
+                        <a:xfrm>
+                          <a:off x="0" y="0"/>
+                          <a:ext cx="2042160" cy="1363980"/>
+                        </a:xfrm>
+                        <a:prstGeom prst="flowChartProcess">
+                          <a:avLst/>
+                        </a:prstGeom>
+                        <a:solidFill>
+                          <a:schemeClr val="accent4">
+                            <a:lumMod val="60000"/>
+                            <a:lumOff val="40000"/>
+                          </a:schemeClr>
+                        </a:solidFill>
+                      </wps:spPr>
+                      <wps:style>
+                        <a:lnRef idx="2">
+                          <a:schemeClr val="accent1">
+                            <a:shade val="15000"/>
+                          </a:schemeClr>
+                        </a:lnRef>
+                        <a:fillRef idx="1">
+                          <a:schemeClr val="accent1"/>
+                        </a:fillRef>
+                        <a:effectRef idx="0">
+                          <a:schemeClr val="accent1"/>
+                        </a:effectRef>
+                        <a:fontRef idx="minor">
+                          <a:schemeClr val="lt1"/>
+                        </a:fontRef>
+                      </wps:style>
+                      <wps:bodyPr rot="0" spcFirstLastPara="0" vertOverflow="clip" horzOverflow="clip" vert="horz" wrap="square" lIns="91440" tIns="45720" rIns="91440" bIns="45720" numCol="1" spcCol="0" rtlCol="0" fromWordArt="0" anchor="ctr" anchorCtr="0" forceAA="0" compatLnSpc="1">
+                        <a:prstTxWarp prst="textNoShape">
+                          <a:avLst/>
+                        </a:prstTxWarp>
+                        <a:noAutofit/>
+                      </wps:bodyPr>
+                    </wps:wsp>
+                  </a:graphicData>
+                </a:graphic>
+                <wp14:sizeRelH relativeFrom="page">
+                  <wp14:pctWidth>0</wp14:pctWidth>
+                </wp14:sizeRelH>
+                <wp14:sizeRelV relativeFrom="page">
+                  <wp14:pctHeight>0</wp14:pctHeight>
+                </wp14:sizeRelV>
+              </wp:anchor>
+            </w:drawing>
+          </mc:Choice>
+          <mc:Fallback>
+            <w:pict>
+              <v:shape w14:anchorId="2320BC45" id="Diagrama de flujo: proceso 35" o:spid="_x0000_s1026" type="#_x0000_t109" style="position:absolute;margin-left:277.65pt;margin-top:.9pt;width:160.8pt;height:107.4pt;z-index:251666432;visibility:visible;mso-wrap-style:square;mso-width-percent:0;mso-height-percent:0;mso-wrap-distance-left:9pt;mso-wrap-distance-top:0;mso-wrap-distance-right:9pt;mso-wrap-distance-bottom:0;mso-position-horizontal:absolute;mso-position-horizontal-relative:margin;mso-position-vertical:absolute;mso-position-vertical-relative:text;mso-width-percent:0;mso-height-percent:0;mso-width-relative:page;mso-height-relative:page;v-text-anchor:middle" o:gfxdata="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" fillcolor="#60caf3 [1943]" strokecolor="#030e13 [484]" strokeweight="1pt">
+                <w10:wrap anchorx="margin"/>
+              </v:shape>
+            </w:pict>
+          </mc:Fallback>
+        </mc:AlternateContent>
+      </w:r>
+      <w:r>
+        <mc:AlternateContent>
+          <mc:Choice Requires="wps">
+            <w:drawing>
+              <wp:anchor distT="0" distB="0" distL="114300" distR="114300" simplePos="0" relativeHeight="251669504" behindDoc="0" locked="0" layoutInCell="1" allowOverlap="1" wp14:anchorId="75C2CE7E" wp14:editId="5F16C512">
+                <wp:simplePos x="0" y="0"/>
+                <wp:positionH relativeFrom="column">
+                  <wp:posOffset>405765</wp:posOffset>
+                </wp:positionH>
+                <wp:positionV relativeFrom="paragraph">
+                  <wp:posOffset>850265</wp:posOffset>
+                </wp:positionV>
+                <wp:extent cx="259080" cy="220980"/>
+                <wp:effectExtent l="0" t="0" r="26670" b="26670"/>
+                <wp:wrapNone/>
+                <wp:docPr id="1267590835" name="Diagrama de flujo: proceso 38"/>
+                <wp:cNvGraphicFramePr/>
+                <a:graphic xmlns:a="http://schemas.openxmlformats.org/drawingml/2006/main">
+                  <a:graphicData uri="http://schemas.microsoft.com/office/word/2010/wordprocessingShape">
+                    <wps:wsp>
+                      <wps:cNvSpPr/>
+                      <wps:spPr>
+                        <a:xfrm>
+                          <a:off x="0" y="0"/>
+                          <a:ext cx="259080" cy="220980"/>
+                        </a:xfrm>
+                        <a:prstGeom prst="flowChartProcess">
+                          <a:avLst/>
+                        </a:prstGeom>
+                        <a:solidFill>
+                          <a:schemeClr val="accent5">
+                            <a:lumMod val="60000"/>
+                            <a:lumOff val="40000"/>
+                          </a:schemeClr>
+                        </a:solidFill>
+                        <a:ln>
+                          <a:solidFill>
+                            <a:schemeClr val="accent5">
+                              <a:lumMod val="60000"/>
+                              <a:lumOff val="40000"/>
+                            </a:schemeClr>
+                          </a:solidFill>
+                        </a:ln>
+                      </wps:spPr>
+                      <wps:style>
+                        <a:lnRef idx="2">
+                          <a:schemeClr val="accent1">
+                            <a:shade val="15000"/>
+                          </a:schemeClr>
+                        </a:lnRef>
+                        <a:fillRef idx="1">
+                          <a:schemeClr val="accent1"/>
+                        </a:fillRef>
+                        <a:effectRef idx="0">
+                          <a:schemeClr val="accent1"/>
+                        </a:effectRef>
+                        <a:fontRef idx="minor">
+                          <a:schemeClr val="lt1"/>
+                        </a:fontRef>
+                      </wps:style>
+                      <wps:bodyPr rot="0" spcFirstLastPara="0" vertOverflow="clip" horzOverflow="clip" vert="horz" wrap="square" lIns="91440" tIns="45720" rIns="91440" bIns="45720" numCol="1" spcCol="0" rtlCol="0" fromWordArt="0" anchor="ctr" anchorCtr="0" forceAA="0" compatLnSpc="1">
+                        <a:prstTxWarp prst="textNoShape">
+                          <a:avLst/>
+                        </a:prstTxWarp>
+                        <a:noAutofit/>
+                      </wps:bodyPr>
+                    </wps:wsp>
+                  </a:graphicData>
+                </a:graphic>
+                <wp14:sizeRelH relativeFrom="margin">
+                  <wp14:pctWidth>0</wp14:pctWidth>
+                </wp14:sizeRelH>
+                <wp14:sizeRelV relativeFrom="margin">
+                  <wp14:pctHeight>0</wp14:pctHeight>
+                </wp14:sizeRelV>
+              </wp:anchor>
+            </w:drawing>
+          </mc:Choice>
+          <mc:Fallback>
+            <w:pict>
+              <v:shape w14:anchorId="16FD35C0" id="Diagrama de flujo: proceso 38" o:spid="_x0000_s1026" type="#_x0000_t109" style="position:absolute;margin-left:31.95pt;margin-top:66.95pt;width:20.4pt;height:17.4pt;z-index:251669504;visibility:visible;mso-wrap-style:square;mso-width-percent:0;mso-height-percent:0;mso-wrap-distance-left:9pt;mso-wrap-distance-top:0;mso-wrap-distance-right:9pt;mso-wrap-distance-bottom:0;mso-position-horizontal:absolute;mso-position-horizontal-relative:text;mso-position-vertical:absolute;mso-position-vertical-relative:text;mso-width-percent:0;mso-height-percent:0;mso-width-relative:margin;mso-height-relative:margin;v-text-anchor:middle" o:gfxdata="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" fillcolor="#d86dcb [1944]" strokecolor="#d86dcb [1944]" strokeweight="1pt"/>
+            </w:pict>
+          </mc:Fallback>
+        </mc:AlternateContent>
+      </w:r>
+      <w:r>
+        <mc:AlternateContent>
+          <mc:Choice Requires="wps">
+            <w:drawing>
+              <wp:anchor distT="0" distB="0" distL="114300" distR="114300" simplePos="0" relativeHeight="251671552" behindDoc="0" locked="0" layoutInCell="1" allowOverlap="1" wp14:anchorId="4D78A791" wp14:editId="636080E6">
+                <wp:simplePos x="0" y="0"/>
+                <wp:positionH relativeFrom="column">
+                  <wp:posOffset>1419225</wp:posOffset>
+                </wp:positionH>
+                <wp:positionV relativeFrom="paragraph">
+                  <wp:posOffset>365760</wp:posOffset>
+                </wp:positionV>
+                <wp:extent cx="259080" cy="220980"/>
+                <wp:effectExtent l="0" t="0" r="26670" b="26670"/>
+                <wp:wrapNone/>
+                <wp:docPr id="308157597" name="Diagrama de flujo: proceso 37"/>
+                <wp:cNvGraphicFramePr/>
+                <a:graphic xmlns:a="http://schemas.openxmlformats.org/drawingml/2006/main">
+                  <a:graphicData uri="http://schemas.microsoft.com/office/word/2010/wordprocessingShape">
+                    <wps:wsp>
+                      <wps:cNvSpPr/>
+                      <wps:spPr>
+                        <a:xfrm>
+                          <a:off x="0" y="0"/>
+                          <a:ext cx="259080" cy="220980"/>
+                        </a:xfrm>
+                        <a:prstGeom prst="flowChartProcess">
+                          <a:avLst/>
+                        </a:prstGeom>
+                        <a:solidFill>
+                          <a:schemeClr val="accent5">
+                            <a:lumMod val="60000"/>
+                            <a:lumOff val="40000"/>
+                          </a:schemeClr>
+                        </a:solidFill>
+                        <a:ln>
+                          <a:solidFill>
+                            <a:schemeClr val="accent5">
+                              <a:lumMod val="60000"/>
+                              <a:lumOff val="40000"/>
+                            </a:schemeClr>
+                          </a:solidFill>
+                        </a:ln>
+                      </wps:spPr>
+                      <wps:style>
+                        <a:lnRef idx="2">
+                          <a:schemeClr val="accent1">
+                            <a:shade val="15000"/>
+                          </a:schemeClr>
+                        </a:lnRef>
+                        <a:fillRef idx="1">
+                          <a:schemeClr val="accent1"/>
+                        </a:fillRef>
+                        <a:effectRef idx="0">
+                          <a:schemeClr val="accent1"/>
+                        </a:effectRef>
+                        <a:fontRef idx="minor">
+                          <a:schemeClr val="lt1"/>
+                        </a:fontRef>
+                      </wps:style>
+                      <wps:bodyPr rot="0" spcFirstLastPara="0" vertOverflow="clip" horzOverflow="clip" vert="horz" wrap="square" lIns="91440" tIns="45720" rIns="91440" bIns="45720" numCol="1" spcCol="0" rtlCol="0" fromWordArt="0" anchor="ctr" anchorCtr="0" forceAA="0" compatLnSpc="1">
+                        <a:prstTxWarp prst="textNoShape">
+                          <a:avLst/>
+                        </a:prstTxWarp>
+                        <a:noAutofit/>
+                      </wps:bodyPr>
+                    </wps:wsp>
+                  </a:graphicData>
+                </a:graphic>
+                <wp14:sizeRelH relativeFrom="margin">
+                  <wp14:pctWidth>0</wp14:pctWidth>
+                </wp14:sizeRelH>
+                <wp14:sizeRelV relativeFrom="margin">
+                  <wp14:pctHeight>0</wp14:pctHeight>
+                </wp14:sizeRelV>
+              </wp:anchor>
+            </w:drawing>
+          </mc:Choice>
+          <mc:Fallback>
+            <w:pict>
+              <v:shape w14:anchorId="78DD9BD5" id="Diagrama de flujo: proceso 37" o:spid="_x0000_s1026" type="#_x0000_t109" style="position:absolute;margin-left:111.75pt;margin-top:28.8pt;width:20.4pt;height:17.4pt;z-index:251671552;visibility:visible;mso-wrap-style:square;mso-width-percent:0;mso-height-percent:0;mso-wrap-distance-left:9pt;mso-wrap-distance-top:0;mso-wrap-distance-right:9pt;mso-wrap-distance-bottom:0;mso-position-horizontal:absolute;mso-position-horizontal-relative:text;mso-position-vertical:absolute;mso-position-vertical-relative:text;mso-width-percent:0;mso-height-percent:0;mso-width-relative:margin;mso-height-relative:margin;v-text-anchor:middle" o:gfxdata="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" fillcolor="#d86dcb [1944]" strokecolor="#d86dcb [1944]" strokeweight="1pt"/>
+            </w:pict>
+          </mc:Fallback>
+        </mc:AlternateContent>
+      </w:r>
+      <w:r>
+        <mc:AlternateContent>
+          <mc:Choice Requires="wps">
+            <w:drawing>
+              <wp:anchor distT="0" distB="0" distL="114300" distR="114300" simplePos="0" relativeHeight="251675648" behindDoc="0" locked="0" layoutInCell="1" allowOverlap="1" wp14:anchorId="28C13FD1" wp14:editId="7FDD618C">
+                <wp:simplePos x="0" y="0"/>
+                <wp:positionH relativeFrom="column">
+                  <wp:posOffset>3728085</wp:posOffset>
+                </wp:positionH>
+                <wp:positionV relativeFrom="paragraph">
+                  <wp:posOffset>125730</wp:posOffset>
+                </wp:positionV>
+                <wp:extent cx="259080" cy="220980"/>
+                <wp:effectExtent l="0" t="0" r="26670" b="26670"/>
+                <wp:wrapNone/>
+                <wp:docPr id="45992177" name="Diagrama de flujo: proceso 36"/>
+                <wp:cNvGraphicFramePr/>
+                <a:graphic xmlns:a="http://schemas.openxmlformats.org/drawingml/2006/main">
+                  <a:graphicData uri="http://schemas.microsoft.com/office/word/2010/wordprocessingShape">
+                    <wps:wsp>
+                      <wps:cNvSpPr/>
+                      <wps:spPr>
+                        <a:xfrm>
+                          <a:off x="0" y="0"/>
+                          <a:ext cx="259080" cy="220980"/>
+                        </a:xfrm>
+                        <a:prstGeom prst="flowChartProcess">
+                          <a:avLst/>
+                        </a:prstGeom>
+                        <a:solidFill>
+                          <a:schemeClr val="accent5">
+                            <a:lumMod val="60000"/>
+                            <a:lumOff val="40000"/>
+                          </a:schemeClr>
+                        </a:solidFill>
+                        <a:ln>
+                          <a:solidFill>
+                            <a:schemeClr val="accent5">
+                              <a:lumMod val="60000"/>
+                              <a:lumOff val="40000"/>
+                            </a:schemeClr>
+                          </a:solidFill>
+                        </a:ln>
+                      </wps:spPr>
+                      <wps:style>
+                        <a:lnRef idx="2">
+                          <a:schemeClr val="accent1">
+                            <a:shade val="15000"/>
+                          </a:schemeClr>
+                        </a:lnRef>
+                        <a:fillRef idx="1">
+                          <a:schemeClr val="accent1"/>
+                        </a:fillRef>
+                        <a:effectRef idx="0">
+                          <a:schemeClr val="accent1"/>
+                        </a:effectRef>
+                        <a:fontRef idx="minor">
+                          <a:schemeClr val="lt1"/>
+                        </a:fontRef>
+                      </wps:style>
+                      <wps:bodyPr rot="0" spcFirstLastPara="0" vertOverflow="clip" horzOverflow="clip" vert="horz" wrap="square" lIns="91440" tIns="45720" rIns="91440" bIns="45720" numCol="1" spcCol="0" rtlCol="0" fromWordArt="0" anchor="ctr" anchorCtr="0" forceAA="0" compatLnSpc="1">
+                        <a:prstTxWarp prst="textNoShape">
+                          <a:avLst/>
+                        </a:prstTxWarp>
+                        <a:noAutofit/>
+                      </wps:bodyPr>
+                    </wps:wsp>
+                  </a:graphicData>
+                </a:graphic>
+                <wp14:sizeRelH relativeFrom="margin">
+                  <wp14:pctWidth>0</wp14:pctWidth>
+                </wp14:sizeRelH>
+                <wp14:sizeRelV relativeFrom="margin">
+                  <wp14:pctHeight>0</wp14:pctHeight>
+                </wp14:sizeRelV>
+              </wp:anchor>
+            </w:drawing>
+          </mc:Choice>
+          <mc:Fallback>
+            <w:pict>
+              <v:shape w14:anchorId="05E3D44D" id="Diagrama de flujo: proceso 36" o:spid="_x0000_s1026" type="#_x0000_t109" style="position:absolute;margin-left:293.55pt;margin-top:9.9pt;width:20.4pt;height:17.4pt;z-index:251675648;visibility:visible;mso-wrap-style:square;mso-width-percent:0;mso-height-percent:0;mso-wrap-distance-left:9pt;mso-wrap-distance-top:0;mso-wrap-distance-right:9pt;mso-wrap-distance-bottom:0;mso-position-horizontal:absolute;mso-position-horizontal-relative:text;mso-position-vertical:absolute;mso-position-vertical-relative:text;mso-width-percent:0;mso-height-percent:0;mso-width-relative:margin;mso-height-relative:margin;v-text-anchor:middle" o:gfxdata="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" fillcolor="#d86dcb [1944]" strokecolor="#d86dcb [1944]" strokeweight="1pt"/>
+            </w:pict>
+          </mc:Fallback>
+        </mc:AlternateContent>
+      </w:r>
+      <w:r>
+        <mc:AlternateContent>
+          <mc:Choice Requires="wps">
+            <w:drawing>
+              <wp:anchor distT="0" distB="0" distL="114300" distR="114300" simplePos="0" relativeHeight="251674624" behindDoc="0" locked="0" layoutInCell="1" allowOverlap="1" wp14:anchorId="32098714" wp14:editId="7440958A">
+                <wp:simplePos x="0" y="0"/>
+                <wp:positionH relativeFrom="column">
+                  <wp:posOffset>5069205</wp:posOffset>
+                </wp:positionH>
+                <wp:positionV relativeFrom="paragraph">
+                  <wp:posOffset>148590</wp:posOffset>
+                </wp:positionV>
+                <wp:extent cx="259080" cy="220980"/>
+                <wp:effectExtent l="0" t="0" r="26670" b="26670"/>
+                <wp:wrapNone/>
+                <wp:docPr id="2089579078" name="Diagrama de flujo: proceso 34"/>
+                <wp:cNvGraphicFramePr/>
+                <a:graphic xmlns:a="http://schemas.openxmlformats.org/drawingml/2006/main">
+                  <a:graphicData uri="http://schemas.microsoft.com/office/word/2010/wordprocessingShape">
+                    <wps:wsp>
+                      <wps:cNvSpPr/>
+                      <wps:spPr>
+                        <a:xfrm>
+                          <a:off x="0" y="0"/>
+                          <a:ext cx="259080" cy="220980"/>
+                        </a:xfrm>
+                        <a:prstGeom prst="flowChartProcess">
+                          <a:avLst/>
+                        </a:prstGeom>
+                        <a:solidFill>
+                          <a:schemeClr val="accent5">
+                            <a:lumMod val="60000"/>
+                            <a:lumOff val="40000"/>
+                          </a:schemeClr>
+                        </a:solidFill>
+                        <a:ln>
+                          <a:solidFill>
+                            <a:schemeClr val="accent5">
+                              <a:lumMod val="60000"/>
+                              <a:lumOff val="40000"/>
+                            </a:schemeClr>
+                          </a:solidFill>
+                        </a:ln>
+                      </wps:spPr>
+                      <wps:style>
+                        <a:lnRef idx="2">
+                          <a:schemeClr val="accent1">
+                            <a:shade val="15000"/>
+                          </a:schemeClr>
+                        </a:lnRef>
+                        <a:fillRef idx="1">
+                          <a:schemeClr val="accent1"/>
+                        </a:fillRef>
+                        <a:effectRef idx="0">
+                          <a:schemeClr val="accent1"/>
+                        </a:effectRef>
+                        <a:fontRef idx="minor">
+                          <a:schemeClr val="lt1"/>
+                        </a:fontRef>
+                      </wps:style>
+                      <wps:bodyPr rot="0" spcFirstLastPara="0" vertOverflow="clip" horzOverflow="clip" vert="horz" wrap="square" lIns="91440" tIns="45720" rIns="91440" bIns="45720" numCol="1" spcCol="0" rtlCol="0" fromWordArt="0" anchor="ctr" anchorCtr="0" forceAA="0" compatLnSpc="1">
+                        <a:prstTxWarp prst="textNoShape">
+                          <a:avLst/>
+                        </a:prstTxWarp>
+                        <a:noAutofit/>
+                      </wps:bodyPr>
+                    </wps:wsp>
+                  </a:graphicData>
+                </a:graphic>
+                <wp14:sizeRelH relativeFrom="margin">
+                  <wp14:pctWidth>0</wp14:pctWidth>
+                </wp14:sizeRelH>
+                <wp14:sizeRelV relativeFrom="margin">
+                  <wp14:pctHeight>0</wp14:pctHeight>
+                </wp14:sizeRelV>
+              </wp:anchor>
+            </w:drawing>
+          </mc:Choice>
+          <mc:Fallback>
+            <w:pict>
+              <v:shape w14:anchorId="7CBAD377" id="Diagrama de flujo: proceso 34" o:spid="_x0000_s1026" type="#_x0000_t109" style="position:absolute;margin-left:399.15pt;margin-top:11.7pt;width:20.4pt;height:17.4pt;z-index:251674624;visibility:visible;mso-wrap-style:square;mso-width-percent:0;mso-height-percent:0;mso-wrap-distance-left:9pt;mso-wrap-distance-top:0;mso-wrap-distance-right:9pt;mso-wrap-distance-bottom:0;mso-position-horizontal:absolute;mso-position-horizontal-relative:text;mso-position-vertical:absolute;mso-position-vertical-relative:text;mso-width-percent:0;mso-height-percent:0;mso-width-relative:margin;mso-height-relative:margin;v-text-anchor:middle" o:gfxdata="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" fillcolor="#d86dcb [1944]" strokecolor="#d86dcb [1944]" strokeweight="1pt"/>
+            </w:pict>
+          </mc:Fallback>
+        </mc:AlternateContent>
+      </w:r>
+      <w:r>
+        <mc:AlternateContent>
+          <mc:Choice Requires="wps">
+            <w:drawing>
+              <wp:anchor distT="0" distB="0" distL="114300" distR="114300" simplePos="0" relativeHeight="251676672" behindDoc="0" locked="0" layoutInCell="1" allowOverlap="1" wp14:anchorId="328FD9FE" wp14:editId="7CF56D06">
+                <wp:simplePos x="0" y="0"/>
+                <wp:positionH relativeFrom="column">
+                  <wp:posOffset>5061585</wp:posOffset>
+                </wp:positionH>
+                <wp:positionV relativeFrom="paragraph">
+                  <wp:posOffset>1052830</wp:posOffset>
+                </wp:positionV>
+                <wp:extent cx="259080" cy="220980"/>
+                <wp:effectExtent l="0" t="0" r="26670" b="26670"/>
+                <wp:wrapNone/>
+                <wp:docPr id="2110753365" name="Diagrama de flujo: proceso 33"/>
+                <wp:cNvGraphicFramePr/>
+                <a:graphic xmlns:a="http://schemas.openxmlformats.org/drawingml/2006/main">
+                  <a:graphicData uri="http://schemas.microsoft.com/office/word/2010/wordprocessingShape">
+                    <wps:wsp>
+                      <wps:cNvSpPr/>
+                      <wps:spPr>
+                        <a:xfrm>
+                          <a:off x="0" y="0"/>
+                          <a:ext cx="259080" cy="220980"/>
+                        </a:xfrm>
+                        <a:prstGeom prst="flowChartProcess">
+                          <a:avLst/>
+                        </a:prstGeom>
+                        <a:solidFill>
+                          <a:schemeClr val="accent5">
+                            <a:lumMod val="60000"/>
+                            <a:lumOff val="40000"/>
+                          </a:schemeClr>
+                        </a:solidFill>
+                        <a:ln>
+                          <a:solidFill>
+                            <a:schemeClr val="accent5">
+                              <a:lumMod val="60000"/>
+                              <a:lumOff val="40000"/>
+                            </a:schemeClr>
+                          </a:solidFill>
+                        </a:ln>
+                      </wps:spPr>
+                      <wps:style>
+                        <a:lnRef idx="2">
+                          <a:schemeClr val="accent1">
+                            <a:shade val="15000"/>
+                          </a:schemeClr>
+                        </a:lnRef>
+                        <a:fillRef idx="1">
+                          <a:schemeClr val="accent1"/>
+                        </a:fillRef>
+                        <a:effectRef idx="0">
+                          <a:schemeClr val="accent1"/>
+                        </a:effectRef>
+                        <a:fontRef idx="minor">
+                          <a:schemeClr val="lt1"/>
+                        </a:fontRef>
+                      </wps:style>
+                      <wps:bodyPr rot="0" spcFirstLastPara="0" vertOverflow="clip" horzOverflow="clip" vert="horz" wrap="square" lIns="91440" tIns="45720" rIns="91440" bIns="45720" numCol="1" spcCol="0" rtlCol="0" fromWordArt="0" anchor="ctr" anchorCtr="0" forceAA="0" compatLnSpc="1">
+                        <a:prstTxWarp prst="textNoShape">
+                          <a:avLst/>
+                        </a:prstTxWarp>
+                        <a:noAutofit/>
+                      </wps:bodyPr>
+                    </wps:wsp>
+                  </a:graphicData>
+                </a:graphic>
+                <wp14:sizeRelH relativeFrom="margin">
+                  <wp14:pctWidth>0</wp14:pctWidth>
+                </wp14:sizeRelH>
+                <wp14:sizeRelV relativeFrom="margin">
+                  <wp14:pctHeight>0</wp14:pctHeight>
+                </wp14:sizeRelV>
+              </wp:anchor>
+            </w:drawing>
+          </mc:Choice>
+          <mc:Fallback>
+            <w:pict>
+              <v:shape w14:anchorId="54B3BF40" id="Diagrama de flujo: proceso 33" o:spid="_x0000_s1026" type="#_x0000_t109" style="position:absolute;margin-left:398.55pt;margin-top:82.9pt;width:20.4pt;height:17.4pt;z-index:251676672;visibility:visible;mso-wrap-style:square;mso-width-percent:0;mso-height-percent:0;mso-wrap-distance-left:9pt;mso-wrap-distance-top:0;mso-wrap-distance-right:9pt;mso-wrap-distance-bottom:0;mso-position-horizontal:absolute;mso-position-horizontal-relative:text;mso-position-vertical:absolute;mso-position-vertical-relative:text;mso-width-percent:0;mso-height-percent:0;mso-width-relative:margin;mso-height-relative:margin;v-text-anchor:middle" o:gfxdata="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" fillcolor="#d86dcb [1944]" strokecolor="#d86dcb [1944]" strokeweight="1pt"/>
+            </w:pict>
+          </mc:Fallback>
+        </mc:AlternateContent>
+      </w:r>
+      <w:r>
+        <mc:AlternateContent>
+          <mc:Choice Requires="wps">
+            <w:drawing>
+              <wp:anchor distT="0" distB="0" distL="114300" distR="114300" simplePos="0" relativeHeight="251678720" behindDoc="0" locked="0" layoutInCell="1" allowOverlap="1" wp14:anchorId="53AAA2F0" wp14:editId="50973BC5">
+                <wp:simplePos x="0" y="0"/>
+                <wp:positionH relativeFrom="column">
+                  <wp:posOffset>4177665</wp:posOffset>
+                </wp:positionH>
+                <wp:positionV relativeFrom="paragraph">
+                  <wp:posOffset>903605</wp:posOffset>
+                </wp:positionV>
+                <wp:extent cx="259080" cy="220980"/>
+                <wp:effectExtent l="0" t="0" r="26670" b="26670"/>
+                <wp:wrapNone/>
+                <wp:docPr id="86966494" name="Diagrama de flujo: proceso 32"/>
+                <wp:cNvGraphicFramePr/>
+                <a:graphic xmlns:a="http://schemas.openxmlformats.org/drawingml/2006/main">
+                  <a:graphicData uri="http://schemas.microsoft.com/office/word/2010/wordprocessingShape">
+                    <wps:wsp>
+                      <wps:cNvSpPr/>
+                      <wps:spPr>
+                        <a:xfrm>
+                          <a:off x="0" y="0"/>
+                          <a:ext cx="259080" cy="220980"/>
+                        </a:xfrm>
+                        <a:prstGeom prst="flowChartProcess">
+                          <a:avLst/>
+                        </a:prstGeom>
+                        <a:solidFill>
+                          <a:schemeClr val="accent5">
+                            <a:lumMod val="60000"/>
+                            <a:lumOff val="40000"/>
+                          </a:schemeClr>
+                        </a:solidFill>
+                        <a:ln>
+                          <a:solidFill>
+                            <a:schemeClr val="accent5">
+                              <a:lumMod val="60000"/>
+                              <a:lumOff val="40000"/>
+                            </a:schemeClr>
+                          </a:solidFill>
+                        </a:ln>
+                      </wps:spPr>
+                      <wps:style>
+                        <a:lnRef idx="2">
+                          <a:schemeClr val="accent1">
+                            <a:shade val="15000"/>
+                          </a:schemeClr>
+                        </a:lnRef>
+                        <a:fillRef idx="1">
+                          <a:schemeClr val="accent1"/>
+                        </a:fillRef>
+                        <a:effectRef idx="0">
+                          <a:schemeClr val="accent1"/>
+                        </a:effectRef>
+                        <a:fontRef idx="minor">
+                          <a:schemeClr val="lt1"/>
+                        </a:fontRef>
+                      </wps:style>
+                      <wps:bodyPr rot="0" spcFirstLastPara="0" vertOverflow="clip" horzOverflow="clip" vert="horz" wrap="square" lIns="91440" tIns="45720" rIns="91440" bIns="45720" numCol="1" spcCol="0" rtlCol="0" fromWordArt="0" anchor="ctr" anchorCtr="0" forceAA="0" compatLnSpc="1">
+                        <a:prstTxWarp prst="textNoShape">
+                          <a:avLst/>
+                        </a:prstTxWarp>
+                        <a:noAutofit/>
+                      </wps:bodyPr>
+                    </wps:wsp>
+                  </a:graphicData>
+                </a:graphic>
+                <wp14:sizeRelH relativeFrom="margin">
+                  <wp14:pctWidth>0</wp14:pctWidth>
+                </wp14:sizeRelH>
+                <wp14:sizeRelV relativeFrom="margin">
+                  <wp14:pctHeight>0</wp14:pctHeight>
+                </wp14:sizeRelV>
+              </wp:anchor>
+            </w:drawing>
+          </mc:Choice>
+          <mc:Fallback>
+            <w:pict>
+              <v:shape w14:anchorId="744E3462" id="Diagrama de flujo: proceso 32" o:spid="_x0000_s1026" type="#_x0000_t109" style="position:absolute;margin-left:328.95pt;margin-top:71.15pt;width:20.4pt;height:17.4pt;z-index:251678720;visibility:visible;mso-wrap-style:square;mso-width-percent:0;mso-height-percent:0;mso-wrap-distance-left:9pt;mso-wrap-distance-top:0;mso-wrap-distance-right:9pt;mso-wrap-distance-bottom:0;mso-position-horizontal:absolute;mso-position-horizontal-relative:text;mso-position-vertical:absolute;mso-position-vertical-relative:text;mso-width-percent:0;mso-height-percent:0;mso-width-relative:margin;mso-height-relative:margin;v-text-anchor:middle" o:gfxdata="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" fillcolor="#d86dcb [1944]" strokecolor="#d86dcb [1944]" strokeweight="1pt"/>
+            </w:pict>
+          </mc:Fallback>
+        </mc:AlternateContent>
+      </w:r>
+      <w:r>
+        <mc:AlternateContent>
+          <mc:Choice Requires="wps">
+            <w:drawing>
+              <wp:anchor distT="0" distB="0" distL="114300" distR="114300" simplePos="0" relativeHeight="251679744" behindDoc="0" locked="0" layoutInCell="1" allowOverlap="1" wp14:anchorId="5439BDD5" wp14:editId="142EA255">
+                <wp:simplePos x="0" y="0"/>
+                <wp:positionH relativeFrom="column">
+                  <wp:posOffset>4970145</wp:posOffset>
+                </wp:positionH>
+                <wp:positionV relativeFrom="paragraph">
+                  <wp:posOffset>556260</wp:posOffset>
+                </wp:positionV>
+                <wp:extent cx="259080" cy="220980"/>
+                <wp:effectExtent l="0" t="0" r="26670" b="26670"/>
+                <wp:wrapNone/>
+                <wp:docPr id="732839027" name="Diagrama de flujo: proceso 31"/>
+                <wp:cNvGraphicFramePr/>
+                <a:graphic xmlns:a="http://schemas.openxmlformats.org/drawingml/2006/main">
+                  <a:graphicData uri="http://schemas.microsoft.com/office/word/2010/wordprocessingShape">
+                    <wps:wsp>
+                      <wps:cNvSpPr/>
+                      <wps:spPr>
+                        <a:xfrm>
+                          <a:off x="0" y="0"/>
+                          <a:ext cx="259080" cy="220980"/>
+                        </a:xfrm>
+                        <a:prstGeom prst="flowChartProcess">
+                          <a:avLst/>
+                        </a:prstGeom>
+                        <a:solidFill>
+                          <a:schemeClr val="accent5">
+                            <a:lumMod val="60000"/>
+                            <a:lumOff val="40000"/>
+                          </a:schemeClr>
+                        </a:solidFill>
+                        <a:ln>
+                          <a:solidFill>
+                            <a:schemeClr val="accent5">
+                              <a:lumMod val="60000"/>
+                              <a:lumOff val="40000"/>
+                            </a:schemeClr>
+                          </a:solidFill>
+                        </a:ln>
+                      </wps:spPr>
+                      <wps:style>
+                        <a:lnRef idx="2">
+                          <a:schemeClr val="accent1">
+                            <a:shade val="15000"/>
+                          </a:schemeClr>
+                        </a:lnRef>
+                        <a:fillRef idx="1">
+                          <a:schemeClr val="accent1"/>
+                        </a:fillRef>
+                        <a:effectRef idx="0">
+                          <a:schemeClr val="accent1"/>
+                        </a:effectRef>
+                        <a:fontRef idx="minor">
+                          <a:schemeClr val="lt1"/>
+                        </a:fontRef>
+                      </wps:style>
+                      <wps:bodyPr rot="0" spcFirstLastPara="0" vertOverflow="clip" horzOverflow="clip" vert="horz" wrap="square" lIns="91440" tIns="45720" rIns="91440" bIns="45720" numCol="1" spcCol="0" rtlCol="0" fromWordArt="0" anchor="ctr" anchorCtr="0" forceAA="0" compatLnSpc="1">
+                        <a:prstTxWarp prst="textNoShape">
+                          <a:avLst/>
+                        </a:prstTxWarp>
+                        <a:noAutofit/>
+                      </wps:bodyPr>
+                    </wps:wsp>
+                  </a:graphicData>
+                </a:graphic>
+                <wp14:sizeRelH relativeFrom="margin">
+                  <wp14:pctWidth>0</wp14:pctWidth>
+                </wp14:sizeRelH>
+                <wp14:sizeRelV relativeFrom="margin">
+                  <wp14:pctHeight>0</wp14:pctHeight>
+                </wp14:sizeRelV>
+              </wp:anchor>
+            </w:drawing>
+          </mc:Choice>
+          <mc:Fallback>
+            <w:pict>
+              <v:shape w14:anchorId="6B8DD8B5" id="Diagrama de flujo: proceso 31" o:spid="_x0000_s1026" type="#_x0000_t109" style="position:absolute;margin-left:391.35pt;margin-top:43.8pt;width:20.4pt;height:17.4pt;z-index:251679744;visibility:visible;mso-wrap-style:square;mso-width-percent:0;mso-height-percent:0;mso-wrap-distance-left:9pt;mso-wrap-distance-top:0;mso-wrap-distance-right:9pt;mso-wrap-distance-bottom:0;mso-position-horizontal:absolute;mso-position-horizontal-relative:text;mso-position-vertical:absolute;mso-position-vertical-relative:text;mso-width-percent:0;mso-height-percent:0;mso-width-relative:margin;mso-height-relative:margin;v-text-anchor:middle" o:gfxdata="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" fillcolor="#d86dcb [1944]" strokecolor="#d86dcb [1944]" strokeweight="1pt"/>
+            </w:pict>
+          </mc:Fallback>
+        </mc:AlternateContent>
+      </w:r>
+      <w:r>
+        <mc:AlternateContent>
+          <mc:Choice Requires="wps">
+            <w:drawing>
+              <wp:anchor distT="0" distB="0" distL="114300" distR="114300" simplePos="0" relativeHeight="251680768" behindDoc="0" locked="0" layoutInCell="1" allowOverlap="1" wp14:anchorId="46347CC1" wp14:editId="53DD4644">
+                <wp:simplePos x="0" y="0"/>
+                <wp:positionH relativeFrom="column">
+                  <wp:posOffset>4307205</wp:posOffset>
+                </wp:positionH>
+                <wp:positionV relativeFrom="paragraph">
+                  <wp:posOffset>80010</wp:posOffset>
+                </wp:positionV>
+                <wp:extent cx="259080" cy="220980"/>
+                <wp:effectExtent l="0" t="0" r="26670" b="26670"/>
+                <wp:wrapNone/>
+                <wp:docPr id="1140045776" name="Diagrama de flujo: proceso 30"/>
+                <wp:cNvGraphicFramePr/>
+                <a:graphic xmlns:a="http://schemas.openxmlformats.org/drawingml/2006/main">
+                  <a:graphicData uri="http://schemas.microsoft.com/office/word/2010/wordprocessingShape">
+                    <wps:wsp>
+                      <wps:cNvSpPr/>
+                      <wps:spPr>
+                        <a:xfrm>
+                          <a:off x="0" y="0"/>
+                          <a:ext cx="259080" cy="220980"/>
+                        </a:xfrm>
+                        <a:prstGeom prst="flowChartProcess">
+                          <a:avLst/>
+                        </a:prstGeom>
+                        <a:solidFill>
+                          <a:schemeClr val="accent5">
+                            <a:lumMod val="60000"/>
+                            <a:lumOff val="40000"/>
+                          </a:schemeClr>
+                        </a:solidFill>
+                        <a:ln>
+                          <a:solidFill>
+                            <a:schemeClr val="accent5">
+                              <a:lumMod val="60000"/>
+                              <a:lumOff val="40000"/>
+                            </a:schemeClr>
+                          </a:solidFill>
+                        </a:ln>
+                      </wps:spPr>
+                      <wps:style>
+                        <a:lnRef idx="2">
+                          <a:schemeClr val="accent1">
+                            <a:shade val="15000"/>
+                          </a:schemeClr>
+                        </a:lnRef>
+                        <a:fillRef idx="1">
+                          <a:schemeClr val="accent1"/>
+                        </a:fillRef>
+                        <a:effectRef idx="0">
+                          <a:schemeClr val="accent1"/>
+                        </a:effectRef>
+                        <a:fontRef idx="minor">
+                          <a:schemeClr val="lt1"/>
+                        </a:fontRef>
+                      </wps:style>
+                      <wps:bodyPr rot="0" spcFirstLastPara="0" vertOverflow="clip" horzOverflow="clip" vert="horz" wrap="square" lIns="91440" tIns="45720" rIns="91440" bIns="45720" numCol="1" spcCol="0" rtlCol="0" fromWordArt="0" anchor="ctr" anchorCtr="0" forceAA="0" compatLnSpc="1">
+                        <a:prstTxWarp prst="textNoShape">
+                          <a:avLst/>
+                        </a:prstTxWarp>
+                        <a:noAutofit/>
+                      </wps:bodyPr>
+                    </wps:wsp>
+                  </a:graphicData>
+                </a:graphic>
+                <wp14:sizeRelH relativeFrom="margin">
+                  <wp14:pctWidth>0</wp14:pctWidth>
+                </wp14:sizeRelH>
+                <wp14:sizeRelV relativeFrom="margin">
+                  <wp14:pctHeight>0</wp14:pctHeight>
+                </wp14:sizeRelV>
+              </wp:anchor>
+            </w:drawing>
+          </mc:Choice>
+          <mc:Fallback>
+            <w:pict>
+              <v:shape w14:anchorId="44673178" id="Diagrama de flujo: proceso 30" o:spid="_x0000_s1026" type="#_x0000_t109" style="position:absolute;margin-left:339.15pt;margin-top:6.3pt;width:20.4pt;height:17.4pt;z-index:251680768;visibility:visible;mso-wrap-style:square;mso-width-percent:0;mso-height-percent:0;mso-wrap-distance-left:9pt;mso-wrap-distance-top:0;mso-wrap-distance-right:9pt;mso-wrap-distance-bottom:0;mso-position-horizontal:absolute;mso-position-horizontal-relative:text;mso-position-vertical:absolute;mso-position-vertical-relative:text;mso-width-percent:0;mso-height-percent:0;mso-width-relative:margin;mso-height-relative:margin;v-text-anchor:middle" o:gfxdata="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" fillcolor="#d86dcb [1944]" strokecolor="#d86dcb [1944]" strokeweight="1pt"/>
+            </w:pict>
+          </mc:Fallback>
+        </mc:AlternateContent>
+      </w:r>
+      <w:r>
+        <mc:AlternateContent>
+          <mc:Choice Requires="wps">
+            <w:drawing>
+              <wp:anchor distT="0" distB="0" distL="114300" distR="114300" simplePos="0" relativeHeight="251681792" behindDoc="0" locked="0" layoutInCell="1" allowOverlap="1" wp14:anchorId="66A2D2ED" wp14:editId="0EB7B554">
+                <wp:simplePos x="0" y="0"/>
+                <wp:positionH relativeFrom="column">
+                  <wp:posOffset>4375785</wp:posOffset>
+                </wp:positionH>
+                <wp:positionV relativeFrom="paragraph">
+                  <wp:posOffset>518160</wp:posOffset>
+                </wp:positionV>
+                <wp:extent cx="259080" cy="220980"/>
+                <wp:effectExtent l="0" t="0" r="26670" b="26670"/>
+                <wp:wrapNone/>
+                <wp:docPr id="1171847263" name="Diagrama de flujo: proceso 29"/>
+                <wp:cNvGraphicFramePr/>
+                <a:graphic xmlns:a="http://schemas.openxmlformats.org/drawingml/2006/main">
+                  <a:graphicData uri="http://schemas.microsoft.com/office/word/2010/wordprocessingShape">
+                    <wps:wsp>
+                      <wps:cNvSpPr/>
+                      <wps:spPr>
+                        <a:xfrm>
+                          <a:off x="0" y="0"/>
+                          <a:ext cx="259080" cy="220980"/>
+                        </a:xfrm>
+                        <a:prstGeom prst="flowChartProcess">
+                          <a:avLst/>
+                        </a:prstGeom>
+                        <a:solidFill>
+                          <a:schemeClr val="accent5">
+                            <a:lumMod val="60000"/>
+                            <a:lumOff val="40000"/>
+                          </a:schemeClr>
+                        </a:solidFill>
+                        <a:ln>
+                          <a:solidFill>
+                            <a:schemeClr val="accent5">
+                              <a:lumMod val="60000"/>
+                              <a:lumOff val="40000"/>
+                            </a:schemeClr>
+                          </a:solidFill>
+                        </a:ln>
+                      </wps:spPr>
+                      <wps:style>
+                        <a:lnRef idx="2">
+                          <a:schemeClr val="accent1">
+                            <a:shade val="15000"/>
+                          </a:schemeClr>
+                        </a:lnRef>
+                        <a:fillRef idx="1">
+                          <a:schemeClr val="accent1"/>
+                        </a:fillRef>
+                        <a:effectRef idx="0">
+                          <a:schemeClr val="accent1"/>
+                        </a:effectRef>
+                        <a:fontRef idx="minor">
+                          <a:schemeClr val="lt1"/>
+                        </a:fontRef>
+                      </wps:style>
+                      <wps:bodyPr rot="0" spcFirstLastPara="0" vertOverflow="clip" horzOverflow="clip" vert="horz" wrap="square" lIns="91440" tIns="45720" rIns="91440" bIns="45720" numCol="1" spcCol="0" rtlCol="0" fromWordArt="0" anchor="ctr" anchorCtr="0" forceAA="0" compatLnSpc="1">
+                        <a:prstTxWarp prst="textNoShape">
+                          <a:avLst/>
+                        </a:prstTxWarp>
+                        <a:noAutofit/>
+                      </wps:bodyPr>
+                    </wps:wsp>
+                  </a:graphicData>
+                </a:graphic>
+                <wp14:sizeRelH relativeFrom="margin">
+                  <wp14:pctWidth>0</wp14:pctWidth>
+                </wp14:sizeRelH>
+                <wp14:sizeRelV relativeFrom="margin">
+                  <wp14:pctHeight>0</wp14:pctHeight>
+                </wp14:sizeRelV>
+              </wp:anchor>
+            </w:drawing>
+          </mc:Choice>
+          <mc:Fallback>
+            <w:pict>
+              <v:shape w14:anchorId="294CCF73" id="Diagrama de flujo: proceso 29" o:spid="_x0000_s1026" type="#_x0000_t109" style="position:absolute;margin-left:344.55pt;margin-top:40.8pt;width:20.4pt;height:17.4pt;z-index:251681792;visibility:visible;mso-wrap-style:square;mso-width-percent:0;mso-height-percent:0;mso-wrap-distance-left:9pt;mso-wrap-distance-top:0;mso-wrap-distance-right:9pt;mso-wrap-distance-bottom:0;mso-position-horizontal:absolute;mso-position-horizontal-relative:text;mso-position-vertical:absolute;mso-position-vertical-relative:text;mso-width-percent:0;mso-height-percent:0;mso-width-relative:margin;mso-height-relative:margin;v-text-anchor:middle" o:gfxdata="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" fillcolor="#d86dcb [1944]" strokecolor="#d86dcb [1944]" strokeweight="1pt"/>
+            </w:pict>
+          </mc:Fallback>
+        </mc:AlternateContent>
+      </w:r>
+      <w:r>
+        <mc:AlternateContent>
+          <mc:Choice Requires="wps">
+            <w:drawing>
+              <wp:anchor distT="0" distB="0" distL="114300" distR="114300" simplePos="0" relativeHeight="251682816" behindDoc="0" locked="0" layoutInCell="1" allowOverlap="1" wp14:anchorId="0F82ADA2" wp14:editId="6C6B5558">
+                <wp:simplePos x="0" y="0"/>
+                <wp:positionH relativeFrom="column">
+                  <wp:posOffset>4596765</wp:posOffset>
+                </wp:positionH>
+                <wp:positionV relativeFrom="paragraph">
+                  <wp:posOffset>991870</wp:posOffset>
+                </wp:positionV>
+                <wp:extent cx="259080" cy="220980"/>
+                <wp:effectExtent l="0" t="0" r="26670" b="26670"/>
+                <wp:wrapNone/>
+                <wp:docPr id="928954978" name="Diagrama de flujo: proceso 28"/>
+                <wp:cNvGraphicFramePr/>
+                <a:graphic xmlns:a="http://schemas.openxmlformats.org/drawingml/2006/main">
+                  <a:graphicData uri="http://schemas.microsoft.com/office/word/2010/wordprocessingShape">
+                    <wps:wsp>
+                      <wps:cNvSpPr/>
+                      <wps:spPr>
+                        <a:xfrm>
+                          <a:off x="0" y="0"/>
+                          <a:ext cx="259080" cy="220980"/>
+                        </a:xfrm>
+                        <a:prstGeom prst="flowChartProcess">
+                          <a:avLst/>
+                        </a:prstGeom>
+                        <a:solidFill>
+                          <a:schemeClr val="accent5">
+                            <a:lumMod val="60000"/>
+                            <a:lumOff val="40000"/>
+                          </a:schemeClr>
+                        </a:solidFill>
+                        <a:ln>
+                          <a:solidFill>
+                            <a:schemeClr val="accent5">
+                              <a:lumMod val="60000"/>
+                              <a:lumOff val="40000"/>
+                            </a:schemeClr>
+                          </a:solidFill>
+                        </a:ln>
+                      </wps:spPr>
+                      <wps:style>
+                        <a:lnRef idx="2">
+                          <a:schemeClr val="accent1">
+                            <a:shade val="15000"/>
+                          </a:schemeClr>
+                        </a:lnRef>
+                        <a:fillRef idx="1">
+                          <a:schemeClr val="accent1"/>
+                        </a:fillRef>
+                        <a:effectRef idx="0">
+                          <a:schemeClr val="accent1"/>
+                        </a:effectRef>
+                        <a:fontRef idx="minor">
+                          <a:schemeClr val="lt1"/>
+                        </a:fontRef>
+                      </wps:style>
+                      <wps:bodyPr rot="0" spcFirstLastPara="0" vertOverflow="clip" horzOverflow="clip" vert="horz" wrap="square" lIns="91440" tIns="45720" rIns="91440" bIns="45720" numCol="1" spcCol="0" rtlCol="0" fromWordArt="0" anchor="ctr" anchorCtr="0" forceAA="0" compatLnSpc="1">
+                        <a:prstTxWarp prst="textNoShape">
+                          <a:avLst/>
+                        </a:prstTxWarp>
+                        <a:noAutofit/>
+                      </wps:bodyPr>
+                    </wps:wsp>
+                  </a:graphicData>
+                </a:graphic>
+                <wp14:sizeRelH relativeFrom="margin">
+                  <wp14:pctWidth>0</wp14:pctWidth>
+                </wp14:sizeRelH>
+                <wp14:sizeRelV relativeFrom="margin">
+                  <wp14:pctHeight>0</wp14:pctHeight>
+                </wp14:sizeRelV>
+              </wp:anchor>
+            </w:drawing>
+          </mc:Choice>
+          <mc:Fallback>
+            <w:pict>
+              <v:shape w14:anchorId="2A1E5EB6" id="Diagrama de flujo: proceso 28" o:spid="_x0000_s1026" type="#_x0000_t109" style="position:absolute;margin-left:361.95pt;margin-top:78.1pt;width:20.4pt;height:17.4pt;z-index:251682816;visibility:visible;mso-wrap-style:square;mso-width-percent:0;mso-height-percent:0;mso-wrap-distance-left:9pt;mso-wrap-distance-top:0;mso-wrap-distance-right:9pt;mso-wrap-distance-bottom:0;mso-position-horizontal:absolute;mso-position-horizontal-relative:text;mso-position-vertical:absolute;mso-position-vertical-relative:text;mso-width-percent:0;mso-height-percent:0;mso-width-relative:margin;mso-height-relative:margin;v-text-anchor:middle" o:gfxdata="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" fillcolor="#d86dcb [1944]" strokecolor="#d86dcb [1944]" strokeweight="1pt"/>
+            </w:pict>
+          </mc:Fallback>
+        </mc:AlternateContent>
+      </w:r>
+      <w:r>
+        <mc:AlternateContent>
+          <mc:Choice Requires="wps">
+            <w:drawing>
+              <wp:anchor distT="0" distB="0" distL="114300" distR="114300" simplePos="0" relativeHeight="251665408" behindDoc="0" locked="0" layoutInCell="1" allowOverlap="1" wp14:anchorId="234BEA08" wp14:editId="44866607">
+                <wp:simplePos x="0" y="0"/>
+                <wp:positionH relativeFrom="column">
+                  <wp:posOffset>4711065</wp:posOffset>
+                </wp:positionH>
+                <wp:positionV relativeFrom="paragraph">
+                  <wp:posOffset>179070</wp:posOffset>
+                </wp:positionV>
+                <wp:extent cx="259080" cy="220980"/>
+                <wp:effectExtent l="0" t="0" r="26670" b="26670"/>
+                <wp:wrapNone/>
+                <wp:docPr id="1242249824" name="Diagrama de flujo: proceso 27"/>
+                <wp:cNvGraphicFramePr/>
+                <a:graphic xmlns:a="http://schemas.openxmlformats.org/drawingml/2006/main">
+                  <a:graphicData uri="http://schemas.microsoft.com/office/word/2010/wordprocessingShape">
+                    <wps:wsp>
+                      <wps:cNvSpPr/>
+                      <wps:spPr>
+                        <a:xfrm>
+                          <a:off x="0" y="0"/>
+                          <a:ext cx="259080" cy="220980"/>
+                        </a:xfrm>
+                        <a:prstGeom prst="flowChartProcess">
+                          <a:avLst/>
+                        </a:prstGeom>
+                        <a:solidFill>
+                          <a:schemeClr val="accent5">
+                            <a:lumMod val="60000"/>
+                            <a:lumOff val="40000"/>
+                          </a:schemeClr>
+                        </a:solidFill>
+                        <a:ln>
+                          <a:solidFill>
+                            <a:schemeClr val="accent5">
+                              <a:lumMod val="60000"/>
+                              <a:lumOff val="40000"/>
+                            </a:schemeClr>
+                          </a:solidFill>
+                        </a:ln>
+                      </wps:spPr>
+                      <wps:style>
+                        <a:lnRef idx="2">
+                          <a:schemeClr val="accent1">
+                            <a:shade val="15000"/>
+                          </a:schemeClr>
+                        </a:lnRef>
+                        <a:fillRef idx="1">
+                          <a:schemeClr val="accent1"/>
+                        </a:fillRef>
+                        <a:effectRef idx="0">
+                          <a:schemeClr val="accent1"/>
+                        </a:effectRef>
+                        <a:fontRef idx="minor">
+                          <a:schemeClr val="lt1"/>
+                        </a:fontRef>
+                      </wps:style>
+                      <wps:bodyPr rot="0" spcFirstLastPara="0" vertOverflow="clip" horzOverflow="clip" vert="horz" wrap="square" lIns="91440" tIns="45720" rIns="91440" bIns="45720" numCol="1" spcCol="0" rtlCol="0" fromWordArt="0" anchor="ctr" anchorCtr="0" forceAA="0" compatLnSpc="1">
+                        <a:prstTxWarp prst="textNoShape">
+                          <a:avLst/>
+                        </a:prstTxWarp>
+                        <a:noAutofit/>
+                      </wps:bodyPr>
+                    </wps:wsp>
+                  </a:graphicData>
+                </a:graphic>
+                <wp14:sizeRelH relativeFrom="margin">
+                  <wp14:pctWidth>0</wp14:pctWidth>
+                </wp14:sizeRelH>
+                <wp14:sizeRelV relativeFrom="margin">
+                  <wp14:pctHeight>0</wp14:pctHeight>
+                </wp14:sizeRelV>
+              </wp:anchor>
+            </w:drawing>
+          </mc:Choice>
+          <mc:Fallback>
+            <w:pict>
+              <v:shape w14:anchorId="4F9BF42A" id="Diagrama de flujo: proceso 27" o:spid="_x0000_s1026" type="#_x0000_t109" style="position:absolute;margin-left:370.95pt;margin-top:14.1pt;width:20.4pt;height:17.4pt;z-index:251665408;visibility:visible;mso-wrap-style:square;mso-width-percent:0;mso-height-percent:0;mso-wrap-distance-left:9pt;mso-wrap-distance-top:0;mso-wrap-distance-right:9pt;mso-wrap-distance-bottom:0;mso-position-horizontal:absolute;mso-position-horizontal-relative:text;mso-position-vertical:absolute;mso-position-vertical-relative:text;mso-width-percent:0;mso-height-percent:0;mso-width-relative:margin;mso-height-relative:margin;v-text-anchor:middle" o:gfxdata="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" fillcolor="#d86dcb [1944]" strokecolor="#d86dcb [1944]" strokeweight="1pt"/>
+            </w:pict>
+          </mc:Fallback>
+        </mc:AlternateContent>
+      </w:r>
+      <w:r>
+        <mc:AlternateContent>
+          <mc:Choice Requires="wps">
+            <w:drawing>
+              <wp:anchor distT="0" distB="0" distL="114300" distR="114300" simplePos="0" relativeHeight="251677696" behindDoc="0" locked="0" layoutInCell="1" allowOverlap="1" wp14:anchorId="325E0801" wp14:editId="488EFBBD">
+                <wp:simplePos x="0" y="0"/>
+                <wp:positionH relativeFrom="column">
+                  <wp:posOffset>3850005</wp:posOffset>
+                </wp:positionH>
+                <wp:positionV relativeFrom="paragraph">
+                  <wp:posOffset>502920</wp:posOffset>
+                </wp:positionV>
+                <wp:extent cx="259080" cy="220980"/>
+                <wp:effectExtent l="0" t="0" r="26670" b="26670"/>
+                <wp:wrapNone/>
+                <wp:docPr id="2126951439" name="Diagrama de flujo: proceso 26"/>
+                <wp:cNvGraphicFramePr/>
+                <a:graphic xmlns:a="http://schemas.openxmlformats.org/drawingml/2006/main">
+                  <a:graphicData uri="http://schemas.microsoft.com/office/word/2010/wordprocessingShape">
+                    <wps:wsp>
+                      <wps:cNvSpPr/>
+                      <wps:spPr>
+                        <a:xfrm>
+                          <a:off x="0" y="0"/>
+                          <a:ext cx="259080" cy="220980"/>
+                        </a:xfrm>
+                        <a:prstGeom prst="flowChartProcess">
+                          <a:avLst/>
+                        </a:prstGeom>
+                        <a:solidFill>
+                          <a:schemeClr val="accent5">
+                            <a:lumMod val="60000"/>
+                            <a:lumOff val="40000"/>
+                          </a:schemeClr>
+                        </a:solidFill>
+                        <a:ln>
+                          <a:solidFill>
+                            <a:schemeClr val="accent5">
+                              <a:lumMod val="60000"/>
+                              <a:lumOff val="40000"/>
+                            </a:schemeClr>
+                          </a:solidFill>
+                        </a:ln>
+                      </wps:spPr>
+                      <wps:style>
+                        <a:lnRef idx="2">
+                          <a:schemeClr val="accent1">
+                            <a:shade val="15000"/>
+                          </a:schemeClr>
+                        </a:lnRef>
+                        <a:fillRef idx="1">
+                          <a:schemeClr val="accent1"/>
+                        </a:fillRef>
+                        <a:effectRef idx="0">
+                          <a:schemeClr val="accent1"/>
+                        </a:effectRef>
+                        <a:fontRef idx="minor">
+                          <a:schemeClr val="lt1"/>
+                        </a:fontRef>
+                      </wps:style>
+                      <wps:bodyPr rot="0" spcFirstLastPara="0" vertOverflow="clip" horzOverflow="clip" vert="horz" wrap="square" lIns="91440" tIns="45720" rIns="91440" bIns="45720" numCol="1" spcCol="0" rtlCol="0" fromWordArt="0" anchor="ctr" anchorCtr="0" forceAA="0" compatLnSpc="1">
+                        <a:prstTxWarp prst="textNoShape">
+                          <a:avLst/>
+                        </a:prstTxWarp>
+                        <a:noAutofit/>
+                      </wps:bodyPr>
+                    </wps:wsp>
+                  </a:graphicData>
+                </a:graphic>
+                <wp14:sizeRelH relativeFrom="margin">
+                  <wp14:pctWidth>0</wp14:pctWidth>
+                </wp14:sizeRelH>
+                <wp14:sizeRelV relativeFrom="margin">
+                  <wp14:pctHeight>0</wp14:pctHeight>
+                </wp14:sizeRelV>
+              </wp:anchor>
+            </w:drawing>
+          </mc:Choice>
+          <mc:Fallback>
+            <w:pict>
+              <v:shape w14:anchorId="17FDF6B9" id="Diagrama de flujo: proceso 26" o:spid="_x0000_s1026" type="#_x0000_t109" style="position:absolute;margin-left:303.15pt;margin-top:39.6pt;width:20.4pt;height:17.4pt;z-index:251677696;visibility:visible;mso-wrap-style:square;mso-width-percent:0;mso-height-percent:0;mso-wrap-distance-left:9pt;mso-wrap-distance-top:0;mso-wrap-distance-right:9pt;mso-wrap-distance-bottom:0;mso-position-horizontal:absolute;mso-position-horizontal-relative:text;mso-position-vertical:absolute;mso-position-vertical-relative:text;mso-width-percent:0;mso-height-percent:0;mso-width-relative:margin;mso-height-relative:margin;v-text-anchor:middle" o:gfxdata="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" fillcolor="#d86dcb [1944]" strokecolor="#d86dcb [1944]" strokeweight="1pt"/>
+            </w:pict>
+          </mc:Fallback>
+        </mc:AlternateContent>
+      </w:r>
+      <w:r>
+        <mc:AlternateContent>
+          <mc:Choice Requires="wps">
+            <w:drawing>
+              <wp:anchor distT="0" distB="0" distL="114300" distR="114300" simplePos="0" relativeHeight="251673600" behindDoc="0" locked="0" layoutInCell="1" allowOverlap="1" wp14:anchorId="5C65D2B2" wp14:editId="041D0A22">
+                <wp:simplePos x="0" y="0"/>
+                <wp:positionH relativeFrom="column">
+                  <wp:posOffset>3728085</wp:posOffset>
+                </wp:positionH>
+                <wp:positionV relativeFrom="paragraph">
+                  <wp:posOffset>1075690</wp:posOffset>
+                </wp:positionV>
+                <wp:extent cx="259080" cy="220980"/>
+                <wp:effectExtent l="0" t="0" r="26670" b="26670"/>
+                <wp:wrapNone/>
+                <wp:docPr id="1892533255" name="Diagrama de flujo: proceso 25"/>
+                <wp:cNvGraphicFramePr/>
+                <a:graphic xmlns:a="http://schemas.openxmlformats.org/drawingml/2006/main">
+                  <a:graphicData uri="http://schemas.microsoft.com/office/word/2010/wordprocessingShape">
+                    <wps:wsp>
+                      <wps:cNvSpPr/>
+                      <wps:spPr>
+                        <a:xfrm>
+                          <a:off x="0" y="0"/>
+                          <a:ext cx="259080" cy="220980"/>
+                        </a:xfrm>
+                        <a:prstGeom prst="flowChartProcess">
+                          <a:avLst/>
+                        </a:prstGeom>
+                        <a:solidFill>
+                          <a:schemeClr val="accent5">
+                            <a:lumMod val="60000"/>
+                            <a:lumOff val="40000"/>
+                          </a:schemeClr>
+                        </a:solidFill>
+                        <a:ln>
+                          <a:solidFill>
+                            <a:schemeClr val="accent5">
+                              <a:lumMod val="60000"/>
+                              <a:lumOff val="40000"/>
+                            </a:schemeClr>
+                          </a:solidFill>
+                        </a:ln>
+                      </wps:spPr>
+                      <wps:style>
+                        <a:lnRef idx="2">
+                          <a:schemeClr val="accent1">
+                            <a:shade val="15000"/>
+                          </a:schemeClr>
+                        </a:lnRef>
+                        <a:fillRef idx="1">
+                          <a:schemeClr val="accent1"/>
+                        </a:fillRef>
+                        <a:effectRef idx="0">
+                          <a:schemeClr val="accent1"/>
+                        </a:effectRef>
+                        <a:fontRef idx="minor">
+                          <a:schemeClr val="lt1"/>
+                        </a:fontRef>
+                      </wps:style>
+                      <wps:bodyPr rot="0" spcFirstLastPara="0" vertOverflow="clip" horzOverflow="clip" vert="horz" wrap="square" lIns="91440" tIns="45720" rIns="91440" bIns="45720" numCol="1" spcCol="0" rtlCol="0" fromWordArt="0" anchor="ctr" anchorCtr="0" forceAA="0" compatLnSpc="1">
+                        <a:prstTxWarp prst="textNoShape">
+                          <a:avLst/>
+                        </a:prstTxWarp>
+                        <a:noAutofit/>
+                      </wps:bodyPr>
+                    </wps:wsp>
+                  </a:graphicData>
+                </a:graphic>
+                <wp14:sizeRelH relativeFrom="margin">
+                  <wp14:pctWidth>0</wp14:pctWidth>
+                </wp14:sizeRelH>
+                <wp14:sizeRelV relativeFrom="margin">
+                  <wp14:pctHeight>0</wp14:pctHeight>
+                </wp14:sizeRelV>
+              </wp:anchor>
+            </w:drawing>
+          </mc:Choice>
+          <mc:Fallback>
+            <w:pict>
+              <v:shape w14:anchorId="61522ADC" id="Diagrama de flujo: proceso 25" o:spid="_x0000_s1026" type="#_x0000_t109" style="position:absolute;margin-left:293.55pt;margin-top:84.7pt;width:20.4pt;height:17.4pt;z-index:251673600;visibility:visible;mso-wrap-style:square;mso-width-percent:0;mso-height-percent:0;mso-wrap-distance-left:9pt;mso-wrap-distance-top:0;mso-wrap-distance-right:9pt;mso-wrap-distance-bottom:0;mso-position-horizontal:absolute;mso-position-horizontal-relative:text;mso-position-vertical:absolute;mso-position-vertical-relative:text;mso-width-percent:0;mso-height-percent:0;mso-width-relative:margin;mso-height-relative:margin;v-text-anchor:middle" o:gfxdata="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" fillcolor="#d86dcb [1944]" strokecolor="#d86dcb [1944]" strokeweight="1pt"/>
+            </w:pict>
+          </mc:Fallback>
+        </mc:AlternateContent>
+      </w:r>
+      <w:r>
+        <mc:AlternateContent>
+          <mc:Choice Requires="wps">
+            <w:drawing>
+              <wp:anchor distT="0" distB="0" distL="114300" distR="114300" simplePos="0" relativeHeight="251670528" behindDoc="0" locked="0" layoutInCell="1" allowOverlap="1" wp14:anchorId="4950E9AE" wp14:editId="422EC602">
+                <wp:simplePos x="0" y="0"/>
+                <wp:positionH relativeFrom="column">
+                  <wp:posOffset>182880</wp:posOffset>
+                </wp:positionH>
+                <wp:positionV relativeFrom="paragraph">
+                  <wp:posOffset>139065</wp:posOffset>
+                </wp:positionV>
+                <wp:extent cx="259080" cy="220980"/>
+                <wp:effectExtent l="0" t="0" r="26670" b="26670"/>
+                <wp:wrapNone/>
+                <wp:docPr id="2133265237" name="Diagrama de flujo: proceso 24"/>
+                <wp:cNvGraphicFramePr/>
+                <a:graphic xmlns:a="http://schemas.openxmlformats.org/drawingml/2006/main">
+                  <a:graphicData uri="http://schemas.microsoft.com/office/word/2010/wordprocessingShape">
+                    <wps:wsp>
+                      <wps:cNvSpPr/>
+                      <wps:spPr>
+                        <a:xfrm>
+                          <a:off x="0" y="0"/>
+                          <a:ext cx="259080" cy="220980"/>
+                        </a:xfrm>
+                        <a:prstGeom prst="flowChartProcess">
+                          <a:avLst/>
+                        </a:prstGeom>
+                        <a:solidFill>
+                          <a:schemeClr val="accent5">
+                            <a:lumMod val="60000"/>
+                            <a:lumOff val="40000"/>
+                          </a:schemeClr>
+                        </a:solidFill>
+                        <a:ln>
+                          <a:solidFill>
+                            <a:schemeClr val="accent5">
+                              <a:lumMod val="60000"/>
+                              <a:lumOff val="40000"/>
+                            </a:schemeClr>
+                          </a:solidFill>
+                        </a:ln>
+                      </wps:spPr>
+                      <wps:style>
+                        <a:lnRef idx="2">
+                          <a:schemeClr val="accent1">
+                            <a:shade val="15000"/>
+                          </a:schemeClr>
+                        </a:lnRef>
+                        <a:fillRef idx="1">
+                          <a:schemeClr val="accent1"/>
+                        </a:fillRef>
+                        <a:effectRef idx="0">
+                          <a:schemeClr val="accent1"/>
+                        </a:effectRef>
+                        <a:fontRef idx="minor">
+                          <a:schemeClr val="lt1"/>
+                        </a:fontRef>
+                      </wps:style>
+                      <wps:bodyPr rot="0" spcFirstLastPara="0" vertOverflow="clip" horzOverflow="clip" vert="horz" wrap="square" lIns="91440" tIns="45720" rIns="91440" bIns="45720" numCol="1" spcCol="0" rtlCol="0" fromWordArt="0" anchor="ctr" anchorCtr="0" forceAA="0" compatLnSpc="1">
+                        <a:prstTxWarp prst="textNoShape">
+                          <a:avLst/>
+                        </a:prstTxWarp>
+                        <a:noAutofit/>
+                      </wps:bodyPr>
+                    </wps:wsp>
+                  </a:graphicData>
+                </a:graphic>
+                <wp14:sizeRelH relativeFrom="margin">
+                  <wp14:pctWidth>0</wp14:pctWidth>
+                </wp14:sizeRelH>
+                <wp14:sizeRelV relativeFrom="margin">
+                  <wp14:pctHeight>0</wp14:pctHeight>
+                </wp14:sizeRelV>
+              </wp:anchor>
+            </w:drawing>
+          </mc:Choice>
+          <mc:Fallback>
+            <w:pict>
+              <v:shape w14:anchorId="6CD87D02" id="Diagrama de flujo: proceso 24" o:spid="_x0000_s1026" type="#_x0000_t109" style="position:absolute;margin-left:14.4pt;margin-top:10.95pt;width:20.4pt;height:17.4pt;z-index:251670528;visibility:visible;mso-wrap-style:square;mso-width-percent:0;mso-height-percent:0;mso-wrap-distance-left:9pt;mso-wrap-distance-top:0;mso-wrap-distance-right:9pt;mso-wrap-distance-bottom:0;mso-position-horizontal:absolute;mso-position-horizontal-relative:text;mso-position-vertical:absolute;mso-position-vertical-relative:text;mso-width-percent:0;mso-height-percent:0;mso-width-relative:margin;mso-height-relative:margin;v-text-anchor:middle" o:gfxdata="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" fillcolor="#d86dcb [1944]" strokecolor="#d86dcb [1944]" strokeweight="1pt"/>
+            </w:pict>
+          </mc:Fallback>
+        </mc:AlternateContent>
+      </w:r>
+      <w:r>
+        <mc:AlternateContent>
+          <mc:Choice Requires="wps">
+            <w:drawing>
+              <wp:anchor distT="0" distB="0" distL="114300" distR="114300" simplePos="0" relativeHeight="251672576" behindDoc="1" locked="0" layoutInCell="1" allowOverlap="1" wp14:anchorId="40218B15" wp14:editId="55871491">
+                <wp:simplePos x="0" y="0"/>
+                <wp:positionH relativeFrom="margin">
+                  <wp:align>left</wp:align>
+                </wp:positionH>
+                <wp:positionV relativeFrom="paragraph">
+                  <wp:posOffset>13970</wp:posOffset>
+                </wp:positionV>
+                <wp:extent cx="2042160" cy="1363980"/>
+                <wp:effectExtent l="0" t="0" r="15240" b="26670"/>
+                <wp:wrapNone/>
+                <wp:docPr id="873255689" name="Diagrama de flujo: proceso 23"/>
+                <wp:cNvGraphicFramePr/>
+                <a:graphic xmlns:a="http://schemas.openxmlformats.org/drawingml/2006/main">
+                  <a:graphicData uri="http://schemas.microsoft.com/office/word/2010/wordprocessingShape">
+                    <wps:wsp>
+                      <wps:cNvSpPr/>
+                      <wps:spPr>
+                        <a:xfrm>
+                          <a:off x="0" y="0"/>
+                          <a:ext cx="2042160" cy="1363980"/>
+                        </a:xfrm>
+                        <a:prstGeom prst="flowChartProcess">
+                          <a:avLst/>
+                        </a:prstGeom>
+                        <a:solidFill>
+                          <a:schemeClr val="accent4">
+                            <a:lumMod val="60000"/>
+                            <a:lumOff val="40000"/>
+                          </a:schemeClr>
+                        </a:solidFill>
+                      </wps:spPr>
+                      <wps:style>
+                        <a:lnRef idx="2">
+                          <a:schemeClr val="accent1">
+                            <a:shade val="15000"/>
+                          </a:schemeClr>
+                        </a:lnRef>
+                        <a:fillRef idx="1">
+                          <a:schemeClr val="accent1"/>
+                        </a:fillRef>
+                        <a:effectRef idx="0">
+                          <a:schemeClr val="accent1"/>
+                        </a:effectRef>
+                        <a:fontRef idx="minor">
+                          <a:schemeClr val="lt1"/>
+                        </a:fontRef>
+                      </wps:style>
+                      <wps:bodyPr rot="0" spcFirstLastPara="0" vertOverflow="clip" horzOverflow="clip" vert="horz" wrap="square" lIns="91440" tIns="45720" rIns="91440" bIns="45720" numCol="1" spcCol="0" rtlCol="0" fromWordArt="0" anchor="ctr" anchorCtr="0" forceAA="0" compatLnSpc="1">
+                        <a:prstTxWarp prst="textNoShape">
+                          <a:avLst/>
+                        </a:prstTxWarp>
+                        <a:noAutofit/>
+                      </wps:bodyPr>
+                    </wps:wsp>
+                  </a:graphicData>
+                </a:graphic>
+                <wp14:sizeRelH relativeFrom="page">
+                  <wp14:pctWidth>0</wp14:pctWidth>
+                </wp14:sizeRelH>
+                <wp14:sizeRelV relativeFrom="page">
+                  <wp14:pctHeight>0</wp14:pctHeight>
+                </wp14:sizeRelV>
+              </wp:anchor>
+            </w:drawing>
+          </mc:Choice>
+          <mc:Fallback>
+            <w:pict>
+              <v:shape w14:anchorId="4AAD6A51" id="Diagrama de flujo: proceso 23" o:spid="_x0000_s1026" type="#_x0000_t109" style="position:absolute;margin-left:0;margin-top:1.1pt;width:160.8pt;height:107.4pt;z-index:-251643904;visibility:visible;mso-wrap-style:square;mso-width-percent:0;mso-height-percent:0;mso-wrap-distance-left:9pt;mso-wrap-distance-top:0;mso-wrap-distance-right:9pt;mso-wrap-distance-bottom:0;mso-position-horizontal:left;mso-position-horizontal-relative:margin;mso-position-vertical:absolute;mso-position-vertical-relative:text;mso-width-percent:0;mso-height-percent:0;mso-width-relative:page;mso-height-relative:page;v-text-anchor:middle" o:gfxdata="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" fillcolor="#60caf3 [1943]" strokecolor="#030e13 [484]" strokeweight="1pt">
+                <w10:wrap anchorx="margin"/>
+              </v:shape>
+            </w:pict>
+          </mc:Fallback>
+        </mc:AlternateContent>
+      </w:r>
+    </w:p>
+    <w:p/>
+    <w:p/>
+    <w:p/>
+    <w:p/>
+    <w:p>
+      <w:pPr>
+        <w:rPr>
+          <w:lang w:val="es-MX"/>
+        </w:rPr>
+      </w:pPr>
+      <w:r>
+        <w:rPr>
+          <w:lang w:val="es-MX"/>
+        </w:rPr>
+        <w:t>Como vemos en la imagen A se hicieron pocos pasos teniendo pocas máscaras eso nos da como resultado que si queremos pudiéramos buscar la forma de encontrar la imagen original a prueba de error solamente a transformación. pero siendo muy ineficientes por qué tendríamos que hacer una imagen por cada caso posible de transformación hasta encontrar una imagen muy parecida a la original, pero con fallas por las máscaras.</w:t>
+      </w:r>
+    </w:p>
+    <w:p>
+      <w:pPr>
+        <w:rPr>
+          <w:lang w:val="es-MX"/>
+        </w:rPr>
+      </w:pPr>
+      <w:r>
+        <w:rPr>
+          <w:lang w:val="es-MX"/>
+        </w:rPr>
+        <w:t xml:space="preserve">Pero en la imagen </w:t>
+      </w:r>
+      <w:r>
+        <w:rPr>
+          <w:lang w:val="es-MX"/>
+        </w:rPr>
+        <w:t>número</w:t>
+      </w:r>
+      <w:r>
+        <w:rPr>
+          <w:lang w:val="es-MX"/>
+        </w:rPr>
+        <w:t xml:space="preserve"> B hay una cantidad de pasos mayor haciendo que la integridad de los datos de la imagen se vea afectada.</w:t>
+      </w:r>
+    </w:p>
+    <w:p>
+      <w:pPr>
+        <w:rPr>
+          <w:lang w:val="es-MX"/>
+        </w:rPr>
+      </w:pPr>
+    </w:p>
+    <w:p>
+      <w:pPr>
+        <w:rPr>
+          <w:lang w:val="es-MX"/>
+        </w:rPr>
+      </w:pPr>
+      <w:r>
+        <w:rPr>
+          <w:lang w:val="es-MX"/>
+        </w:rPr>
+        <w:t xml:space="preserve"> Conclusión de la mascara </w:t>
+      </w:r>
+    </w:p>
+    <w:p>
+      <w:pPr>
+        <w:rPr>
+          <w:lang w:val="es-MX"/>
+        </w:rPr>
+      </w:pPr>
+      <w:r>
+        <w:rPr>
+          <w:lang w:val="es-MX"/>
+        </w:rPr>
+        <w:t xml:space="preserve">Los valores de la máscara que están en la </w:t>
+      </w:r>
+      <w:r>
+        <w:rPr>
+          <w:lang w:val="es-MX"/>
+        </w:rPr>
+        <w:t>imagen se deben eliminar (desenmascarar) haciendo una resta que es el proceso inverso a la suma</w:t>
+      </w:r>
+      <w:r>
+        <w:rPr>
+          <w:lang w:val="es-MX"/>
+        </w:rPr>
+        <w:t>;</w:t>
+      </w:r>
+      <w:r>
+        <w:rPr>
+          <w:lang w:val="es-MX"/>
+        </w:rPr>
+        <w:t xml:space="preserve"> de esta manera</w:t>
+      </w:r>
+      <w:r>
+        <w:rPr>
+          <w:lang w:val="es-MX"/>
+        </w:rPr>
+        <w:t xml:space="preserve"> ya casi aseguramos la integridad de los datos y</w:t>
+      </w:r>
+      <w:r>
+        <w:rPr>
+          <w:lang w:val="es-MX"/>
+        </w:rPr>
+        <w:t xml:space="preserve"> tene</w:t>
+      </w:r>
+      <w:r>
+        <w:rPr>
+          <w:lang w:val="es-MX"/>
+        </w:rPr>
+        <w:t>mos</w:t>
+      </w:r>
+      <w:r>
+        <w:rPr>
+          <w:lang w:val="es-MX"/>
+        </w:rPr>
+        <w:t xml:space="preserve"> la capacidad de</w:t>
+      </w:r>
+      <w:r>
+        <w:rPr>
+          <w:lang w:val="es-MX"/>
+        </w:rPr>
+        <w:t xml:space="preserve"> volver a la imagen original sin corrupción.</w:t>
+      </w:r>
+    </w:p>
+    <w:p>
+      <w:pPr>
+        <w:rPr>
+          <w:lang w:val="es-MX"/>
+        </w:rPr>
+      </w:pPr>
+    </w:p>
+    <w:p>
+      <w:pPr>
+        <w:rPr>
+          <w:lang w:val="es-MX"/>
+        </w:rPr>
+      </w:pPr>
+    </w:p>
+    <w:p>
+      <w:pPr>
+        <w:rPr>
+          <w:lang w:val="es-MX"/>
+        </w:rPr>
+      </w:pPr>
+    </w:p>
+    <w:p>
+      <w:pPr>
+        <w:rPr>
+          <w:lang w:val="es-MX"/>
+        </w:rPr>
+      </w:pPr>
+    </w:p>
+    <w:p>
+      <w:pPr>
+        <w:rPr>
+          <w:lang w:val="es-MX"/>
+        </w:rPr>
+      </w:pPr>
+    </w:p>
+    <w:p>
+      <w:pPr>
+        <w:rPr>
+          <w:lang w:val="es-MX"/>
+        </w:rPr>
+      </w:pPr>
+    </w:p>
+    <w:p>
+      <w:pPr>
+        <w:rPr>
+          <w:lang w:val="es-MX"/>
+        </w:rPr>
+      </w:pPr>
+    </w:p>
+    <w:p>
+      <w:r>
+        <w:t xml:space="preserve">Creación de la estructura del algoritmo </w:t>
+      </w:r>
+    </w:p>
+    <w:p>
+      <w:r>
+        <w:t>Para empezar, veamos cómo se hace el proceso de encriptación:</w:t>
+      </w:r>
+    </w:p>
+    <w:p>
+      <w:r>
+        <w:rPr>
           <w:b/>
           <w:bCs/>
-          <w:i/>
-          <w:iCs/>
-          <w:lang w:val="es-MX"/>
-        </w:rPr>
-      </w:pPr>
+        </w:rPr>
+        <w:t>TA:</w:t>
+      </w:r>
+      <w:r>
+        <w:t xml:space="preserve"> trasformaciones </w:t>
+      </w:r>
+    </w:p>
+    <w:p>
       <w:r>
         <w:rPr>
           <w:b/>
           <w:bCs/>
-          <w:i/>
-          <w:iCs/>
-          <w:lang w:val="es-MX"/>
-        </w:rPr>
-        <w:t>En proceso.</w:t>
-      </w:r>
+        </w:rPr>
+        <w:t>M:</w:t>
+      </w:r>
+      <w:r>
+        <w:t xml:space="preserve"> mascara </w:t>
+      </w:r>
+    </w:p>
+    <w:p>
+      <w:r>
+        <w:rPr>
+          <w:b/>
+          <w:bCs/>
+        </w:rPr>
+        <w:t>TX:</w:t>
+      </w:r>
+      <w:r>
+        <w:t xml:space="preserve"> archivo dejado en el proceso (pista)</w:t>
+      </w:r>
+    </w:p>
+    <w:p>
+      <w:r>
+        <w:rPr>
+          <w:b/>
+          <w:bCs/>
+        </w:rPr>
+        <w:t>M_O:</w:t>
+      </w:r>
+      <w:r>
+        <w:t xml:space="preserve"> imagen original </w:t>
+      </w:r>
+    </w:p>
+    <w:p>
+      <w:r>
+        <w:rPr>
+          <w:b/>
+          <w:bCs/>
+        </w:rPr>
+        <w:t>M_D:</w:t>
+      </w:r>
+      <w:r>
+        <w:t xml:space="preserve"> imagen distorsionada </w:t>
+      </w:r>
+    </w:p>
+    <w:tbl>
+      <w:tblPr>
+        <w:tblStyle w:val="Tablaconcuadrcula"/>
+        <w:tblW w:w="0" w:type="auto"/>
+        <w:tblInd w:w="-289" w:type="dxa"/>
+        <w:tblLook w:val="04A0" w:firstRow="1" w:lastRow="0" w:firstColumn="1" w:lastColumn="0" w:noHBand="0" w:noVBand="1"/>
+      </w:tblPr>
+      <w:tblGrid>
+        <w:gridCol w:w="701"/>
+        <w:gridCol w:w="462"/>
+        <w:gridCol w:w="406"/>
+        <w:gridCol w:w="661"/>
+        <w:gridCol w:w="809"/>
+        <w:gridCol w:w="822"/>
+        <w:gridCol w:w="462"/>
+        <w:gridCol w:w="406"/>
+        <w:gridCol w:w="661"/>
+        <w:gridCol w:w="809"/>
+        <w:gridCol w:w="822"/>
+        <w:gridCol w:w="462"/>
+        <w:gridCol w:w="406"/>
+        <w:gridCol w:w="809"/>
+      </w:tblGrid>
+      <w:tr>
+        <w:trPr>
+          <w:trHeight w:val="1094"/>
+        </w:trPr>
+        <w:tc>
+          <w:tcPr>
+            <w:tcW w:w="0" w:type="auto"/>
+            <w:gridSpan w:val="5"/>
+            <w:tcBorders>
+              <w:top w:val="single" w:sz="4" w:space="0" w:color="auto"/>
+              <w:left w:val="single" w:sz="4" w:space="0" w:color="auto"/>
+              <w:bottom w:val="single" w:sz="4" w:space="0" w:color="auto"/>
+              <w:right w:val="single" w:sz="4" w:space="0" w:color="auto"/>
+            </w:tcBorders>
+            <w:vAlign w:val="center"/>
+            <w:hideMark/>
+          </w:tcPr>
+          <w:p>
+            <w:pPr>
+              <w:spacing w:after="160" w:line="278" w:lineRule="auto"/>
+              <w:rPr>
+                <w:b/>
+                <w:bCs/>
+                <w:i/>
+                <w:iCs/>
+              </w:rPr>
+            </w:pPr>
+            <w:r>
+              <w:rPr>
+                <w:b/>
+                <w:bCs/>
+                <w:i/>
+                <w:iCs/>
+              </w:rPr>
+              <w:t>Paso 1</w:t>
+            </w:r>
+          </w:p>
+        </w:tc>
+        <w:tc>
+          <w:tcPr>
+            <w:tcW w:w="0" w:type="auto"/>
+            <w:gridSpan w:val="5"/>
+            <w:tcBorders>
+              <w:top w:val="single" w:sz="4" w:space="0" w:color="auto"/>
+              <w:left w:val="single" w:sz="4" w:space="0" w:color="auto"/>
+              <w:bottom w:val="single" w:sz="4" w:space="0" w:color="auto"/>
+              <w:right w:val="single" w:sz="4" w:space="0" w:color="auto"/>
+            </w:tcBorders>
+            <w:vAlign w:val="center"/>
+            <w:hideMark/>
+          </w:tcPr>
+          <w:p>
+            <w:pPr>
+              <w:spacing w:after="160" w:line="278" w:lineRule="auto"/>
+              <w:rPr>
+                <w:b/>
+                <w:bCs/>
+                <w:i/>
+                <w:iCs/>
+              </w:rPr>
+            </w:pPr>
+            <w:r>
+              <w:rPr>
+                <w:b/>
+                <w:bCs/>
+                <w:i/>
+                <w:iCs/>
+              </w:rPr>
+              <w:t>Paso 2</w:t>
+            </w:r>
+          </w:p>
+        </w:tc>
+        <w:tc>
+          <w:tcPr>
+            <w:tcW w:w="0" w:type="auto"/>
+            <w:gridSpan w:val="4"/>
+            <w:tcBorders>
+              <w:top w:val="single" w:sz="4" w:space="0" w:color="auto"/>
+              <w:left w:val="single" w:sz="4" w:space="0" w:color="auto"/>
+              <w:bottom w:val="single" w:sz="4" w:space="0" w:color="auto"/>
+              <w:right w:val="single" w:sz="4" w:space="0" w:color="auto"/>
+            </w:tcBorders>
+            <w:vAlign w:val="center"/>
+            <w:hideMark/>
+          </w:tcPr>
+          <w:p>
+            <w:pPr>
+              <w:spacing w:after="160" w:line="278" w:lineRule="auto"/>
+              <w:rPr>
+                <w:b/>
+                <w:bCs/>
+                <w:i/>
+                <w:iCs/>
+              </w:rPr>
+            </w:pPr>
+            <w:r>
+              <w:rPr>
+                <w:b/>
+                <w:bCs/>
+                <w:i/>
+                <w:iCs/>
+              </w:rPr>
+              <w:t>Paso 3</w:t>
+            </w:r>
+          </w:p>
+        </w:tc>
+      </w:tr>
+      <w:tr>
+        <w:trPr>
+          <w:trHeight w:val="1094"/>
+        </w:trPr>
+        <w:tc>
+          <w:tcPr>
+            <w:tcW w:w="0" w:type="auto"/>
+            <w:tcBorders>
+              <w:top w:val="single" w:sz="4" w:space="0" w:color="auto"/>
+              <w:left w:val="single" w:sz="4" w:space="0" w:color="auto"/>
+              <w:bottom w:val="single" w:sz="4" w:space="0" w:color="auto"/>
+              <w:right w:val="single" w:sz="4" w:space="0" w:color="auto"/>
+            </w:tcBorders>
+            <w:vAlign w:val="center"/>
+            <w:hideMark/>
+          </w:tcPr>
+          <w:p>
+            <w:pPr>
+              <w:spacing w:after="160" w:line="278" w:lineRule="auto"/>
+            </w:pPr>
+            <w:r>
+              <w:rPr>
+                <w:b/>
+                <w:bCs/>
+              </w:rPr>
+              <w:t>M_O</w:t>
+            </w:r>
+          </w:p>
+        </w:tc>
+        <w:tc>
+          <w:tcPr>
+            <w:tcW w:w="0" w:type="auto"/>
+            <w:tcBorders>
+              <w:top w:val="single" w:sz="4" w:space="0" w:color="auto"/>
+              <w:left w:val="single" w:sz="4" w:space="0" w:color="auto"/>
+              <w:bottom w:val="single" w:sz="4" w:space="0" w:color="auto"/>
+              <w:right w:val="single" w:sz="4" w:space="0" w:color="auto"/>
+            </w:tcBorders>
+            <w:vAlign w:val="center"/>
+            <w:hideMark/>
+          </w:tcPr>
+          <w:p>
+            <w:pPr>
+              <w:spacing w:after="160" w:line="278" w:lineRule="auto"/>
+            </w:pPr>
+            <w:r>
+              <w:t>TA</w:t>
+            </w:r>
+          </w:p>
+        </w:tc>
+        <w:tc>
+          <w:tcPr>
+            <w:tcW w:w="0" w:type="auto"/>
+            <w:tcBorders>
+              <w:top w:val="single" w:sz="4" w:space="0" w:color="auto"/>
+              <w:left w:val="single" w:sz="4" w:space="0" w:color="auto"/>
+              <w:bottom w:val="single" w:sz="4" w:space="0" w:color="auto"/>
+              <w:right w:val="single" w:sz="4" w:space="0" w:color="auto"/>
+            </w:tcBorders>
+            <w:vAlign w:val="center"/>
+            <w:hideMark/>
+          </w:tcPr>
+          <w:p>
+            <w:pPr>
+              <w:spacing w:after="160" w:line="278" w:lineRule="auto"/>
+            </w:pPr>
+            <w:r>
+              <w:t>M</w:t>
+            </w:r>
+          </w:p>
+        </w:tc>
+        <w:tc>
+          <w:tcPr>
+            <w:tcW w:w="0" w:type="auto"/>
+            <w:tcBorders>
+              <w:top w:val="single" w:sz="4" w:space="0" w:color="auto"/>
+              <w:left w:val="single" w:sz="4" w:space="0" w:color="auto"/>
+              <w:bottom w:val="single" w:sz="4" w:space="0" w:color="auto"/>
+              <w:right w:val="single" w:sz="4" w:space="0" w:color="auto"/>
+            </w:tcBorders>
+            <w:vAlign w:val="center"/>
+            <w:hideMark/>
+          </w:tcPr>
+          <w:p>
+            <w:pPr>
+              <w:spacing w:after="160" w:line="278" w:lineRule="auto"/>
+            </w:pPr>
+            <w:r>
+              <w:t>TX.1</w:t>
+            </w:r>
+          </w:p>
+        </w:tc>
+        <w:tc>
+          <w:tcPr>
+            <w:tcW w:w="0" w:type="auto"/>
+            <w:tcBorders>
+              <w:top w:val="single" w:sz="4" w:space="0" w:color="auto"/>
+              <w:left w:val="single" w:sz="4" w:space="0" w:color="auto"/>
+              <w:bottom w:val="single" w:sz="4" w:space="0" w:color="auto"/>
+              <w:right w:val="single" w:sz="4" w:space="0" w:color="auto"/>
+            </w:tcBorders>
+            <w:vAlign w:val="center"/>
+            <w:hideMark/>
+          </w:tcPr>
+          <w:p>
+            <w:pPr>
+              <w:spacing w:after="160" w:line="278" w:lineRule="auto"/>
+            </w:pPr>
+            <w:r>
+              <w:t>M_D1</w:t>
+            </w:r>
+          </w:p>
+        </w:tc>
+        <w:tc>
+          <w:tcPr>
+            <w:tcW w:w="0" w:type="auto"/>
+            <w:tcBorders>
+              <w:top w:val="single" w:sz="4" w:space="0" w:color="auto"/>
+              <w:left w:val="single" w:sz="4" w:space="0" w:color="auto"/>
+              <w:bottom w:val="single" w:sz="4" w:space="0" w:color="auto"/>
+              <w:right w:val="single" w:sz="4" w:space="0" w:color="auto"/>
+            </w:tcBorders>
+            <w:vAlign w:val="center"/>
+            <w:hideMark/>
+          </w:tcPr>
+          <w:p>
+            <w:pPr>
+              <w:spacing w:after="160" w:line="278" w:lineRule="auto"/>
+            </w:pPr>
+            <w:r>
+              <w:rPr>
+                <w:b/>
+                <w:bCs/>
+              </w:rPr>
+              <w:t>M_D1</w:t>
+            </w:r>
+          </w:p>
+        </w:tc>
+        <w:tc>
+          <w:tcPr>
+            <w:tcW w:w="0" w:type="auto"/>
+            <w:tcBorders>
+              <w:top w:val="single" w:sz="4" w:space="0" w:color="auto"/>
+              <w:left w:val="single" w:sz="4" w:space="0" w:color="auto"/>
+              <w:bottom w:val="single" w:sz="4" w:space="0" w:color="auto"/>
+              <w:right w:val="single" w:sz="4" w:space="0" w:color="auto"/>
+            </w:tcBorders>
+            <w:vAlign w:val="center"/>
+            <w:hideMark/>
+          </w:tcPr>
+          <w:p>
+            <w:pPr>
+              <w:spacing w:after="160" w:line="278" w:lineRule="auto"/>
+            </w:pPr>
+            <w:r>
+              <w:t>TA</w:t>
+            </w:r>
+          </w:p>
+        </w:tc>
+        <w:tc>
+          <w:tcPr>
+            <w:tcW w:w="0" w:type="auto"/>
+            <w:tcBorders>
+              <w:top w:val="single" w:sz="4" w:space="0" w:color="auto"/>
+              <w:left w:val="single" w:sz="4" w:space="0" w:color="auto"/>
+              <w:bottom w:val="single" w:sz="4" w:space="0" w:color="auto"/>
+              <w:right w:val="single" w:sz="4" w:space="0" w:color="auto"/>
+            </w:tcBorders>
+            <w:vAlign w:val="center"/>
+            <w:hideMark/>
+          </w:tcPr>
+          <w:p>
+            <w:pPr>
+              <w:spacing w:after="160" w:line="278" w:lineRule="auto"/>
+            </w:pPr>
+            <w:r>
+              <w:t>M</w:t>
+            </w:r>
+          </w:p>
+        </w:tc>
+        <w:tc>
+          <w:tcPr>
+            <w:tcW w:w="0" w:type="auto"/>
+            <w:tcBorders>
+              <w:top w:val="single" w:sz="4" w:space="0" w:color="auto"/>
+              <w:left w:val="single" w:sz="4" w:space="0" w:color="auto"/>
+              <w:bottom w:val="single" w:sz="4" w:space="0" w:color="auto"/>
+              <w:right w:val="single" w:sz="4" w:space="0" w:color="auto"/>
+            </w:tcBorders>
+            <w:vAlign w:val="center"/>
+            <w:hideMark/>
+          </w:tcPr>
+          <w:p>
+            <w:pPr>
+              <w:spacing w:after="160" w:line="278" w:lineRule="auto"/>
+            </w:pPr>
+            <w:r>
+              <w:t>TX.2</w:t>
+            </w:r>
+          </w:p>
+        </w:tc>
+        <w:tc>
+          <w:tcPr>
+            <w:tcW w:w="0" w:type="auto"/>
+            <w:tcBorders>
+              <w:top w:val="single" w:sz="4" w:space="0" w:color="auto"/>
+              <w:left w:val="single" w:sz="4" w:space="0" w:color="auto"/>
+              <w:bottom w:val="single" w:sz="4" w:space="0" w:color="auto"/>
+              <w:right w:val="single" w:sz="4" w:space="0" w:color="auto"/>
+            </w:tcBorders>
+            <w:vAlign w:val="center"/>
+            <w:hideMark/>
+          </w:tcPr>
+          <w:p>
+            <w:pPr>
+              <w:spacing w:after="160" w:line="278" w:lineRule="auto"/>
+            </w:pPr>
+            <w:r>
+              <w:t>M_D2</w:t>
+            </w:r>
+          </w:p>
+        </w:tc>
+        <w:tc>
+          <w:tcPr>
+            <w:tcW w:w="0" w:type="auto"/>
+            <w:tcBorders>
+              <w:top w:val="single" w:sz="4" w:space="0" w:color="auto"/>
+              <w:left w:val="single" w:sz="4" w:space="0" w:color="auto"/>
+              <w:bottom w:val="single" w:sz="4" w:space="0" w:color="auto"/>
+              <w:right w:val="single" w:sz="4" w:space="0" w:color="auto"/>
+            </w:tcBorders>
+            <w:vAlign w:val="center"/>
+            <w:hideMark/>
+          </w:tcPr>
+          <w:p>
+            <w:pPr>
+              <w:spacing w:after="160" w:line="278" w:lineRule="auto"/>
+            </w:pPr>
+            <w:r>
+              <w:rPr>
+                <w:b/>
+                <w:bCs/>
+              </w:rPr>
+              <w:t>M_D2</w:t>
+            </w:r>
+          </w:p>
+        </w:tc>
+        <w:tc>
+          <w:tcPr>
+            <w:tcW w:w="0" w:type="auto"/>
+            <w:tcBorders>
+              <w:top w:val="single" w:sz="4" w:space="0" w:color="auto"/>
+              <w:left w:val="single" w:sz="4" w:space="0" w:color="auto"/>
+              <w:bottom w:val="single" w:sz="4" w:space="0" w:color="auto"/>
+              <w:right w:val="single" w:sz="4" w:space="0" w:color="auto"/>
+            </w:tcBorders>
+            <w:vAlign w:val="center"/>
+            <w:hideMark/>
+          </w:tcPr>
+          <w:p>
+            <w:pPr>
+              <w:spacing w:after="160" w:line="278" w:lineRule="auto"/>
+            </w:pPr>
+            <w:r>
+              <w:t>TA</w:t>
+            </w:r>
+          </w:p>
+        </w:tc>
+        <w:tc>
+          <w:tcPr>
+            <w:tcW w:w="0" w:type="auto"/>
+            <w:tcBorders>
+              <w:top w:val="single" w:sz="4" w:space="0" w:color="auto"/>
+              <w:left w:val="single" w:sz="4" w:space="0" w:color="auto"/>
+              <w:bottom w:val="single" w:sz="4" w:space="0" w:color="auto"/>
+              <w:right w:val="single" w:sz="4" w:space="0" w:color="auto"/>
+            </w:tcBorders>
+            <w:vAlign w:val="center"/>
+            <w:hideMark/>
+          </w:tcPr>
+          <w:p>
+            <w:pPr>
+              <w:spacing w:after="160" w:line="278" w:lineRule="auto"/>
+            </w:pPr>
+            <w:r>
+              <w:t xml:space="preserve">M </w:t>
+            </w:r>
+          </w:p>
+        </w:tc>
+        <w:tc>
+          <w:tcPr>
+            <w:tcW w:w="0" w:type="auto"/>
+            <w:tcBorders>
+              <w:top w:val="single" w:sz="4" w:space="0" w:color="auto"/>
+              <w:left w:val="single" w:sz="4" w:space="0" w:color="auto"/>
+              <w:bottom w:val="single" w:sz="4" w:space="0" w:color="auto"/>
+              <w:right w:val="single" w:sz="4" w:space="0" w:color="auto"/>
+            </w:tcBorders>
+            <w:vAlign w:val="center"/>
+            <w:hideMark/>
+          </w:tcPr>
+          <w:p>
+            <w:pPr>
+              <w:spacing w:after="160" w:line="278" w:lineRule="auto"/>
+            </w:pPr>
+            <w:r>
+              <w:t>M_D3</w:t>
+            </w:r>
+          </w:p>
+        </w:tc>
+      </w:tr>
+    </w:tbl>
+    <w:p/>
+    <w:p>
+      <w:r>
+        <w:t>Como vemos en el proceso de encriptación se divide en pasos y los pasos se dividen</w:t>
+      </w:r>
+    </w:p>
+    <w:p>
+      <w:r>
+        <w:t>En entrada de la imagen, transformaciones, mascara, archivo de texto, imagen encriptada. Este proceso se puede repetir varias veces. Pero nosotros no tendremos esas imágenes internadas ya que nuestras entradas serán:</w:t>
+      </w:r>
+    </w:p>
+    <w:p>
+      <w:pPr>
+        <w:numPr>
+          <w:ilvl w:val="0"/>
+          <w:numId w:val="3"/>
+        </w:numPr>
+      </w:pPr>
+      <w:r>
+        <w:t>Imagen distorsionada final. (en el caso de arriba seria M_D3)</w:t>
+      </w:r>
+    </w:p>
+    <w:p>
+      <w:pPr>
+        <w:numPr>
+          <w:ilvl w:val="0"/>
+          <w:numId w:val="3"/>
+        </w:numPr>
+      </w:pPr>
+      <w:r>
+        <w:t>Archivos de texto. (en el caso de arriba serian  TX.1, TX.2)</w:t>
+      </w:r>
+    </w:p>
+    <w:p>
+      <w:pPr>
+        <w:numPr>
+          <w:ilvl w:val="0"/>
+          <w:numId w:val="3"/>
+        </w:numPr>
+      </w:pPr>
+      <w:r>
+        <w:t>M</w:t>
+      </w:r>
+      <w:r>
+        <w:t>ás</w:t>
+      </w:r>
+      <w:r>
+        <w:t>caras</w:t>
+      </w:r>
+    </w:p>
+    <w:p>
+      <w:pPr>
+        <w:numPr>
+          <w:ilvl w:val="0"/>
+          <w:numId w:val="3"/>
+        </w:numPr>
+      </w:pPr>
+      <w:r>
+        <w:t>Y una imagen de ruido gaussiano que se puede utilizar en una transformación.</w:t>
+      </w:r>
+    </w:p>
+    <w:p>
+      <w:pPr>
+        <w:rPr>
+          <w:b/>
+          <w:bCs/>
+          <w:sz w:val="28"/>
+          <w:szCs w:val="28"/>
+        </w:rPr>
+      </w:pPr>
+      <w:r>
+        <w:t>Si quieres regresar a la imagen original tendríamos que hacer el proceso inverso. Y este proceso tenemos que encontrar las trasformaciones que se l</w:t>
+      </w:r>
+      <w:r>
+        <w:t xml:space="preserve">e hacen a la imagen original y de esta manera aplicarlo hasta llegar a la imagen original. </w:t>
+      </w:r>
+    </w:p>
+    <w:p>
+      <w:pPr>
+        <w:rPr>
+          <w:b/>
+          <w:bCs/>
+          <w:sz w:val="28"/>
+          <w:szCs w:val="28"/>
+        </w:rPr>
+      </w:pPr>
+    </w:p>
+    <w:p/>
+    <w:p/>
+    <w:p>
+      <w:r>
+        <w:lastRenderedPageBreak/>
+        <w:t>Funciones necesarias</w:t>
+      </w:r>
+      <w:r>
+        <w:t>.</w:t>
+      </w:r>
+    </w:p>
+    <w:p>
+      <w:r>
+        <w:t>Los profesores no</w:t>
+      </w:r>
+      <w:r>
+        <w:t>s proporcionaron alg</w:t>
+      </w:r>
+      <w:r>
+        <w:t>unas funciones que nos ayudan en el proceso de codificación.</w:t>
+      </w:r>
+    </w:p>
+    <w:p>
+      <w:r>
+        <w:t>Loadpixeles: carga una imagen y la convierte en formato de 24 bits, extrae los datos de esta en un puntero que contiene un arreglo lineal y retorna este puntero. (en resumen, esta función podrá ser utilizada para sacar la información de la imagen distorsionada)</w:t>
+      </w:r>
+    </w:p>
+    <w:p>
+      <w:r>
+        <w:t>ExportImage: crea imagen de QT vacía, y copia los valores de RGB del puntero anterior (se pasa como argumento de la función) y guarda esta imagen.</w:t>
+      </w:r>
+    </w:p>
+    <w:p>
+      <w:r>
+        <w:t>L</w:t>
+      </w:r>
+      <w:r>
+        <w:t>oadSeedMasking</w:t>
+      </w:r>
+      <w:r>
+        <w:t>: Lee los archivos de texto dados para la práctica, toma la primera línea como semilla y devuelve un arreglo con datos RGB y cantidad de pixeles.</w:t>
+      </w:r>
+    </w:p>
+    <w:p>
+      <w:r>
+        <w:t>Teniendo en cuenta esta gran ayuda, el proceso de codificación se llevaría a cabo de la siguiente manera:</w:t>
+      </w:r>
+    </w:p>
+    <w:p>
+      <w:pPr>
+        <w:pStyle w:val="Prrafodelista"/>
+        <w:numPr>
+          <w:ilvl w:val="0"/>
+          <w:numId w:val="4"/>
+        </w:numPr>
+      </w:pPr>
+      <w:r>
+        <w:t xml:space="preserve">Utilizamos la función de loadpixeles para que nos brinde la información de la imagen distorsionada, a </w:t>
+      </w:r>
+      <w:r>
+        <w:t>continuación,</w:t>
+      </w:r>
+      <w:r>
+        <w:t xml:space="preserve"> con esa información, debemos crear una función que se</w:t>
+      </w:r>
+      <w:r>
+        <w:t xml:space="preserve"> encargue de realizar la transformación que queremos aplicar y que retorne </w:t>
+      </w:r>
+      <w:r>
+        <w:t>la información de la transformación en un arreglo.</w:t>
+      </w:r>
+    </w:p>
+    <w:p>
+      <w:pPr>
+        <w:pStyle w:val="Prrafodelista"/>
+        <w:numPr>
+          <w:ilvl w:val="0"/>
+          <w:numId w:val="4"/>
+        </w:numPr>
+      </w:pPr>
+      <w:r>
+        <w:t xml:space="preserve">Según nuestro análisis anterior, queremos desenmascarar, por tanto, debemos utilizar la </w:t>
+      </w:r>
+      <w:r>
+        <w:t xml:space="preserve">función loadpixeles nuevamente, pero esta vez con la imagen de la máscara para extraer la información a un arreglo y junto con la función </w:t>
+      </w:r>
+      <w:r>
+        <w:t>loadseedmasking para obtener la información de l</w:t>
+      </w:r>
+      <w:r>
+        <w:t xml:space="preserve">os archivos de texto. </w:t>
+      </w:r>
+    </w:p>
+    <w:p>
+      <w:pPr>
+        <w:pStyle w:val="Prrafodelista"/>
+      </w:pPr>
+      <w:r>
+        <w:t xml:space="preserve">Después de tener la imagen distorsionada y la imagen de la máscara en arreglos, hay que crear una </w:t>
+      </w:r>
+      <w:r>
+        <w:t xml:space="preserve">función que se encargue de realizar la resta de la máscara en la porción de la imagen que queremos encontrar. </w:t>
+      </w:r>
+      <w:r>
+        <w:t>E</w:t>
+      </w:r>
+      <w:r>
+        <w:t>l valor de retorno debe ser un arreglo que contenga toda la información de la imagen ya procesada</w:t>
+      </w:r>
+      <w:r>
+        <w:t>.</w:t>
+      </w:r>
+    </w:p>
+    <w:p>
+      <w:pPr>
+        <w:pStyle w:val="Prrafodelista"/>
+        <w:numPr>
+          <w:ilvl w:val="0"/>
+          <w:numId w:val="4"/>
+        </w:numPr>
+      </w:pPr>
+      <w:r>
+        <w:t xml:space="preserve">Después debemos utilizar el valor retornado del paso 3 y pasarlo como argumento a la función importImage. </w:t>
+      </w:r>
+    </w:p>
+    <w:p>
+      <w:pPr>
+        <w:pStyle w:val="Prrafodelista"/>
+        <w:numPr>
+          <w:ilvl w:val="0"/>
+          <w:numId w:val="4"/>
+        </w:numPr>
+      </w:pPr>
+      <w:r>
+        <w:t xml:space="preserve">Por último, hacer la comparación y analizar si nuestro procedimiento fue correcto o si debemos aplicar otra transformación. </w:t>
+      </w:r>
+    </w:p>
+    <w:p/>
+    <w:p/>
+    <w:p>
+      <w:pPr>
+        <w:rPr>
+          <w:sz w:val="28"/>
+          <w:szCs w:val="28"/>
+        </w:rPr>
+      </w:pPr>
+    </w:p>
+    <w:p>
+      <w:pPr>
+        <w:rPr>
+          <w:sz w:val="28"/>
+          <w:szCs w:val="28"/>
+        </w:rPr>
+      </w:pPr>
+    </w:p>
+    <w:p>
+      <w:pPr>
+        <w:rPr>
+          <w:sz w:val="28"/>
+          <w:szCs w:val="28"/>
+        </w:rPr>
+      </w:pPr>
+    </w:p>
+    <w:p>
+      <w:pPr>
+        <w:rPr>
+          <w:sz w:val="28"/>
+          <w:szCs w:val="28"/>
+        </w:rPr>
+      </w:pPr>
+    </w:p>
+    <w:p>
+      <w:pPr>
+        <w:rPr>
+          <w:sz w:val="28"/>
+          <w:szCs w:val="28"/>
+        </w:rPr>
+      </w:pPr>
+    </w:p>
+    <w:p>
+      <w:pPr>
+        <w:rPr>
+          <w:sz w:val="28"/>
+          <w:szCs w:val="28"/>
+        </w:rPr>
+      </w:pPr>
+    </w:p>
+    <w:p>
+      <w:pPr>
+        <w:rPr>
+          <w:sz w:val="28"/>
+          <w:szCs w:val="28"/>
+          <w:lang w:val="es-MX"/>
+        </w:rPr>
+      </w:pPr>
+    </w:p>
+    <w:p>
+      <w:pPr>
+        <w:rPr>
+          <w:sz w:val="28"/>
+          <w:szCs w:val="28"/>
+          <w:lang w:val="es-MX"/>
+        </w:rPr>
+      </w:pPr>
     </w:p>
     <w:p/>
     <w:p/>
@@ -3516,6 +6335,208 @@
 <file path=word/numbering.xml><?xml version="1.0" encoding="utf-8"?>
 <w:numbering xmlns:wpc="http://schemas.microsoft.com/office/word/2010/wordprocessingCanvas" xmlns:cx="http://schemas.microsoft.com/office/drawing/2014/chartex" xmlns:cx1="http://schemas.microsoft.com/office/drawing/2015/9/8/chartex" xmlns:cx2="http://schemas.microsoft.com/office/drawing/2015/10/21/chartex" xmlns:cx3="http://schemas.microsoft.com/office/drawing/2016/5/9/chartex" xmlns:cx4="http://schemas.microsoft.com/office/drawing/2016/5/10/chartex" xmlns:cx5="http://schemas.microsoft.com/office/drawing/2016/5/11/chartex" xmlns:cx6="http://schemas.microsoft.com/office/drawing/2016/5/12/chartex" xmlns:cx7="http://schemas.microsoft.com/office/drawing/2016/5/13/chartex" xmlns:cx8="http://schemas.microsoft.com/office/drawing/2016/5/14/chartex" xmlns:mc="http://schemas.openxmlformats.org/markup-compatibility/2006" xmlns:aink="http://schemas.microsoft.com/office/drawing/2016/ink" xmlns:am3d="http://schemas.microsoft.com/office/drawing/2017/model3d" xmlns:o="urn:schemas-microsoft-com:office:office" xmlns:oel="http://schemas.microsoft.com/office/2019/extlst" xmlns:r="http://schemas.openxmlformats.org/officeDocument/2006/relationships" xmlns:m="http://schemas.openxmlformats.org/officeDocument/2006/math" xmlns:v="urn:schemas-microsoft-com:vml" xmlns:wp14="http://schemas.microsoft.com/office/word/2010/wordprocessingDrawing" xmlns:wp="http://schemas.openxmlformats.org/drawingml/2006/wordprocessingDrawing" xmlns:w10="urn:schemas-microsoft-com:office:word" xmlns:w="http://schemas.openxmlformats.org/wordprocessingml/2006/main" xmlns:w14="http://schemas.microsoft.com/office/word/2010/wordml" xmlns:w15="http://schemas.microsoft.com/office/word/2012/wordml" xmlns:w16cex="http://schemas.microsoft.com/office/word/2018/wordml/cex" xmlns:w16cid="http://schemas.microsoft.com/office/word/2016/wordml/cid" xmlns:w16="http://schemas.microsoft.com/office/word/2018/wordml" xmlns:w16du="http://schemas.microsoft.com/office/word/2023/wordml/word16du" xmlns:w16sdtdh="http://schemas.microsoft.com/office/word/2020/wordml/sdtdatahash" xmlns:w16sdtfl="http://schemas.microsoft.com/office/word/2024/wordml/sdtformatlock" xmlns:w16se="http://schemas.microsoft.com/office/word/2015/wordml/symex" xmlns:wpg="http://schemas.microsoft.com/office/word/2010/wordprocessingGroup" xmlns:wpi="http://schemas.microsoft.com/office/word/2010/wordprocessingInk" xmlns:wne="http://schemas.microsoft.com/office/word/2006/wordml" xmlns:wps="http://schemas.microsoft.com/office/word/2010/wordprocessingShape" mc:Ignorable="w14 w15 w16se w16cid w16 w16cex w16sdtdh w16sdtfl w16du wp14">
   <w:abstractNum w:abstractNumId="0" w15:restartNumberingAfterBreak="0">
+    <w:nsid w:val="33AE61CC"/>
+    <w:multiLevelType w:val="hybridMultilevel"/>
+    <w:tmpl w:val="2774DD74"/>
+    <w:lvl w:ilvl="0" w:tplc="240A000F">
+      <w:start w:val="1"/>
+      <w:numFmt w:val="decimal"/>
+      <w:lvlText w:val="%1."/>
+      <w:lvlJc w:val="left"/>
+      <w:pPr>
+        <w:ind w:left="720" w:hanging="360"/>
+      </w:pPr>
+      <w:rPr>
+        <w:rFonts w:hint="default"/>
+      </w:rPr>
+    </w:lvl>
+    <w:lvl w:ilvl="1" w:tplc="240A0019" w:tentative="1">
+      <w:start w:val="1"/>
+      <w:numFmt w:val="lowerLetter"/>
+      <w:lvlText w:val="%2."/>
+      <w:lvlJc w:val="left"/>
+      <w:pPr>
+        <w:ind w:left="1440" w:hanging="360"/>
+      </w:pPr>
+    </w:lvl>
+    <w:lvl w:ilvl="2" w:tplc="240A001B" w:tentative="1">
+      <w:start w:val="1"/>
+      <w:numFmt w:val="lowerRoman"/>
+      <w:lvlText w:val="%3."/>
+      <w:lvlJc w:val="right"/>
+      <w:pPr>
+        <w:ind w:left="2160" w:hanging="180"/>
+      </w:pPr>
+    </w:lvl>
+    <w:lvl w:ilvl="3" w:tplc="240A000F" w:tentative="1">
+      <w:start w:val="1"/>
+      <w:numFmt w:val="decimal"/>
+      <w:lvlText w:val="%4."/>
+      <w:lvlJc w:val="left"/>
+      <w:pPr>
+        <w:ind w:left="2880" w:hanging="360"/>
+      </w:pPr>
+    </w:lvl>
+    <w:lvl w:ilvl="4" w:tplc="240A0019" w:tentative="1">
+      <w:start w:val="1"/>
+      <w:numFmt w:val="lowerLetter"/>
+      <w:lvlText w:val="%5."/>
+      <w:lvlJc w:val="left"/>
+      <w:pPr>
+        <w:ind w:left="3600" w:hanging="360"/>
+      </w:pPr>
+    </w:lvl>
+    <w:lvl w:ilvl="5" w:tplc="240A001B" w:tentative="1">
+      <w:start w:val="1"/>
+      <w:numFmt w:val="lowerRoman"/>
+      <w:lvlText w:val="%6."/>
+      <w:lvlJc w:val="right"/>
+      <w:pPr>
+        <w:ind w:left="4320" w:hanging="180"/>
+      </w:pPr>
+    </w:lvl>
+    <w:lvl w:ilvl="6" w:tplc="240A000F" w:tentative="1">
+      <w:start w:val="1"/>
+      <w:numFmt w:val="decimal"/>
+      <w:lvlText w:val="%7."/>
+      <w:lvlJc w:val="left"/>
+      <w:pPr>
+        <w:ind w:left="5040" w:hanging="360"/>
+      </w:pPr>
+    </w:lvl>
+    <w:lvl w:ilvl="7" w:tplc="240A0019" w:tentative="1">
+      <w:start w:val="1"/>
+      <w:numFmt w:val="lowerLetter"/>
+      <w:lvlText w:val="%8."/>
+      <w:lvlJc w:val="left"/>
+      <w:pPr>
+        <w:ind w:left="5760" w:hanging="360"/>
+      </w:pPr>
+    </w:lvl>
+    <w:lvl w:ilvl="8" w:tplc="240A001B" w:tentative="1">
+      <w:start w:val="1"/>
+      <w:numFmt w:val="lowerRoman"/>
+      <w:lvlText w:val="%9."/>
+      <w:lvlJc w:val="right"/>
+      <w:pPr>
+        <w:ind w:left="6480" w:hanging="180"/>
+      </w:pPr>
+    </w:lvl>
+  </w:abstractNum>
+  <w:abstractNum w:abstractNumId="1" w15:restartNumberingAfterBreak="0">
+    <w:nsid w:val="54DC3FAB"/>
+    <w:multiLevelType w:val="hybridMultilevel"/>
+    <w:tmpl w:val="7B000E14"/>
+    <w:lvl w:ilvl="0" w:tplc="240A0001">
+      <w:start w:val="1"/>
+      <w:numFmt w:val="bullet"/>
+      <w:lvlText w:val=""/>
+      <w:lvlJc w:val="left"/>
+      <w:pPr>
+        <w:ind w:left="720" w:hanging="360"/>
+      </w:pPr>
+      <w:rPr>
+        <w:rFonts w:ascii="Symbol" w:hAnsi="Symbol" w:hint="default"/>
+      </w:rPr>
+    </w:lvl>
+    <w:lvl w:ilvl="1" w:tplc="240A0003">
+      <w:start w:val="1"/>
+      <w:numFmt w:val="bullet"/>
+      <w:lvlText w:val="o"/>
+      <w:lvlJc w:val="left"/>
+      <w:pPr>
+        <w:ind w:left="1440" w:hanging="360"/>
+      </w:pPr>
+      <w:rPr>
+        <w:rFonts w:ascii="Courier New" w:hAnsi="Courier New" w:cs="Courier New" w:hint="default"/>
+      </w:rPr>
+    </w:lvl>
+    <w:lvl w:ilvl="2" w:tplc="240A0005">
+      <w:start w:val="1"/>
+      <w:numFmt w:val="bullet"/>
+      <w:lvlText w:val=""/>
+      <w:lvlJc w:val="left"/>
+      <w:pPr>
+        <w:ind w:left="2160" w:hanging="360"/>
+      </w:pPr>
+      <w:rPr>
+        <w:rFonts w:ascii="Wingdings" w:hAnsi="Wingdings" w:hint="default"/>
+      </w:rPr>
+    </w:lvl>
+    <w:lvl w:ilvl="3" w:tplc="240A0001">
+      <w:start w:val="1"/>
+      <w:numFmt w:val="bullet"/>
+      <w:lvlText w:val=""/>
+      <w:lvlJc w:val="left"/>
+      <w:pPr>
+        <w:ind w:left="2880" w:hanging="360"/>
+      </w:pPr>
+      <w:rPr>
+        <w:rFonts w:ascii="Symbol" w:hAnsi="Symbol" w:hint="default"/>
+      </w:rPr>
+    </w:lvl>
+    <w:lvl w:ilvl="4" w:tplc="240A0003">
+      <w:start w:val="1"/>
+      <w:numFmt w:val="bullet"/>
+      <w:lvlText w:val="o"/>
+      <w:lvlJc w:val="left"/>
+      <w:pPr>
+        <w:ind w:left="3600" w:hanging="360"/>
+      </w:pPr>
+      <w:rPr>
+        <w:rFonts w:ascii="Courier New" w:hAnsi="Courier New" w:cs="Courier New" w:hint="default"/>
+      </w:rPr>
+    </w:lvl>
+    <w:lvl w:ilvl="5" w:tplc="240A0005">
+      <w:start w:val="1"/>
+      <w:numFmt w:val="bullet"/>
+      <w:lvlText w:val=""/>
+      <w:lvlJc w:val="left"/>
+      <w:pPr>
+        <w:ind w:left="4320" w:hanging="360"/>
+      </w:pPr>
+      <w:rPr>
+        <w:rFonts w:ascii="Wingdings" w:hAnsi="Wingdings" w:hint="default"/>
+      </w:rPr>
+    </w:lvl>
+    <w:lvl w:ilvl="6" w:tplc="240A0001">
+      <w:start w:val="1"/>
+      <w:numFmt w:val="bullet"/>
+      <w:lvlText w:val=""/>
+      <w:lvlJc w:val="left"/>
+      <w:pPr>
+        <w:ind w:left="5040" w:hanging="360"/>
+      </w:pPr>
+      <w:rPr>
+        <w:rFonts w:ascii="Symbol" w:hAnsi="Symbol" w:hint="default"/>
+      </w:rPr>
+    </w:lvl>
+    <w:lvl w:ilvl="7" w:tplc="240A0003">
+      <w:start w:val="1"/>
+      <w:numFmt w:val="bullet"/>
+      <w:lvlText w:val="o"/>
+      <w:lvlJc w:val="left"/>
+      <w:pPr>
+        <w:ind w:left="5760" w:hanging="360"/>
+      </w:pPr>
+      <w:rPr>
+        <w:rFonts w:ascii="Courier New" w:hAnsi="Courier New" w:cs="Courier New" w:hint="default"/>
+      </w:rPr>
+    </w:lvl>
+    <w:lvl w:ilvl="8" w:tplc="240A0005">
+      <w:start w:val="1"/>
+      <w:numFmt w:val="bullet"/>
+      <w:lvlText w:val=""/>
+      <w:lvlJc w:val="left"/>
+      <w:pPr>
+        <w:ind w:left="6480" w:hanging="360"/>
+      </w:pPr>
+      <w:rPr>
+        <w:rFonts w:ascii="Wingdings" w:hAnsi="Wingdings" w:hint="default"/>
+      </w:rPr>
+    </w:lvl>
+  </w:abstractNum>
+  <w:abstractNum w:abstractNumId="2" w15:restartNumberingAfterBreak="0">
     <w:nsid w:val="697B653E"/>
     <w:multiLevelType w:val="hybridMultilevel"/>
     <w:tmpl w:val="9080FE90"/>
@@ -3628,7 +6649,7 @@
       </w:rPr>
     </w:lvl>
   </w:abstractNum>
-  <w:abstractNum w:abstractNumId="1" w15:restartNumberingAfterBreak="0">
+  <w:abstractNum w:abstractNumId="3" w15:restartNumberingAfterBreak="0">
     <w:nsid w:val="754B0EF6"/>
     <w:multiLevelType w:val="hybridMultilevel"/>
     <w:tmpl w:val="6A26C224"/>
@@ -3742,10 +6763,25 @@
     </w:lvl>
   </w:abstractNum>
   <w:num w:numId="1" w16cid:durableId="577327221">
-    <w:abstractNumId w:val="0"/>
+    <w:abstractNumId w:val="2"/>
   </w:num>
   <w:num w:numId="2" w16cid:durableId="802847608">
+    <w:abstractNumId w:val="3"/>
+  </w:num>
+  <w:num w:numId="3" w16cid:durableId="1847591249">
     <w:abstractNumId w:val="1"/>
+    <w:lvlOverride w:ilvl="0"/>
+    <w:lvlOverride w:ilvl="1"/>
+    <w:lvlOverride w:ilvl="2"/>
+    <w:lvlOverride w:ilvl="3"/>
+    <w:lvlOverride w:ilvl="4"/>
+    <w:lvlOverride w:ilvl="5"/>
+    <w:lvlOverride w:ilvl="6"/>
+    <w:lvlOverride w:ilvl="7"/>
+    <w:lvlOverride w:ilvl="8"/>
+  </w:num>
+  <w:num w:numId="4" w16cid:durableId="1064573096">
+    <w:abstractNumId w:val="0"/>
   </w:num>
 </w:numbering>
 </file>
@@ -4353,7 +7389,6 @@
   <w:style w:type="character" w:default="1" w:styleId="Fuentedeprrafopredeter">
     <w:name w:val="Default Paragraph Font"/>
     <w:uiPriority w:val="1"/>
-    <w:semiHidden/>
     <w:unhideWhenUsed/>
   </w:style>
   <w:style w:type="table" w:default="1" w:styleId="Tablanormal">

</xml_diff>

<commit_message>
automatisacion del proceso, faltan detalles a resolver en el informe
</commit_message>
<xml_diff>
--- a/informe.docx
+++ b/informe.docx
@@ -16,6 +16,13 @@
         </w:rPr>
         <w:t>INFORME DE ANALISIS DE LECTURA</w:t>
       </w:r>
+      <w:r>
+        <w:rPr>
+          <w:sz w:val="28"/>
+          <w:szCs w:val="28"/>
+        </w:rPr>
+        <w:t xml:space="preserve"> COMPLETO </w:t>
+      </w:r>
     </w:p>
     <w:p>
       <w:pPr>
@@ -82,7 +89,19 @@
         <w:t>L</w:t>
       </w:r>
       <w:r>
-        <w:t>a empresa informá2 nos pide la creación de un algoritmo que revierta una imagen distorsionada a la original.  Nos proporcionan que la imagen se les pudo hacer echo unas transformaciones que son a nivel de bit</w:t>
+        <w:t>a empresa informá2 nos pide la creación de un algoritmo que revierta una imagen distorsionada a la original.  Nos proporcionan que la imagen se les pudo ha</w:t>
+      </w:r>
+      <w:r>
+        <w:t>b</w:t>
+      </w:r>
+      <w:r>
+        <w:t xml:space="preserve">er </w:t>
+      </w:r>
+      <w:r>
+        <w:t>h</w:t>
+      </w:r>
+      <w:r>
+        <w:t>echo unas transformaciones que son a nivel de bit</w:t>
       </w:r>
       <w:r>
         <w:t>s</w:t>
@@ -885,7 +904,6 @@
         <w:t>codificar ya que son operaciones irreversibles</w:t>
       </w:r>
     </w:p>
-    <w:p/>
     <w:p>
       <w:r>
         <w:t>Por otro lado, si esta información se pudiera almacenar en algún lugar, deberían ser específicos en un archivo aparte para posteriormente incorporarlos a la imagen original, sin embargo, este no es el caso.</w:t>
@@ -1419,14 +1437,19 @@
         <w:rPr>
           <w:lang w:val="es-MX"/>
         </w:rPr>
-        <w:t xml:space="preserve"> vemos que volvieron a los datos originales esto significa que las rotaciones pueden volver a </w:t>
-      </w:r>
-      <w:r>
-        <w:rPr>
-          <w:lang w:val="es-MX"/>
-        </w:rPr>
-        <w:lastRenderedPageBreak/>
-        <w:t>su estado original y que no habrá p</w:t>
+        <w:t xml:space="preserve"> vemos que volvieron a los datos originales</w:t>
+      </w:r>
+      <w:r>
+        <w:rPr>
+          <w:lang w:val="es-MX"/>
+        </w:rPr>
+        <w:t>;</w:t>
+      </w:r>
+      <w:r>
+        <w:rPr>
+          <w:lang w:val="es-MX"/>
+        </w:rPr>
+        <w:t xml:space="preserve"> esto significa que las rotaciones pueden volver a su estado original y que no habrá p</w:t>
       </w:r>
       <w:r>
         <w:rPr>
@@ -2441,7 +2464,6 @@
               <w:rPr>
                 <w:lang w:val="es-MX"/>
               </w:rPr>
-              <w:lastRenderedPageBreak/>
               <w:t>1</w:t>
             </w:r>
           </w:p>
@@ -3339,7 +3361,7 @@
         <w:rPr>
           <w:lang w:val="es-MX"/>
         </w:rPr>
-        <w:t xml:space="preserve"> y C/Q, Sus valores de byte son los mismo, llegando a la conclusión que si guardad la integridad de los datos.</w:t>
+        <w:t xml:space="preserve"> y C/Q, Sus valores de byte son los mismo, llegando a la conclusión que si guarda la integridad de los datos.</w:t>
       </w:r>
     </w:p>
     <w:p>
@@ -3412,13 +3434,19 @@
         <w:rPr>
           <w:lang w:val="es-MX"/>
         </w:rPr>
-        <w:t xml:space="preserve"> a la imagen sin perder información ser</w:t>
-      </w:r>
-      <w:r>
-        <w:rPr>
-          <w:lang w:val="es-MX"/>
-        </w:rPr>
-        <w:t>i</w:t>
+        <w:t xml:space="preserve"> a la imagen sin perder información </w:t>
+      </w:r>
+      <w:r>
+        <w:rPr>
+          <w:lang w:val="es-MX"/>
+        </w:rPr>
+        <w:t>ser</w:t>
+      </w:r>
+      <w:r>
+        <w:rPr>
+          <w:lang w:val="es-MX"/>
+        </w:rPr>
+        <w:t>í</w:t>
       </w:r>
       <w:r>
         <w:rPr>
@@ -3496,7 +3524,13 @@
         <w:rPr>
           <w:lang w:val="es-MX"/>
         </w:rPr>
-        <w:t>Ya que según nuestros análisis y conclusiones de los diferentes tipos de transformaciones, consideramos que los desplazamientos pueden ser una trampa que nos aleja del camino correcto para hallar la imagen original.</w:t>
+        <w:t>Ya que,</w:t>
+      </w:r>
+      <w:r>
+        <w:rPr>
+          <w:lang w:val="es-MX"/>
+        </w:rPr>
+        <w:t xml:space="preserve"> según nuestros análisis y conclusiones de los diferentes tipos de transformaciones, consideramos que los desplazamientos pueden ser una trampa que nos aleja del camino correcto para hallar la imagen original.</w:t>
       </w:r>
     </w:p>
     <w:p>
@@ -3769,7 +3803,6 @@
         <w:rPr>
           <w:lang w:val="es-MX"/>
         </w:rPr>
-        <w:lastRenderedPageBreak/>
         <w:t>Un ejemplo grafico:</w:t>
       </w:r>
     </w:p>
@@ -3780,6 +3813,9 @@
         </w:rPr>
       </w:pPr>
       <w:r>
+        <w:rPr>
+          <w:noProof/>
+        </w:rPr>
         <mc:AlternateContent>
           <mc:Choice Requires="wps">
             <w:drawing>
@@ -3874,6 +3910,9 @@
         </w:rPr>
       </w:pPr>
       <w:r>
+        <w:rPr>
+          <w:noProof/>
+        </w:rPr>
         <mc:AlternateContent>
           <mc:Choice Requires="wps">
             <w:drawing>
@@ -3990,6 +4029,9 @@
     </w:p>
     <w:p>
       <w:r>
+        <w:rPr>
+          <w:noProof/>
+        </w:rPr>
         <mc:AlternateContent>
           <mc:Choice Requires="wps">
             <w:drawing>
@@ -4069,6 +4111,9 @@
         </mc:AlternateContent>
       </w:r>
       <w:r>
+        <w:rPr>
+          <w:noProof/>
+        </w:rPr>
         <mc:AlternateContent>
           <mc:Choice Requires="wps">
             <w:drawing>
@@ -4154,6 +4199,9 @@
         </mc:AlternateContent>
       </w:r>
       <w:r>
+        <w:rPr>
+          <w:noProof/>
+        </w:rPr>
         <mc:AlternateContent>
           <mc:Choice Requires="wps">
             <w:drawing>
@@ -4239,6 +4287,9 @@
         </mc:AlternateContent>
       </w:r>
       <w:r>
+        <w:rPr>
+          <w:noProof/>
+        </w:rPr>
         <mc:AlternateContent>
           <mc:Choice Requires="wps">
             <w:drawing>
@@ -4324,6 +4375,9 @@
         </mc:AlternateContent>
       </w:r>
       <w:r>
+        <w:rPr>
+          <w:noProof/>
+        </w:rPr>
         <mc:AlternateContent>
           <mc:Choice Requires="wps">
             <w:drawing>
@@ -4409,6 +4463,9 @@
         </mc:AlternateContent>
       </w:r>
       <w:r>
+        <w:rPr>
+          <w:noProof/>
+        </w:rPr>
         <mc:AlternateContent>
           <mc:Choice Requires="wps">
             <w:drawing>
@@ -4494,6 +4551,9 @@
         </mc:AlternateContent>
       </w:r>
       <w:r>
+        <w:rPr>
+          <w:noProof/>
+        </w:rPr>
         <mc:AlternateContent>
           <mc:Choice Requires="wps">
             <w:drawing>
@@ -4579,6 +4639,9 @@
         </mc:AlternateContent>
       </w:r>
       <w:r>
+        <w:rPr>
+          <w:noProof/>
+        </w:rPr>
         <mc:AlternateContent>
           <mc:Choice Requires="wps">
             <w:drawing>
@@ -4664,6 +4727,9 @@
         </mc:AlternateContent>
       </w:r>
       <w:r>
+        <w:rPr>
+          <w:noProof/>
+        </w:rPr>
         <mc:AlternateContent>
           <mc:Choice Requires="wps">
             <w:drawing>
@@ -4749,6 +4815,9 @@
         </mc:AlternateContent>
       </w:r>
       <w:r>
+        <w:rPr>
+          <w:noProof/>
+        </w:rPr>
         <mc:AlternateContent>
           <mc:Choice Requires="wps">
             <w:drawing>
@@ -4834,6 +4903,9 @@
         </mc:AlternateContent>
       </w:r>
       <w:r>
+        <w:rPr>
+          <w:noProof/>
+        </w:rPr>
         <mc:AlternateContent>
           <mc:Choice Requires="wps">
             <w:drawing>
@@ -4919,6 +4991,9 @@
         </mc:AlternateContent>
       </w:r>
       <w:r>
+        <w:rPr>
+          <w:noProof/>
+        </w:rPr>
         <mc:AlternateContent>
           <mc:Choice Requires="wps">
             <w:drawing>
@@ -5004,6 +5079,9 @@
         </mc:AlternateContent>
       </w:r>
       <w:r>
+        <w:rPr>
+          <w:noProof/>
+        </w:rPr>
         <mc:AlternateContent>
           <mc:Choice Requires="wps">
             <w:drawing>
@@ -5089,6 +5167,9 @@
         </mc:AlternateContent>
       </w:r>
       <w:r>
+        <w:rPr>
+          <w:noProof/>
+        </w:rPr>
         <mc:AlternateContent>
           <mc:Choice Requires="wps">
             <w:drawing>
@@ -5174,6 +5255,9 @@
         </mc:AlternateContent>
       </w:r>
       <w:r>
+        <w:rPr>
+          <w:noProof/>
+        </w:rPr>
         <mc:AlternateContent>
           <mc:Choice Requires="wps">
             <w:drawing>
@@ -5259,6 +5343,9 @@
         </mc:AlternateContent>
       </w:r>
       <w:r>
+        <w:rPr>
+          <w:noProof/>
+        </w:rPr>
         <mc:AlternateContent>
           <mc:Choice Requires="wps">
             <w:drawing>
@@ -5383,21 +5470,42 @@
     <w:p>
       <w:pPr>
         <w:rPr>
-          <w:lang w:val="es-MX"/>
-        </w:rPr>
-      </w:pPr>
-    </w:p>
-    <w:p>
-      <w:pPr>
-        <w:rPr>
-          <w:lang w:val="es-MX"/>
-        </w:rPr>
-      </w:pPr>
-      <w:r>
-        <w:rPr>
-          <w:lang w:val="es-MX"/>
-        </w:rPr>
-        <w:t xml:space="preserve"> Conclusión de la mascara </w:t>
+          <w:b/>
+          <w:bCs/>
+          <w:i/>
+          <w:iCs/>
+          <w:lang w:val="es-MX"/>
+        </w:rPr>
+      </w:pPr>
+      <w:r>
+        <w:rPr>
+          <w:b/>
+          <w:bCs/>
+          <w:i/>
+          <w:iCs/>
+          <w:lang w:val="es-MX"/>
+        </w:rPr>
+        <w:t xml:space="preserve"> Conclusión de la m</w:t>
+      </w:r>
+      <w:r>
+        <w:rPr>
+          <w:b/>
+          <w:bCs/>
+          <w:i/>
+          <w:iCs/>
+          <w:lang w:val="es-MX"/>
+        </w:rPr>
+        <w:t>á</w:t>
+      </w:r>
+      <w:r>
+        <w:rPr>
+          <w:b/>
+          <w:bCs/>
+          <w:i/>
+          <w:iCs/>
+          <w:lang w:val="es-MX"/>
+        </w:rPr>
+        <w:t xml:space="preserve">scara </w:t>
       </w:r>
     </w:p>
     <w:p>
@@ -5460,55 +5568,6 @@
         </w:rPr>
         <w:t xml:space="preserve"> volver a la imagen original sin corrupción.</w:t>
       </w:r>
-    </w:p>
-    <w:p>
-      <w:pPr>
-        <w:rPr>
-          <w:lang w:val="es-MX"/>
-        </w:rPr>
-      </w:pPr>
-    </w:p>
-    <w:p>
-      <w:pPr>
-        <w:rPr>
-          <w:lang w:val="es-MX"/>
-        </w:rPr>
-      </w:pPr>
-    </w:p>
-    <w:p>
-      <w:pPr>
-        <w:rPr>
-          <w:lang w:val="es-MX"/>
-        </w:rPr>
-      </w:pPr>
-    </w:p>
-    <w:p>
-      <w:pPr>
-        <w:rPr>
-          <w:lang w:val="es-MX"/>
-        </w:rPr>
-      </w:pPr>
-    </w:p>
-    <w:p>
-      <w:pPr>
-        <w:rPr>
-          <w:lang w:val="es-MX"/>
-        </w:rPr>
-      </w:pPr>
-    </w:p>
-    <w:p>
-      <w:pPr>
-        <w:rPr>
-          <w:lang w:val="es-MX"/>
-        </w:rPr>
-      </w:pPr>
-    </w:p>
-    <w:p>
-      <w:pPr>
-        <w:rPr>
-          <w:lang w:val="es-MX"/>
-        </w:rPr>
-      </w:pPr>
     </w:p>
     <w:p>
       <w:r>
@@ -6025,12 +6084,25 @@
     <w:p/>
     <w:p>
       <w:r>
+        <w:lastRenderedPageBreak/>
         <w:t>Como vemos en el proceso de encriptación se divide en pasos y los pasos se dividen</w:t>
       </w:r>
     </w:p>
     <w:p>
       <w:r>
-        <w:t>En entrada de la imagen, transformaciones, mascara, archivo de texto, imagen encriptada. Este proceso se puede repetir varias veces. Pero nosotros no tendremos esas imágenes internadas ya que nuestras entradas serán:</w:t>
+        <w:t>En entrada de la imagen, transformaciones, m</w:t>
+      </w:r>
+      <w:r>
+        <w:t>á</w:t>
+      </w:r>
+      <w:r>
+        <w:t>scara, archivo de texto, imagen encriptada. Este proceso se puede repetir varias veces. Pero nosotros no tendremos esas imágenes internadas ya que nuestras entradas s</w:t>
+      </w:r>
+      <w:r>
+        <w:t>on</w:t>
+      </w:r>
+      <w:r>
+        <w:t>:</w:t>
       </w:r>
     </w:p>
     <w:p>
@@ -6084,39 +6156,961 @@
       </w:r>
     </w:p>
     <w:p>
+      <w:r>
+        <w:t>Si quieres regresar a la imagen original tendríamos que hacer el proceso inverso. Y este proceso tenemos que encontrar las trasformaciones que se l</w:t>
+      </w:r>
+      <w:r>
+        <w:t xml:space="preserve">e hacen a la imagen original y de esta manera aplicarlo hasta llegar a la imagen original. </w:t>
+      </w:r>
+    </w:p>
+    <w:p>
+      <w:r>
+        <w:t>En la siguiente imagen lo veremos de manera más clara:</w:t>
+      </w:r>
+      <w:r>
+        <w:rPr>
+          <w:noProof/>
+        </w:rPr>
+        <w:drawing>
+          <wp:inline distT="0" distB="0" distL="0" distR="0" wp14:anchorId="1DE5B456" wp14:editId="163C2332">
+            <wp:extent cx="5610225" cy="2019300"/>
+            <wp:effectExtent l="0" t="0" r="9525" b="0"/>
+            <wp:docPr id="713651562" name="Imagen 25" descr="Diagrama&#10;&#10;El contenido generado por IA puede ser incorrecto."/>
+            <wp:cNvGraphicFramePr>
+              <a:graphicFrameLocks xmlns:a="http://schemas.openxmlformats.org/drawingml/2006/main" noChangeAspect="1"/>
+            </wp:cNvGraphicFramePr>
+            <a:graphic xmlns:a="http://schemas.openxmlformats.org/drawingml/2006/main">
+              <a:graphicData uri="http://schemas.openxmlformats.org/drawingml/2006/picture">
+                <pic:pic xmlns:pic="http://schemas.openxmlformats.org/drawingml/2006/picture">
+                  <pic:nvPicPr>
+                    <pic:cNvPr id="0" name="Imagen 23" descr="Diagrama&#10;&#10;El contenido generado por IA puede ser incorrecto."/>
+                    <pic:cNvPicPr>
+                      <a:picLocks noChangeAspect="1" noChangeArrowheads="1"/>
+                    </pic:cNvPicPr>
+                  </pic:nvPicPr>
+                  <pic:blipFill>
+                    <a:blip r:embed="rId6" cstate="print">
+                      <a:extLst>
+                        <a:ext uri="{28A0092B-C50C-407E-A947-70E740481C1C}">
+                          <a14:useLocalDpi xmlns:a14="http://schemas.microsoft.com/office/drawing/2010/main" val="0"/>
+                        </a:ext>
+                      </a:extLst>
+                    </a:blip>
+                    <a:srcRect/>
+                    <a:stretch>
+                      <a:fillRect/>
+                    </a:stretch>
+                  </pic:blipFill>
+                  <pic:spPr bwMode="auto">
+                    <a:xfrm>
+                      <a:off x="0" y="0"/>
+                      <a:ext cx="5610225" cy="2019300"/>
+                    </a:xfrm>
+                    <a:prstGeom prst="rect">
+                      <a:avLst/>
+                    </a:prstGeom>
+                    <a:noFill/>
+                    <a:ln>
+                      <a:noFill/>
+                    </a:ln>
+                  </pic:spPr>
+                </pic:pic>
+              </a:graphicData>
+            </a:graphic>
+          </wp:inline>
+        </w:drawing>
+      </w:r>
+    </w:p>
+    <w:p>
+      <w:r>
+        <w:t xml:space="preserve">(donde ver mejor: </w:t>
+      </w:r>
+      <w:hyperlink r:id="rId7" w:history="1">
+        <w:r>
+          <w:rPr>
+            <w:rStyle w:val="Hipervnculo"/>
+          </w:rPr>
+          <w:t>https://miro.com/app/board/uXjVID8nT4Y=/?share_link_id=943962661199</w:t>
+        </w:r>
+      </w:hyperlink>
+      <w:r>
+        <w:t xml:space="preserve"> )</w:t>
+      </w:r>
+    </w:p>
+    <w:p/>
+    <w:p>
+      <w:r>
+        <w:t>Hay que tener en cuenta que las m</w:t>
+      </w:r>
+      <w:r>
+        <w:t>á</w:t>
+      </w:r>
+      <w:r>
+        <w:t xml:space="preserve">scara solo se aplica  entre pasos de encriptación, Ya después de ver la imagen el proceso de la decodificación está más claro, Primero es encontrar las </w:t>
+      </w:r>
+      <w:r>
+        <w:t>ú</w:t>
+      </w:r>
+      <w:r>
+        <w:t xml:space="preserve">ltimas transformaciones que le hicieron a la imagen distorsionada final, después de esos tendríamos una imagen intermedia, le quitamos la máscara y de nuevo encontrar las trasformaciones y obtendríamos otra imagen intermedia, le quitamos la </w:t>
+      </w:r>
+      <w:r>
+        <w:t>máscara</w:t>
+      </w:r>
+      <w:r>
+        <w:t xml:space="preserve"> y encontrar las transformaciones  y  de ese modo encontramos la imagen original</w:t>
+      </w:r>
+      <w:r>
+        <w:t>. E</w:t>
+      </w:r>
+      <w:r>
+        <w:t>sta es la lógica de la decodificación de la imagen.</w:t>
+      </w:r>
+    </w:p>
+    <w:p>
+      <w:r>
+        <w:t xml:space="preserve">Nota: de aquí en adelante las transformaciones se le van a recibir el nombre de </w:t>
+      </w:r>
+      <w:r>
+        <w:rPr>
+          <w:highlight w:val="yellow"/>
+        </w:rPr>
+        <w:t>filtros</w:t>
+      </w:r>
+    </w:p>
+    <w:p>
       <w:pPr>
         <w:rPr>
           <w:b/>
           <w:bCs/>
-          <w:sz w:val="28"/>
-          <w:szCs w:val="28"/>
-        </w:rPr>
-      </w:pPr>
-      <w:r>
-        <w:t>Si quieres regresar a la imagen original tendríamos que hacer el proceso inverso. Y este proceso tenemos que encontrar las trasformaciones que se l</w:t>
-      </w:r>
-      <w:r>
-        <w:t xml:space="preserve">e hacen a la imagen original y de esta manera aplicarlo hasta llegar a la imagen original. </w:t>
-      </w:r>
+          <w:i/>
+          <w:iCs/>
+        </w:rPr>
+      </w:pPr>
     </w:p>
     <w:p>
       <w:pPr>
         <w:rPr>
           <w:b/>
           <w:bCs/>
-          <w:sz w:val="28"/>
-          <w:szCs w:val="28"/>
-        </w:rPr>
-      </w:pPr>
-    </w:p>
+          <w:i/>
+          <w:iCs/>
+        </w:rPr>
+      </w:pPr>
+      <w:r>
+        <w:rPr>
+          <w:b/>
+          <w:bCs/>
+          <w:i/>
+          <w:iCs/>
+        </w:rPr>
+        <w:t>¿</w:t>
+      </w:r>
+      <w:r>
+        <w:rPr>
+          <w:b/>
+          <w:bCs/>
+          <w:i/>
+          <w:iCs/>
+        </w:rPr>
+        <w:t>C</w:t>
+      </w:r>
+      <w:r>
+        <w:rPr>
+          <w:b/>
+          <w:bCs/>
+          <w:i/>
+          <w:iCs/>
+        </w:rPr>
+        <w:t>ó</w:t>
+      </w:r>
+      <w:r>
+        <w:rPr>
+          <w:b/>
+          <w:bCs/>
+          <w:i/>
+          <w:iCs/>
+        </w:rPr>
+        <w:t>mo encontrar los filtros</w:t>
+      </w:r>
+    </w:p>
+    <w:p>
+      <w:pPr>
+        <w:rPr>
+          <w:lang w:val="es-MX"/>
+        </w:rPr>
+      </w:pPr>
+      <w:r>
+        <w:rPr>
+          <w:lang w:val="es-MX"/>
+        </w:rPr>
+        <w:t xml:space="preserve">Ya sabemos que los únicos filtros que se van a hacer son el xOr y rotaciones, pero ahora cómo sabemos si se aplicaron o no y cómo se aplicaron. </w:t>
+      </w:r>
+      <w:r>
+        <w:rPr>
+          <w:lang w:val="es-MX"/>
+        </w:rPr>
+        <w:t xml:space="preserve">Estas se encuentran con las </w:t>
+      </w:r>
+      <w:r>
+        <w:rPr>
+          <w:lang w:val="es-MX"/>
+        </w:rPr>
+        <w:t>pistas que s</w:t>
+      </w:r>
+      <w:r>
+        <w:rPr>
+          <w:lang w:val="es-MX"/>
+        </w:rPr>
+        <w:t>on</w:t>
+      </w:r>
+      <w:r>
+        <w:rPr>
+          <w:lang w:val="es-MX"/>
+        </w:rPr>
+        <w:t xml:space="preserve"> los archivos txt, Ya que la información que</w:t>
+      </w:r>
+      <w:r>
+        <w:rPr>
+          <w:lang w:val="es-MX"/>
+        </w:rPr>
+        <w:t xml:space="preserve"> </w:t>
+      </w:r>
+      <w:r>
+        <w:rPr>
+          <w:lang w:val="es-MX"/>
+        </w:rPr>
+        <w:t>proporciona</w:t>
+      </w:r>
+      <w:r>
+        <w:rPr>
+          <w:lang w:val="es-MX"/>
+        </w:rPr>
+        <w:t>n</w:t>
+      </w:r>
+      <w:r>
+        <w:rPr>
+          <w:lang w:val="es-MX"/>
+        </w:rPr>
+        <w:t xml:space="preserve"> e</w:t>
+      </w:r>
+      <w:r>
+        <w:rPr>
+          <w:lang w:val="es-MX"/>
+        </w:rPr>
+        <w:t>s de los pixeles desde la semilla (píxel de la imagen); hasta el final del pedazo de imagen que fue afectado por la suma de la máscara.</w:t>
+      </w:r>
+      <w:r>
+        <w:rPr>
+          <w:lang w:val="es-MX"/>
+        </w:rPr>
+        <w:t xml:space="preserve"> Como la imagen nunca cambia </w:t>
+      </w:r>
+      <w:r>
+        <w:rPr>
+          <w:lang w:val="es-MX"/>
+        </w:rPr>
+        <w:t xml:space="preserve">sus dimensiones </w:t>
+      </w:r>
+      <w:r>
+        <w:rPr>
+          <w:lang w:val="es-MX"/>
+        </w:rPr>
+        <w:t xml:space="preserve">en todo el proceso </w:t>
+      </w:r>
+      <w:r>
+        <w:rPr>
+          <w:lang w:val="es-MX"/>
+        </w:rPr>
+        <w:t xml:space="preserve">entonces </w:t>
+      </w:r>
+      <w:r>
+        <w:rPr>
+          <w:lang w:val="es-MX"/>
+        </w:rPr>
+        <w:t xml:space="preserve">son puntos de referencias claros para poder comparar. </w:t>
+      </w:r>
+      <w:r>
+        <w:rPr>
+          <w:lang w:val="es-MX"/>
+        </w:rPr>
+        <w:t xml:space="preserve">A </w:t>
+      </w:r>
+      <w:r>
+        <w:rPr>
+          <w:lang w:val="es-MX"/>
+        </w:rPr>
+        <w:t>continuación,</w:t>
+      </w:r>
+      <w:r>
+        <w:rPr>
+          <w:lang w:val="es-MX"/>
+        </w:rPr>
+        <w:t xml:space="preserve"> el siguiente paso es usar </w:t>
+      </w:r>
+      <w:r>
+        <w:rPr>
+          <w:lang w:val="es-MX"/>
+        </w:rPr>
+        <w:t xml:space="preserve">los valores que nos refieren el archivo txt y la imagen distorsionada. Y lo que </w:t>
+      </w:r>
+      <w:r>
+        <w:rPr>
+          <w:lang w:val="es-MX"/>
+        </w:rPr>
+        <w:t>hace es</w:t>
+      </w:r>
+      <w:r>
+        <w:rPr>
+          <w:lang w:val="es-MX"/>
+        </w:rPr>
+        <w:t xml:space="preserve"> aplicar los filtros a los valores de la imagen distorsionada y compararlos hasta que sean iguales a los del archivo txt. Y así </w:t>
+      </w:r>
+      <w:r>
+        <w:rPr>
+          <w:lang w:val="es-MX"/>
+        </w:rPr>
+        <w:t>se encontrarían</w:t>
+      </w:r>
+      <w:r>
+        <w:rPr>
+          <w:lang w:val="es-MX"/>
+        </w:rPr>
+        <w:t xml:space="preserve"> los filtros que se hicieron.</w:t>
+      </w:r>
+    </w:p>
+    <w:p>
+      <w:pPr>
+        <w:rPr>
+          <w:b/>
+          <w:bCs/>
+          <w:i/>
+          <w:iCs/>
+        </w:rPr>
+      </w:pPr>
+      <w:r>
+        <w:rPr>
+          <w:b/>
+          <w:bCs/>
+          <w:i/>
+          <w:iCs/>
+        </w:rPr>
+        <w:t xml:space="preserve">Base de datos </w:t>
+      </w:r>
+    </w:p>
+    <w:p>
+      <w:r>
+        <w:t xml:space="preserve">En el transcurso del programa tendremos tres bases de datos, todas serian de una dimensión </w:t>
+      </w:r>
+      <w:r>
+        <w:t xml:space="preserve">los cuales son: </w:t>
+      </w:r>
+      <w:r>
+        <w:t>un array y cada tripleta de espacios es un píxel de la imagen.</w:t>
+      </w:r>
+    </w:p>
+    <w:p>
+      <w:pPr>
+        <w:numPr>
+          <w:ilvl w:val="0"/>
+          <w:numId w:val="5"/>
+        </w:numPr>
+      </w:pPr>
+      <w:r>
+        <w:t>Imagen distorsionada (cuando se confirme acciones para volver a la imagen original se harán aquí mismo)</w:t>
+      </w:r>
+    </w:p>
+    <w:p>
+      <w:pPr>
+        <w:numPr>
+          <w:ilvl w:val="0"/>
+          <w:numId w:val="5"/>
+        </w:numPr>
+      </w:pPr>
+      <w:r>
+        <w:t>Imagen Ruido gaussianos (imagen que es necesaria para el xOr)</w:t>
+      </w:r>
+    </w:p>
+    <w:p>
+      <w:pPr>
+        <w:numPr>
+          <w:ilvl w:val="0"/>
+          <w:numId w:val="5"/>
+        </w:numPr>
+      </w:pPr>
+      <w:r>
+        <w:t>M</w:t>
+      </w:r>
+      <w:r>
+        <w:t>á</w:t>
+      </w:r>
+      <w:r>
+        <w:t>scara</w:t>
+      </w:r>
+    </w:p>
+    <w:p>
+      <w:r>
+        <w:rPr>
+          <w:noProof/>
+        </w:rPr>
+        <mc:AlternateContent>
+          <mc:Choice Requires="wps">
+            <w:drawing>
+              <wp:anchor distT="0" distB="0" distL="114300" distR="114300" simplePos="0" relativeHeight="251684864" behindDoc="0" locked="0" layoutInCell="1" allowOverlap="1" wp14:anchorId="76971AA2" wp14:editId="639A2662">
+                <wp:simplePos x="0" y="0"/>
+                <wp:positionH relativeFrom="column">
+                  <wp:posOffset>1219200</wp:posOffset>
+                </wp:positionH>
+                <wp:positionV relativeFrom="paragraph">
+                  <wp:posOffset>106680</wp:posOffset>
+                </wp:positionV>
+                <wp:extent cx="914400" cy="914400"/>
+                <wp:effectExtent l="0" t="0" r="0" b="57150"/>
+                <wp:wrapNone/>
+                <wp:docPr id="365150004" name="Arco 26"/>
+                <wp:cNvGraphicFramePr/>
+                <a:graphic xmlns:a="http://schemas.openxmlformats.org/drawingml/2006/main">
+                  <a:graphicData uri="http://schemas.microsoft.com/office/word/2010/wordprocessingShape">
+                    <wps:wsp>
+                      <wps:cNvSpPr/>
+                      <wps:spPr>
+                        <a:xfrm rot="8078615">
+                          <a:off x="0" y="0"/>
+                          <a:ext cx="914400" cy="914400"/>
+                        </a:xfrm>
+                        <a:prstGeom prst="arc">
+                          <a:avLst/>
+                        </a:prstGeom>
+                      </wps:spPr>
+                      <wps:style>
+                        <a:lnRef idx="1">
+                          <a:schemeClr val="accent1"/>
+                        </a:lnRef>
+                        <a:fillRef idx="0">
+                          <a:schemeClr val="accent1"/>
+                        </a:fillRef>
+                        <a:effectRef idx="0">
+                          <a:schemeClr val="accent1"/>
+                        </a:effectRef>
+                        <a:fontRef idx="minor">
+                          <a:schemeClr val="tx1"/>
+                        </a:fontRef>
+                      </wps:style>
+                      <wps:bodyPr rot="0" spcFirstLastPara="0" vertOverflow="clip" horzOverflow="clip" vert="horz" wrap="square" lIns="91440" tIns="45720" rIns="91440" bIns="45720" numCol="1" spcCol="0" rtlCol="0" fromWordArt="0" anchor="ctr" anchorCtr="0" forceAA="0" compatLnSpc="1">
+                        <a:prstTxWarp prst="textNoShape">
+                          <a:avLst/>
+                        </a:prstTxWarp>
+                        <a:noAutofit/>
+                      </wps:bodyPr>
+                    </wps:wsp>
+                  </a:graphicData>
+                </a:graphic>
+                <wp14:sizeRelH relativeFrom="page">
+                  <wp14:pctWidth>0</wp14:pctWidth>
+                </wp14:sizeRelH>
+                <wp14:sizeRelV relativeFrom="page">
+                  <wp14:pctHeight>0</wp14:pctHeight>
+                </wp14:sizeRelV>
+              </wp:anchor>
+            </w:drawing>
+          </mc:Choice>
+          <mc:Fallback>
+            <w:pict>
+              <v:shape w14:anchorId="76BF7C64" id="Arco 26" o:spid="_x0000_s1026" style="position:absolute;margin-left:96pt;margin-top:8.4pt;width:1in;height:1in;rotation:8824002fd;z-index:251684864;visibility:visible;mso-wrap-style:square;mso-width-percent:0;mso-height-percent:0;mso-wrap-distance-left:9pt;mso-wrap-distance-top:0;mso-wrap-distance-right:9pt;mso-wrap-distance-bottom:0;mso-position-horizontal:absolute;mso-position-horizontal-relative:text;mso-position-vertical:absolute;mso-position-vertical-relative:text;mso-width-percent:0;mso-height-percent:0;mso-width-relative:page;mso-height-relative:page;v-text-anchor:middle" coordsize="914400,914400" o:gfxdata="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" path="m457200,nsc709705,,914400,204695,914400,457200r-457200,l457200,xem457200,nfc709705,,914400,204695,914400,457200e" filled="f" strokecolor="#156082 [3204]" strokeweight=".5pt">
+                <v:stroke joinstyle="miter"/>
+                <v:path arrowok="t" o:connecttype="custom" o:connectlocs="457200,0;914400,457200" o:connectangles="0,0"/>
+              </v:shape>
+            </w:pict>
+          </mc:Fallback>
+        </mc:AlternateContent>
+      </w:r>
+      <w:r>
+        <w:t>Representación gráfica:</w:t>
+      </w:r>
+    </w:p>
+    <w:tbl>
+      <w:tblPr>
+        <w:tblStyle w:val="Tablaconcuadrcula"/>
+        <w:tblW w:w="5745" w:type="dxa"/>
+        <w:tblInd w:w="2074" w:type="dxa"/>
+        <w:tblLook w:val="04A0" w:firstRow="1" w:lastRow="0" w:firstColumn="1" w:lastColumn="0" w:noHBand="0" w:noVBand="1"/>
+      </w:tblPr>
+      <w:tblGrid>
+        <w:gridCol w:w="383"/>
+        <w:gridCol w:w="383"/>
+        <w:gridCol w:w="383"/>
+        <w:gridCol w:w="383"/>
+        <w:gridCol w:w="383"/>
+        <w:gridCol w:w="383"/>
+        <w:gridCol w:w="383"/>
+        <w:gridCol w:w="383"/>
+        <w:gridCol w:w="383"/>
+        <w:gridCol w:w="383"/>
+        <w:gridCol w:w="383"/>
+        <w:gridCol w:w="383"/>
+        <w:gridCol w:w="383"/>
+        <w:gridCol w:w="383"/>
+        <w:gridCol w:w="383"/>
+      </w:tblGrid>
+      <w:tr>
+        <w:trPr>
+          <w:trHeight w:val="822"/>
+        </w:trPr>
+        <w:tc>
+          <w:tcPr>
+            <w:tcW w:w="0" w:type="auto"/>
+            <w:tcBorders>
+              <w:top w:val="single" w:sz="4" w:space="0" w:color="auto"/>
+              <w:left w:val="single" w:sz="4" w:space="0" w:color="auto"/>
+              <w:bottom w:val="single" w:sz="4" w:space="0" w:color="auto"/>
+              <w:right w:val="single" w:sz="4" w:space="0" w:color="auto"/>
+            </w:tcBorders>
+            <w:shd w:val="clear" w:color="auto" w:fill="BF4E14" w:themeFill="accent2" w:themeFillShade="BF"/>
+          </w:tcPr>
+          <w:p>
+            <w:pPr>
+              <w:spacing w:after="160" w:line="278" w:lineRule="auto"/>
+            </w:pPr>
+          </w:p>
+        </w:tc>
+        <w:tc>
+          <w:tcPr>
+            <w:tcW w:w="0" w:type="auto"/>
+            <w:tcBorders>
+              <w:top w:val="single" w:sz="4" w:space="0" w:color="auto"/>
+              <w:left w:val="single" w:sz="4" w:space="0" w:color="auto"/>
+              <w:bottom w:val="single" w:sz="4" w:space="0" w:color="auto"/>
+              <w:right w:val="single" w:sz="4" w:space="0" w:color="auto"/>
+            </w:tcBorders>
+            <w:shd w:val="clear" w:color="auto" w:fill="BF4E14" w:themeFill="accent2" w:themeFillShade="BF"/>
+          </w:tcPr>
+          <w:p>
+            <w:pPr>
+              <w:spacing w:after="160" w:line="278" w:lineRule="auto"/>
+            </w:pPr>
+          </w:p>
+        </w:tc>
+        <w:tc>
+          <w:tcPr>
+            <w:tcW w:w="0" w:type="auto"/>
+            <w:tcBorders>
+              <w:top w:val="single" w:sz="4" w:space="0" w:color="auto"/>
+              <w:left w:val="single" w:sz="4" w:space="0" w:color="auto"/>
+              <w:bottom w:val="single" w:sz="4" w:space="0" w:color="auto"/>
+              <w:right w:val="single" w:sz="4" w:space="0" w:color="auto"/>
+            </w:tcBorders>
+            <w:shd w:val="clear" w:color="auto" w:fill="BF4E14" w:themeFill="accent2" w:themeFillShade="BF"/>
+          </w:tcPr>
+          <w:p>
+            <w:pPr>
+              <w:spacing w:after="160" w:line="278" w:lineRule="auto"/>
+            </w:pPr>
+          </w:p>
+        </w:tc>
+        <w:tc>
+          <w:tcPr>
+            <w:tcW w:w="0" w:type="auto"/>
+            <w:tcBorders>
+              <w:top w:val="single" w:sz="4" w:space="0" w:color="auto"/>
+              <w:left w:val="single" w:sz="4" w:space="0" w:color="auto"/>
+              <w:bottom w:val="single" w:sz="4" w:space="0" w:color="auto"/>
+              <w:right w:val="single" w:sz="4" w:space="0" w:color="auto"/>
+            </w:tcBorders>
+            <w:shd w:val="clear" w:color="auto" w:fill="215E99" w:themeFill="text2" w:themeFillTint="BF"/>
+          </w:tcPr>
+          <w:p>
+            <w:pPr>
+              <w:spacing w:after="160" w:line="278" w:lineRule="auto"/>
+            </w:pPr>
+          </w:p>
+        </w:tc>
+        <w:tc>
+          <w:tcPr>
+            <w:tcW w:w="0" w:type="auto"/>
+            <w:tcBorders>
+              <w:top w:val="single" w:sz="4" w:space="0" w:color="auto"/>
+              <w:left w:val="single" w:sz="4" w:space="0" w:color="auto"/>
+              <w:bottom w:val="single" w:sz="4" w:space="0" w:color="auto"/>
+              <w:right w:val="single" w:sz="4" w:space="0" w:color="auto"/>
+            </w:tcBorders>
+            <w:shd w:val="clear" w:color="auto" w:fill="215E99" w:themeFill="text2" w:themeFillTint="BF"/>
+          </w:tcPr>
+          <w:p>
+            <w:pPr>
+              <w:spacing w:after="160" w:line="278" w:lineRule="auto"/>
+            </w:pPr>
+          </w:p>
+        </w:tc>
+        <w:tc>
+          <w:tcPr>
+            <w:tcW w:w="0" w:type="auto"/>
+            <w:tcBorders>
+              <w:top w:val="single" w:sz="4" w:space="0" w:color="auto"/>
+              <w:left w:val="single" w:sz="4" w:space="0" w:color="auto"/>
+              <w:bottom w:val="single" w:sz="4" w:space="0" w:color="auto"/>
+              <w:right w:val="single" w:sz="4" w:space="0" w:color="auto"/>
+            </w:tcBorders>
+            <w:shd w:val="clear" w:color="auto" w:fill="215E99" w:themeFill="text2" w:themeFillTint="BF"/>
+          </w:tcPr>
+          <w:p>
+            <w:pPr>
+              <w:spacing w:after="160" w:line="278" w:lineRule="auto"/>
+            </w:pPr>
+          </w:p>
+        </w:tc>
+        <w:tc>
+          <w:tcPr>
+            <w:tcW w:w="0" w:type="auto"/>
+            <w:tcBorders>
+              <w:top w:val="single" w:sz="4" w:space="0" w:color="auto"/>
+              <w:left w:val="single" w:sz="4" w:space="0" w:color="auto"/>
+              <w:bottom w:val="single" w:sz="4" w:space="0" w:color="auto"/>
+              <w:right w:val="single" w:sz="4" w:space="0" w:color="auto"/>
+            </w:tcBorders>
+            <w:shd w:val="clear" w:color="auto" w:fill="124F1A" w:themeFill="accent3" w:themeFillShade="BF"/>
+          </w:tcPr>
+          <w:p>
+            <w:pPr>
+              <w:spacing w:after="160" w:line="278" w:lineRule="auto"/>
+            </w:pPr>
+          </w:p>
+        </w:tc>
+        <w:tc>
+          <w:tcPr>
+            <w:tcW w:w="0" w:type="auto"/>
+            <w:tcBorders>
+              <w:top w:val="single" w:sz="4" w:space="0" w:color="auto"/>
+              <w:left w:val="single" w:sz="4" w:space="0" w:color="auto"/>
+              <w:bottom w:val="single" w:sz="4" w:space="0" w:color="auto"/>
+              <w:right w:val="single" w:sz="4" w:space="0" w:color="auto"/>
+            </w:tcBorders>
+            <w:shd w:val="clear" w:color="auto" w:fill="124F1A" w:themeFill="accent3" w:themeFillShade="BF"/>
+          </w:tcPr>
+          <w:p>
+            <w:pPr>
+              <w:spacing w:after="160" w:line="278" w:lineRule="auto"/>
+            </w:pPr>
+          </w:p>
+        </w:tc>
+        <w:tc>
+          <w:tcPr>
+            <w:tcW w:w="0" w:type="auto"/>
+            <w:tcBorders>
+              <w:top w:val="single" w:sz="4" w:space="0" w:color="auto"/>
+              <w:left w:val="single" w:sz="4" w:space="0" w:color="auto"/>
+              <w:bottom w:val="single" w:sz="4" w:space="0" w:color="auto"/>
+              <w:right w:val="single" w:sz="4" w:space="0" w:color="auto"/>
+            </w:tcBorders>
+            <w:shd w:val="clear" w:color="auto" w:fill="124F1A" w:themeFill="accent3" w:themeFillShade="BF"/>
+          </w:tcPr>
+          <w:p>
+            <w:pPr>
+              <w:spacing w:after="160" w:line="278" w:lineRule="auto"/>
+            </w:pPr>
+          </w:p>
+        </w:tc>
+        <w:tc>
+          <w:tcPr>
+            <w:tcW w:w="0" w:type="auto"/>
+            <w:tcBorders>
+              <w:top w:val="single" w:sz="4" w:space="0" w:color="auto"/>
+              <w:left w:val="single" w:sz="4" w:space="0" w:color="auto"/>
+              <w:bottom w:val="single" w:sz="4" w:space="0" w:color="auto"/>
+              <w:right w:val="single" w:sz="4" w:space="0" w:color="auto"/>
+            </w:tcBorders>
+            <w:shd w:val="clear" w:color="auto" w:fill="77206D" w:themeFill="accent5" w:themeFillShade="BF"/>
+          </w:tcPr>
+          <w:p>
+            <w:pPr>
+              <w:spacing w:after="160" w:line="278" w:lineRule="auto"/>
+            </w:pPr>
+          </w:p>
+        </w:tc>
+        <w:tc>
+          <w:tcPr>
+            <w:tcW w:w="0" w:type="auto"/>
+            <w:tcBorders>
+              <w:top w:val="single" w:sz="4" w:space="0" w:color="auto"/>
+              <w:left w:val="single" w:sz="4" w:space="0" w:color="auto"/>
+              <w:bottom w:val="single" w:sz="4" w:space="0" w:color="auto"/>
+              <w:right w:val="single" w:sz="4" w:space="0" w:color="auto"/>
+            </w:tcBorders>
+            <w:shd w:val="clear" w:color="auto" w:fill="77206D" w:themeFill="accent5" w:themeFillShade="BF"/>
+          </w:tcPr>
+          <w:p>
+            <w:pPr>
+              <w:spacing w:after="160" w:line="278" w:lineRule="auto"/>
+            </w:pPr>
+          </w:p>
+        </w:tc>
+        <w:tc>
+          <w:tcPr>
+            <w:tcW w:w="0" w:type="auto"/>
+            <w:tcBorders>
+              <w:top w:val="single" w:sz="4" w:space="0" w:color="auto"/>
+              <w:left w:val="single" w:sz="4" w:space="0" w:color="auto"/>
+              <w:bottom w:val="single" w:sz="4" w:space="0" w:color="auto"/>
+              <w:right w:val="single" w:sz="4" w:space="0" w:color="auto"/>
+            </w:tcBorders>
+            <w:shd w:val="clear" w:color="auto" w:fill="77206D" w:themeFill="accent5" w:themeFillShade="BF"/>
+          </w:tcPr>
+          <w:p>
+            <w:pPr>
+              <w:spacing w:after="160" w:line="278" w:lineRule="auto"/>
+            </w:pPr>
+          </w:p>
+        </w:tc>
+        <w:tc>
+          <w:tcPr>
+            <w:tcW w:w="0" w:type="auto"/>
+            <w:tcBorders>
+              <w:top w:val="single" w:sz="4" w:space="0" w:color="auto"/>
+              <w:left w:val="single" w:sz="4" w:space="0" w:color="auto"/>
+              <w:bottom w:val="single" w:sz="4" w:space="0" w:color="auto"/>
+              <w:right w:val="single" w:sz="4" w:space="0" w:color="auto"/>
+            </w:tcBorders>
+            <w:shd w:val="clear" w:color="auto" w:fill="FF0000"/>
+          </w:tcPr>
+          <w:p>
+            <w:pPr>
+              <w:spacing w:after="160" w:line="278" w:lineRule="auto"/>
+            </w:pPr>
+          </w:p>
+        </w:tc>
+        <w:tc>
+          <w:tcPr>
+            <w:tcW w:w="0" w:type="auto"/>
+            <w:tcBorders>
+              <w:top w:val="single" w:sz="4" w:space="0" w:color="auto"/>
+              <w:left w:val="single" w:sz="4" w:space="0" w:color="auto"/>
+              <w:bottom w:val="single" w:sz="4" w:space="0" w:color="auto"/>
+              <w:right w:val="single" w:sz="4" w:space="0" w:color="auto"/>
+            </w:tcBorders>
+            <w:shd w:val="clear" w:color="auto" w:fill="FF0000"/>
+          </w:tcPr>
+          <w:p>
+            <w:pPr>
+              <w:spacing w:after="160" w:line="278" w:lineRule="auto"/>
+            </w:pPr>
+          </w:p>
+        </w:tc>
+        <w:tc>
+          <w:tcPr>
+            <w:tcW w:w="0" w:type="auto"/>
+            <w:tcBorders>
+              <w:top w:val="single" w:sz="4" w:space="0" w:color="auto"/>
+              <w:left w:val="single" w:sz="4" w:space="0" w:color="auto"/>
+              <w:bottom w:val="single" w:sz="4" w:space="0" w:color="auto"/>
+              <w:right w:val="single" w:sz="4" w:space="0" w:color="auto"/>
+            </w:tcBorders>
+            <w:shd w:val="clear" w:color="auto" w:fill="FF0000"/>
+          </w:tcPr>
+          <w:p>
+            <w:pPr>
+              <w:spacing w:after="160" w:line="278" w:lineRule="auto"/>
+            </w:pPr>
+          </w:p>
+        </w:tc>
+      </w:tr>
+    </w:tbl>
     <w:p/>
+    <w:p>
+      <w:r>
+        <w:t xml:space="preserve">Como podemos ver para movernos un píxel en la base de datos </w:t>
+      </w:r>
+      <w:r>
+        <w:t>sería</w:t>
+      </w:r>
+      <w:r>
+        <w:t xml:space="preserve"> el # de pixeles por 3. (n = número de pixeles, n*3).</w:t>
+      </w:r>
+    </w:p>
     <w:p/>
     <w:p>
-      <w:r>
+      <w:pPr>
+        <w:rPr>
+          <w:b/>
+          <w:bCs/>
+          <w:i/>
+          <w:iCs/>
+        </w:rPr>
+      </w:pPr>
+      <w:r>
+        <w:rPr>
+          <w:b/>
+          <w:bCs/>
+          <w:i/>
+          <w:iCs/>
+        </w:rPr>
+        <w:t>Tema de eficiencia en el algoritmo</w:t>
+      </w:r>
+    </w:p>
+    <w:p>
+      <w:pPr>
+        <w:rPr>
+          <w:lang w:val="es-MX"/>
+        </w:rPr>
+      </w:pPr>
+      <w:r>
+        <w:rPr>
+          <w:lang w:val="es-MX"/>
+        </w:rPr>
+        <w:t xml:space="preserve">Relacionado al tema de eficiencia del algoritmo tenemos claro que no podemos utilizar completamente todas las bases de datos para probar que filtros son los correctos ya que las bases de datos ocupan demasiado espacio, Un ejemplo sería </w:t>
+      </w:r>
+      <w:r>
+        <w:rPr>
+          <w:lang w:val="es-MX"/>
+        </w:rPr>
         <w:lastRenderedPageBreak/>
+        <w:t xml:space="preserve">una imagen de 100x200 pixeles y este le añadimos que cada píxel RGB el base se guarda en tres espacios. (100x200) x3 y este nos da que ocupa un espacio de memoria de 60.000, y otros 60.000 por la imagen de ruido y sabemos que la máscara va a hacer menor. Ya que trabajar con esa cantidad de datos y que una constantemente se crearán réplicas para poder volver a la imagen original. Pero también solo podemos con los valores que nos dan </w:t>
+      </w:r>
+      <w:r>
+        <w:rPr>
+          <w:lang w:val="es-MX"/>
+        </w:rPr>
+        <w:t>la máscara</w:t>
+      </w:r>
+      <w:r>
+        <w:rPr>
+          <w:lang w:val="es-MX"/>
+        </w:rPr>
+        <w:t xml:space="preserve"> y esto </w:t>
+      </w:r>
+      <w:r>
+        <w:rPr>
+          <w:lang w:val="es-MX"/>
+        </w:rPr>
+        <w:t>sería</w:t>
+      </w:r>
+      <w:r>
+        <w:rPr>
+          <w:lang w:val="es-MX"/>
+        </w:rPr>
+        <w:t xml:space="preserve"> </w:t>
+      </w:r>
+      <w:r>
+        <w:rPr>
+          <w:lang w:val="es-MX"/>
+        </w:rPr>
+        <w:t>más</w:t>
+      </w:r>
+      <w:r>
+        <w:rPr>
+          <w:lang w:val="es-MX"/>
+        </w:rPr>
+        <w:t xml:space="preserve"> eficiente ya que no trabajaríamos con una gran cantidad. </w:t>
+      </w:r>
+    </w:p>
+    <w:p>
+      <w:pPr>
+        <w:rPr>
+          <w:lang w:val="es-MX"/>
+        </w:rPr>
+      </w:pPr>
+      <w:r>
+        <w:rPr>
+          <w:lang w:val="es-MX"/>
+        </w:rPr>
+        <w:t xml:space="preserve">Teniendo en cuenta lo anterior, decidimos trabajar sobre las pruebas  </w:t>
+      </w:r>
+      <w:r>
+        <w:rPr>
+          <w:lang w:val="es-MX"/>
+        </w:rPr>
+        <w:t xml:space="preserve">comparando los valores de un </w:t>
+      </w:r>
+      <w:r>
+        <w:rPr>
+          <w:lang w:val="es-MX"/>
+        </w:rPr>
+        <w:t>píxel</w:t>
+      </w:r>
+      <w:r>
+        <w:rPr>
+          <w:lang w:val="es-MX"/>
+        </w:rPr>
+        <w:t xml:space="preserve"> a otro píxel</w:t>
+      </w:r>
+      <w:r>
+        <w:rPr>
+          <w:lang w:val="es-MX"/>
+        </w:rPr>
+        <w:t xml:space="preserve"> (pixel de la imagen sin la </w:t>
+      </w:r>
+      <w:r>
+        <w:rPr>
+          <w:lang w:val="es-MX"/>
+        </w:rPr>
+        <w:t>máscara</w:t>
+      </w:r>
+      <w:r>
+        <w:rPr>
+          <w:lang w:val="es-MX"/>
+        </w:rPr>
+        <w:t xml:space="preserve"> y con la transformación con el valor del pixel del txt)</w:t>
+      </w:r>
+      <w:r>
+        <w:rPr>
+          <w:lang w:val="es-MX"/>
+        </w:rPr>
+        <w:t xml:space="preserve"> </w:t>
+      </w:r>
+      <w:r>
+        <w:rPr>
+          <w:lang w:val="es-MX"/>
+        </w:rPr>
+        <w:t xml:space="preserve">, </w:t>
+      </w:r>
+      <w:r>
+        <w:rPr>
+          <w:lang w:val="es-MX"/>
+        </w:rPr>
+        <w:t xml:space="preserve">después de saber que ya los tenemos la información correcta de que filtros se </w:t>
+      </w:r>
+      <w:r>
+        <w:rPr>
+          <w:lang w:val="es-MX"/>
+        </w:rPr>
+        <w:t>aplicó</w:t>
+      </w:r>
+      <w:r>
+        <w:rPr>
+          <w:lang w:val="es-MX"/>
+        </w:rPr>
+        <w:t>, el siguiente paso es replicar el mismo procedimiento hasta lle</w:t>
+      </w:r>
+      <w:r>
+        <w:rPr>
+          <w:lang w:val="es-MX"/>
+        </w:rPr>
+        <w:t xml:space="preserve">gar a la imagen original. </w:t>
+      </w:r>
+    </w:p>
+    <w:p>
+      <w:pPr>
+        <w:rPr>
+          <w:b/>
+          <w:bCs/>
+          <w:i/>
+          <w:iCs/>
+        </w:rPr>
+      </w:pPr>
+      <w:r>
+        <w:rPr>
+          <w:b/>
+          <w:bCs/>
+          <w:i/>
+          <w:iCs/>
+        </w:rPr>
         <w:t>Funciones necesarias</w:t>
       </w:r>
       <w:r>
+        <w:rPr>
+          <w:b/>
+          <w:bCs/>
+          <w:i/>
+          <w:iCs/>
+        </w:rPr>
         <w:t>.</w:t>
       </w:r>
     </w:p>
@@ -6133,7 +7127,19 @@
     </w:p>
     <w:p>
       <w:r>
-        <w:t>Loadpixeles: carga una imagen y la convierte en formato de 24 bits, extrae los datos de esta en un puntero que contiene un arreglo lineal y retorna este puntero. (en resumen, esta función podrá ser utilizada para sacar la información de la imagen distorsionada)</w:t>
+        <w:t>Loadpixeles: carga una imagen y la convierte en formato de 24 bits, extrae los datos de esta en un puntero que contiene un arreglo lineal y retorna este puntero. (</w:t>
+      </w:r>
+      <w:r>
+        <w:t xml:space="preserve">con </w:t>
+      </w:r>
+      <w:r>
+        <w:t>esta</w:t>
+      </w:r>
+      <w:r>
+        <w:t xml:space="preserve"> función podemos </w:t>
+      </w:r>
+      <w:r>
+        <w:t>sacar la información de la imagen distorsionada)</w:t>
       </w:r>
     </w:p>
     <w:p>
@@ -6143,10 +7149,7 @@
     </w:p>
     <w:p>
       <w:r>
-        <w:t>L</w:t>
-      </w:r>
-      <w:r>
-        <w:t>oadSeedMasking</w:t>
+        <w:t>LoadSeedMasking</w:t>
       </w:r>
       <w:r>
         <w:t>: Lee los archivos de texto dados para la práctica, toma la primera línea como semilla y devuelve un arreglo con datos RGB y cantidad de pixeles.</w:t>
@@ -6154,7 +7157,66 @@
     </w:p>
     <w:p>
       <w:r>
-        <w:t>Teniendo en cuenta esta gran ayuda, el proceso de codificación se llevaría a cabo de la siguiente manera:</w:t>
+        <w:t>Loadpixeles2: carga una imagen y la convierte en formato de 24 bits, extrae los datos de esta en un puntero que contiene un arreglo lineal y retorna este puntero. (en resumen, esta función podrá ser utilizada para sacar la información de las imágenes de la entrada) y no devuelve algunos valores a comparación de la original.</w:t>
+      </w:r>
+    </w:p>
+    <w:p>
+      <w:r>
+        <w:t>Verificación_imagenes: comprueba que si se subió correctamente las imágenes. Y que la distorsionada y la gaussiana sean de igual tamaño.</w:t>
+      </w:r>
+    </w:p>
+    <w:p>
+      <w:r>
+        <w:t>Verificaciontxt: verifica que los datos del archivo se subieran correctamente.</w:t>
+      </w:r>
+    </w:p>
+    <w:p>
+      <w:r>
+        <w:t>prueba_xor: comprueba que si se hizo un xOr a la distorsionada.</w:t>
+      </w:r>
+    </w:p>
+    <w:p>
+      <w:r>
+        <w:t>imagen_xor: hace xOr a toda la imagen distorsionada.</w:t>
+      </w:r>
+    </w:p>
+    <w:p>
+      <w:r>
+        <w:t>Rotar_r:  rota un valor una cantidad n de bits a la derecha.</w:t>
+      </w:r>
+    </w:p>
+    <w:p>
+      <w:r>
+        <w:lastRenderedPageBreak/>
+        <w:t>Rotar_l:  rota un valor una cantidad n de bits a la izquierda.</w:t>
+      </w:r>
+    </w:p>
+    <w:p>
+      <w:r>
+        <w:t>Prueba_r: comprueba si se hizo una rotación a la derecha.</w:t>
+      </w:r>
+    </w:p>
+    <w:p>
+      <w:r>
+        <w:t>Prueba_l: comprueba si se hizo una rotación a la izquierda.</w:t>
+      </w:r>
+    </w:p>
+    <w:p>
+      <w:r>
+        <w:t>imagen_rotar_l: rota toda la imagen una cantidad de bits a la izquierda.</w:t>
+      </w:r>
+    </w:p>
+    <w:p>
+      <w:r>
+        <w:t>imagen_rotar_r: rota toda la imagen una cantidad de bits a la derecha.</w:t>
+      </w:r>
+    </w:p>
+    <w:p>
+      <w:r>
+        <w:t xml:space="preserve">Teniendo en cuenta </w:t>
+      </w:r>
+      <w:r>
+        <w:t>las funciones proporcionadas y la definición de las funciones, se lleva a cabo la codificación de la siguiente manera:</w:t>
       </w:r>
     </w:p>
     <w:p>
@@ -6166,19 +7228,10 @@
         </w:numPr>
       </w:pPr>
       <w:r>
-        <w:t xml:space="preserve">Utilizamos la función de loadpixeles para que nos brinde la información de la imagen distorsionada, a </w:t>
-      </w:r>
-      <w:r>
-        <w:t>continuación,</w:t>
-      </w:r>
-      <w:r>
-        <w:t xml:space="preserve"> con esa información, debemos crear una función que se</w:t>
-      </w:r>
-      <w:r>
-        <w:t xml:space="preserve"> encargue de realizar la transformación que queremos aplicar y que retorne </w:t>
-      </w:r>
-      <w:r>
-        <w:t>la información de la transformación en un arreglo.</w:t>
+        <w:t>Utilizamos la función de loadpixeles para que nos brinde la información de la imagen distorsionada</w:t>
+      </w:r>
+      <w:r>
+        <w:t xml:space="preserve">. </w:t>
       </w:r>
     </w:p>
     <w:p>
@@ -6207,19 +7260,10 @@
         <w:pStyle w:val="Prrafodelista"/>
       </w:pPr>
       <w:r>
-        <w:t xml:space="preserve">Después de tener la imagen distorsionada y la imagen de la máscara en arreglos, hay que crear una </w:t>
-      </w:r>
-      <w:r>
-        <w:t xml:space="preserve">función que se encargue de realizar la resta de la máscara en la porción de la imagen que queremos encontrar. </w:t>
-      </w:r>
-      <w:r>
-        <w:t>E</w:t>
-      </w:r>
-      <w:r>
-        <w:t>l valor de retorno debe ser un arreglo que contenga toda la información de la imagen ya procesada</w:t>
-      </w:r>
-      <w:r>
-        <w:t>.</w:t>
+        <w:t xml:space="preserve">Después de tener la imagen distorsionada y la imagen de la máscara en arreglos, </w:t>
+      </w:r>
+      <w:r>
+        <w:t xml:space="preserve">se crea una función que se encarga de restar la imagen de la máscara con el archivo txt, permitiéndonos tener la porción de la imagen. </w:t>
       </w:r>
     </w:p>
     <w:p>
@@ -6231,7 +7275,15 @@
         </w:numPr>
       </w:pPr>
       <w:r>
-        <w:t xml:space="preserve">Después debemos utilizar el valor retornado del paso 3 y pasarlo como argumento a la función importImage. </w:t>
+        <w:t xml:space="preserve">A continuación, con esa información, debemos crear funciones que se encarguen de realizar las diferentes transformaciones que queremos aplicar. </w:t>
+      </w:r>
+    </w:p>
+    <w:p>
+      <w:pPr>
+        <w:pStyle w:val="Prrafodelista"/>
+      </w:pPr>
+      <w:r>
+        <w:t>Inicialmente, se aplica la transformación xor y se compara la base de datos con el archivo txt, en caso de que los pixeles no sean los mismos, entonces se aplican los desplazamientos a la derecha o a la izquierda, y se repite el proceso de comparación.</w:t>
       </w:r>
     </w:p>
     <w:p>
@@ -6243,11 +7295,527 @@
         </w:numPr>
       </w:pPr>
       <w:r>
-        <w:t xml:space="preserve">Por último, hacer la comparación y analizar si nuestro procedimiento fue correcto o si debemos aplicar otra transformación. </w:t>
-      </w:r>
-    </w:p>
-    <w:p/>
-    <w:p/>
+        <w:t xml:space="preserve">Cuando finalmente se encuentran los datos que coinciden, entonces se muestra por pantalla cuál fue la transformación aplicada. </w:t>
+      </w:r>
+    </w:p>
+    <w:p>
+      <w:pPr>
+        <w:pStyle w:val="Prrafodelista"/>
+        <w:numPr>
+          <w:ilvl w:val="0"/>
+          <w:numId w:val="4"/>
+        </w:numPr>
+      </w:pPr>
+      <w:r>
+        <w:t>Este procedimiento se repite hasta que se encuentre la imagen original</w:t>
+      </w:r>
+      <w:r>
+        <w:t xml:space="preserve">. </w:t>
+      </w:r>
+    </w:p>
+    <w:p>
+      <w:pPr>
+        <w:rPr>
+          <w:b/>
+          <w:bCs/>
+          <w:i/>
+          <w:iCs/>
+        </w:rPr>
+      </w:pPr>
+    </w:p>
+    <w:p>
+      <w:pPr>
+        <w:rPr>
+          <w:b/>
+          <w:bCs/>
+          <w:i/>
+          <w:iCs/>
+          <w:lang w:val="es-MX"/>
+        </w:rPr>
+      </w:pPr>
+      <w:r>
+        <w:rPr>
+          <w:b/>
+          <w:bCs/>
+          <w:i/>
+          <w:iCs/>
+          <w:lang w:val="es-MX"/>
+        </w:rPr>
+        <w:t>Navegación en la base de datos</w:t>
+      </w:r>
+    </w:p>
+    <w:p>
+      <w:pPr>
+        <w:rPr>
+          <w:lang w:val="es-MX"/>
+        </w:rPr>
+      </w:pPr>
+      <w:r>
+        <w:rPr>
+          <w:lang w:val="es-MX"/>
+        </w:rPr>
+        <w:t xml:space="preserve">A lo largo del programa </w:t>
+      </w:r>
+      <w:r>
+        <w:rPr>
+          <w:lang w:val="es-MX"/>
+        </w:rPr>
+        <w:t xml:space="preserve">necesitamos </w:t>
+      </w:r>
+      <w:r>
+        <w:rPr>
+          <w:lang w:val="es-MX"/>
+        </w:rPr>
+        <w:t>en ocasiones</w:t>
+      </w:r>
+      <w:r>
+        <w:rPr>
+          <w:lang w:val="es-MX"/>
+        </w:rPr>
+        <w:t xml:space="preserve"> algunos valores específicos de las 4 bases de datos, </w:t>
+      </w:r>
+      <w:r>
+        <w:rPr>
+          <w:lang w:val="es-MX"/>
+        </w:rPr>
+        <w:t xml:space="preserve">esto significa que se implementaron diversas funciones para tareas en particular en el programa. Estas funciones se </w:t>
+      </w:r>
+      <w:r>
+        <w:rPr>
+          <w:lang w:val="es-MX"/>
+        </w:rPr>
+        <w:t>enfocan</w:t>
+      </w:r>
+      <w:r>
+        <w:rPr>
+          <w:lang w:val="es-MX"/>
+        </w:rPr>
+        <w:t xml:space="preserve"> en:</w:t>
+      </w:r>
+    </w:p>
+    <w:p>
+      <w:pPr>
+        <w:numPr>
+          <w:ilvl w:val="0"/>
+          <w:numId w:val="7"/>
+        </w:numPr>
+        <w:rPr>
+          <w:lang w:val="es-MX"/>
+        </w:rPr>
+      </w:pPr>
+      <w:r>
+        <w:rPr>
+          <w:lang w:val="es-MX"/>
+        </w:rPr>
+        <w:t>escoger valores específicos en la base de datos</w:t>
+      </w:r>
+    </w:p>
+    <w:p>
+      <w:pPr>
+        <w:numPr>
+          <w:ilvl w:val="0"/>
+          <w:numId w:val="7"/>
+        </w:numPr>
+        <w:rPr>
+          <w:lang w:val="es-MX"/>
+        </w:rPr>
+      </w:pPr>
+      <w:r>
+        <w:rPr>
+          <w:lang w:val="es-MX"/>
+        </w:rPr>
+        <w:t>cómo navegar en la base de datos para modificar a sólo ciertos valores</w:t>
+      </w:r>
+    </w:p>
+    <w:p>
+      <w:pPr>
+        <w:numPr>
+          <w:ilvl w:val="0"/>
+          <w:numId w:val="7"/>
+        </w:numPr>
+        <w:rPr>
+          <w:lang w:val="es-MX"/>
+        </w:rPr>
+      </w:pPr>
+      <w:r>
+        <w:rPr>
+          <w:lang w:val="es-MX"/>
+        </w:rPr>
+        <w:lastRenderedPageBreak/>
+        <w:t>cómo modificar toda la base de datos</w:t>
+      </w:r>
+    </w:p>
+    <w:p>
+      <w:pPr>
+        <w:rPr>
+          <w:lang w:val="es-MX"/>
+        </w:rPr>
+      </w:pPr>
+      <w:r>
+        <w:rPr>
+          <w:lang w:val="es-MX"/>
+        </w:rPr>
+        <w:t>todo esto teniendo en cuenta de no crear replicas durante el programa, sino trabajando directamente sobre las bases de datos (punteros)</w:t>
+      </w:r>
+      <w:r>
+        <w:drawing>
+          <wp:anchor distT="0" distB="0" distL="114300" distR="114300" simplePos="0" relativeHeight="251686912" behindDoc="1" locked="0" layoutInCell="1" allowOverlap="1" wp14:anchorId="44369D79" wp14:editId="7E2974A4">
+            <wp:simplePos x="0" y="0"/>
+            <wp:positionH relativeFrom="margin">
+              <wp:align>right</wp:align>
+            </wp:positionH>
+            <wp:positionV relativeFrom="paragraph">
+              <wp:posOffset>7620</wp:posOffset>
+            </wp:positionV>
+            <wp:extent cx="2621280" cy="4484370"/>
+            <wp:effectExtent l="0" t="0" r="7620" b="0"/>
+            <wp:wrapTight wrapText="bothSides">
+              <wp:wrapPolygon edited="0">
+                <wp:start x="0" y="0"/>
+                <wp:lineTo x="0" y="21472"/>
+                <wp:lineTo x="21506" y="21472"/>
+                <wp:lineTo x="21506" y="0"/>
+                <wp:lineTo x="0" y="0"/>
+              </wp:wrapPolygon>
+            </wp:wrapTight>
+            <wp:docPr id="612627529" name="Imagen 25"/>
+            <wp:cNvGraphicFramePr>
+              <a:graphicFrameLocks xmlns:a="http://schemas.openxmlformats.org/drawingml/2006/main" noChangeAspect="1"/>
+            </wp:cNvGraphicFramePr>
+            <a:graphic xmlns:a="http://schemas.openxmlformats.org/drawingml/2006/main">
+              <a:graphicData uri="http://schemas.openxmlformats.org/drawingml/2006/picture">
+                <pic:pic xmlns:pic="http://schemas.openxmlformats.org/drawingml/2006/picture">
+                  <pic:nvPicPr>
+                    <pic:cNvPr id="0" name="Imagen 24"/>
+                    <pic:cNvPicPr>
+                      <a:picLocks noChangeAspect="1" noChangeArrowheads="1"/>
+                    </pic:cNvPicPr>
+                  </pic:nvPicPr>
+                  <pic:blipFill>
+                    <a:blip r:embed="rId8">
+                      <a:extLst>
+                        <a:ext uri="{28A0092B-C50C-407E-A947-70E740481C1C}">
+                          <a14:useLocalDpi xmlns:a14="http://schemas.microsoft.com/office/drawing/2010/main" val="0"/>
+                        </a:ext>
+                      </a:extLst>
+                    </a:blip>
+                    <a:srcRect/>
+                    <a:stretch>
+                      <a:fillRect/>
+                    </a:stretch>
+                  </pic:blipFill>
+                  <pic:spPr bwMode="auto">
+                    <a:xfrm>
+                      <a:off x="0" y="0"/>
+                      <a:ext cx="2621280" cy="4484370"/>
+                    </a:xfrm>
+                    <a:prstGeom prst="rect">
+                      <a:avLst/>
+                    </a:prstGeom>
+                    <a:noFill/>
+                  </pic:spPr>
+                </pic:pic>
+              </a:graphicData>
+            </a:graphic>
+            <wp14:sizeRelH relativeFrom="page">
+              <wp14:pctWidth>0</wp14:pctWidth>
+            </wp14:sizeRelH>
+            <wp14:sizeRelV relativeFrom="page">
+              <wp14:pctHeight>0</wp14:pctHeight>
+            </wp14:sizeRelV>
+          </wp:anchor>
+        </w:drawing>
+      </w:r>
+      <w:r>
+        <w:rPr>
+          <w:lang w:val="es-MX"/>
+        </w:rPr>
+        <w:t>.</w:t>
+      </w:r>
+    </w:p>
+    <w:p>
+      <w:pPr>
+        <w:rPr>
+          <w:lang w:val="es-MX"/>
+        </w:rPr>
+      </w:pPr>
+      <w:r>
+        <w:rPr>
+          <w:lang w:val="es-MX"/>
+        </w:rPr>
+        <w:t xml:space="preserve">El funcionamiento del programa </w:t>
+      </w:r>
+      <w:r>
+        <w:rPr>
+          <w:lang w:val="es-MX"/>
+        </w:rPr>
+        <w:t>es el siguiente.</w:t>
+      </w:r>
+    </w:p>
+    <w:p>
+      <w:pPr>
+        <w:numPr>
+          <w:ilvl w:val="0"/>
+          <w:numId w:val="8"/>
+        </w:numPr>
+        <w:rPr>
+          <w:lang w:val="es-MX"/>
+        </w:rPr>
+      </w:pPr>
+      <w:r>
+        <w:rPr>
+          <w:lang w:val="es-MX"/>
+        </w:rPr>
+        <w:t>I</w:t>
+      </w:r>
+      <w:r>
+        <w:rPr>
+          <w:lang w:val="es-MX"/>
+        </w:rPr>
+        <w:t>nicio</w:t>
+      </w:r>
+    </w:p>
+    <w:p>
+      <w:pPr>
+        <w:numPr>
+          <w:ilvl w:val="0"/>
+          <w:numId w:val="9"/>
+        </w:numPr>
+        <w:rPr>
+          <w:lang w:val="es-MX"/>
+        </w:rPr>
+      </w:pPr>
+      <w:r>
+        <w:rPr>
+          <w:lang w:val="es-MX"/>
+        </w:rPr>
+        <w:t>S</w:t>
+      </w:r>
+      <w:r>
+        <w:rPr>
+          <w:lang w:val="es-MX"/>
+        </w:rPr>
+        <w:t>ubir los archivos e imágenes</w:t>
+      </w:r>
+    </w:p>
+    <w:p>
+      <w:pPr>
+        <w:numPr>
+          <w:ilvl w:val="0"/>
+          <w:numId w:val="9"/>
+        </w:numPr>
+        <w:rPr>
+          <w:lang w:val="es-MX"/>
+        </w:rPr>
+      </w:pPr>
+      <w:r>
+        <w:rPr>
+          <w:lang w:val="es-MX"/>
+        </w:rPr>
+        <w:t>H</w:t>
+      </w:r>
+      <w:r>
+        <w:rPr>
+          <w:lang w:val="es-MX"/>
+        </w:rPr>
+        <w:t>ay que confirmar que se subieron correctamente</w:t>
+      </w:r>
+    </w:p>
+    <w:p>
+      <w:pPr>
+        <w:numPr>
+          <w:ilvl w:val="0"/>
+          <w:numId w:val="9"/>
+        </w:numPr>
+        <w:rPr>
+          <w:lang w:val="es-MX"/>
+        </w:rPr>
+      </w:pPr>
+      <w:r>
+        <w:rPr>
+          <w:lang w:val="es-MX"/>
+        </w:rPr>
+        <w:t>S</w:t>
+      </w:r>
+      <w:r>
+        <w:rPr>
+          <w:lang w:val="es-MX"/>
+        </w:rPr>
+        <w:t>acar el resultado esperado</w:t>
+      </w:r>
+    </w:p>
+    <w:p>
+      <w:pPr>
+        <w:numPr>
+          <w:ilvl w:val="0"/>
+          <w:numId w:val="9"/>
+        </w:numPr>
+        <w:rPr>
+          <w:lang w:val="es-MX"/>
+        </w:rPr>
+      </w:pPr>
+      <w:r>
+        <w:rPr>
+          <w:lang w:val="es-MX"/>
+        </w:rPr>
+        <w:t>P</w:t>
+      </w:r>
+      <w:r>
+        <w:rPr>
+          <w:lang w:val="es-MX"/>
+        </w:rPr>
+        <w:t>rueba xOr. Determina si se hizo un xOr</w:t>
+      </w:r>
+    </w:p>
+    <w:p>
+      <w:pPr>
+        <w:numPr>
+          <w:ilvl w:val="0"/>
+          <w:numId w:val="9"/>
+        </w:numPr>
+        <w:rPr>
+          <w:lang w:val="es-MX"/>
+        </w:rPr>
+      </w:pPr>
+      <w:r>
+        <w:rPr>
+          <w:lang w:val="es-MX"/>
+        </w:rPr>
+        <w:t>P</w:t>
+      </w:r>
+      <w:r>
+        <w:rPr>
+          <w:lang w:val="es-MX"/>
+        </w:rPr>
+        <w:t>rueba rotación. Determina si se hizo alguna rotación</w:t>
+      </w:r>
+    </w:p>
+    <w:p>
+      <w:pPr>
+        <w:numPr>
+          <w:ilvl w:val="0"/>
+          <w:numId w:val="9"/>
+        </w:numPr>
+        <w:rPr>
+          <w:lang w:val="es-MX"/>
+        </w:rPr>
+      </w:pPr>
+      <w:r>
+        <w:rPr>
+          <w:lang w:val="es-MX"/>
+        </w:rPr>
+        <w:t>T</w:t>
+      </w:r>
+      <w:r>
+        <w:rPr>
+          <w:lang w:val="es-MX"/>
+        </w:rPr>
+        <w:t>ermina el programa.</w:t>
+      </w:r>
+    </w:p>
+    <w:p>
+      <w:pPr>
+        <w:rPr>
+          <w:lang w:val="es-MX"/>
+        </w:rPr>
+      </w:pPr>
+      <w:r>
+        <w:rPr>
+          <w:lang w:val="es-MX"/>
+        </w:rPr>
+        <w:t xml:space="preserve">Esta es la parte central de los procesos y decisiones.  Esta es la línea principal que toma el programa.  Claramente en las decisiones pueden determinar un cambio de acciones. </w:t>
+      </w:r>
+    </w:p>
+    <w:p>
+      <w:pPr>
+        <w:rPr>
+          <w:lang w:val="es-MX"/>
+        </w:rPr>
+      </w:pPr>
+    </w:p>
+    <w:p>
+      <w:pPr>
+        <w:rPr>
+          <w:lang w:val="es-MX"/>
+        </w:rPr>
+      </w:pPr>
+      <w:r>
+        <w:rPr>
+          <w:lang w:val="es-MX"/>
+        </w:rPr>
+        <w:t xml:space="preserve">(donde ver el diagrama: </w:t>
+      </w:r>
+      <w:hyperlink r:id="rId9" w:history="1">
+        <w:r>
+          <w:rPr>
+            <w:rStyle w:val="Hipervnculo"/>
+            <w:lang w:val="es-MX"/>
+          </w:rPr>
+          <w:t>https://miro.com/app/board/uXjVIBFGFiQ=/?share_link_id=630170873550</w:t>
+        </w:r>
+      </w:hyperlink>
+      <w:r>
+        <w:rPr>
+          <w:lang w:val="es-MX"/>
+        </w:rPr>
+        <w:t xml:space="preserve"> )</w:t>
+      </w:r>
+    </w:p>
+    <w:p>
+      <w:pPr>
+        <w:rPr>
+          <w:b/>
+          <w:bCs/>
+          <w:i/>
+          <w:iCs/>
+        </w:rPr>
+      </w:pPr>
+      <w:r>
+        <w:rPr>
+          <w:lang w:val="es-MX"/>
+        </w:rPr>
+        <w:t xml:space="preserve"> </w:t>
+      </w:r>
+      <w:r>
+        <w:rPr>
+          <w:b/>
+          <w:bCs/>
+          <w:i/>
+          <w:iCs/>
+        </w:rPr>
+        <w:t>Problemas de desarrollo afrontado</w:t>
+      </w:r>
+      <w:r>
+        <w:rPr>
+          <w:b/>
+          <w:bCs/>
+          <w:i/>
+          <w:iCs/>
+        </w:rPr>
+        <w:t xml:space="preserve"> </w:t>
+      </w:r>
+    </w:p>
+    <w:p>
+      <w:r>
+        <w:t xml:space="preserve">Durante el programa nos percatamos que los archivos no estaban siendo leídos correctamente por las funciones que cargaban la información, por tanto, en las entradas principales del programa (txt, i_m, i_d…), tuvimos que poner la ruta absoluta de donde se encontraban los archivos para que el programa pudiera identificarlas y encontrarlas. </w:t>
+      </w:r>
+    </w:p>
+    <w:p>
+      <w:pPr>
+        <w:rPr>
+          <w:lang w:val="es-MX"/>
+        </w:rPr>
+      </w:pPr>
+      <w:r>
+        <w:lastRenderedPageBreak/>
+        <w:t xml:space="preserve">Dentro de la solución del problema y en el proceso de codificación, tuvimos que ser muy rigurosos con el tipo de variable que iba a tomar una función y el valor que iba a retornar (bases de datos) para evitar que los tipos generaran errores. </w:t>
+      </w:r>
+    </w:p>
+    <w:p>
+      <w:r>
+        <w:t>Inicialmente se descartó la posibilidad de trabajar con toda la información de la imagen completa, por tanto, inicialmente decidimos trabajar comparando toda la información que se encontraba en el txt y en la máscara. Sin embargo, se llegó a la conclusión de que cada transformación iba a generar un nuevo comportamiento en la imagen y por esta razón, por cuestiones de eficiencia y análisis, consideramos que no era necesario comparar todo el txt y toda la máscara, sino solamente la primera posición del primer píxel, con la primera posición y el primer pixel del txt</w:t>
+      </w:r>
+    </w:p>
     <w:p>
       <w:pPr>
         <w:rPr>
@@ -6335,6 +7903,232 @@
 <file path=word/numbering.xml><?xml version="1.0" encoding="utf-8"?>
 <w:numbering xmlns:wpc="http://schemas.microsoft.com/office/word/2010/wordprocessingCanvas" xmlns:cx="http://schemas.microsoft.com/office/drawing/2014/chartex" xmlns:cx1="http://schemas.microsoft.com/office/drawing/2015/9/8/chartex" xmlns:cx2="http://schemas.microsoft.com/office/drawing/2015/10/21/chartex" xmlns:cx3="http://schemas.microsoft.com/office/drawing/2016/5/9/chartex" xmlns:cx4="http://schemas.microsoft.com/office/drawing/2016/5/10/chartex" xmlns:cx5="http://schemas.microsoft.com/office/drawing/2016/5/11/chartex" xmlns:cx6="http://schemas.microsoft.com/office/drawing/2016/5/12/chartex" xmlns:cx7="http://schemas.microsoft.com/office/drawing/2016/5/13/chartex" xmlns:cx8="http://schemas.microsoft.com/office/drawing/2016/5/14/chartex" xmlns:mc="http://schemas.openxmlformats.org/markup-compatibility/2006" xmlns:aink="http://schemas.microsoft.com/office/drawing/2016/ink" xmlns:am3d="http://schemas.microsoft.com/office/drawing/2017/model3d" xmlns:o="urn:schemas-microsoft-com:office:office" xmlns:oel="http://schemas.microsoft.com/office/2019/extlst" xmlns:r="http://schemas.openxmlformats.org/officeDocument/2006/relationships" xmlns:m="http://schemas.openxmlformats.org/officeDocument/2006/math" xmlns:v="urn:schemas-microsoft-com:vml" xmlns:wp14="http://schemas.microsoft.com/office/word/2010/wordprocessingDrawing" xmlns:wp="http://schemas.openxmlformats.org/drawingml/2006/wordprocessingDrawing" xmlns:w10="urn:schemas-microsoft-com:office:word" xmlns:w="http://schemas.openxmlformats.org/wordprocessingml/2006/main" xmlns:w14="http://schemas.microsoft.com/office/word/2010/wordml" xmlns:w15="http://schemas.microsoft.com/office/word/2012/wordml" xmlns:w16cex="http://schemas.microsoft.com/office/word/2018/wordml/cex" xmlns:w16cid="http://schemas.microsoft.com/office/word/2016/wordml/cid" xmlns:w16="http://schemas.microsoft.com/office/word/2018/wordml" xmlns:w16du="http://schemas.microsoft.com/office/word/2023/wordml/word16du" xmlns:w16sdtdh="http://schemas.microsoft.com/office/word/2020/wordml/sdtdatahash" xmlns:w16sdtfl="http://schemas.microsoft.com/office/word/2024/wordml/sdtformatlock" xmlns:w16se="http://schemas.microsoft.com/office/word/2015/wordml/symex" xmlns:wpg="http://schemas.microsoft.com/office/word/2010/wordprocessingGroup" xmlns:wpi="http://schemas.microsoft.com/office/word/2010/wordprocessingInk" xmlns:wne="http://schemas.microsoft.com/office/word/2006/wordml" xmlns:wps="http://schemas.microsoft.com/office/word/2010/wordprocessingShape" mc:Ignorable="w14 w15 w16se w16cid w16 w16cex w16sdtdh w16sdtfl w16du wp14">
   <w:abstractNum w:abstractNumId="0" w15:restartNumberingAfterBreak="0">
+    <w:nsid w:val="004E5C81"/>
+    <w:multiLevelType w:val="hybridMultilevel"/>
+    <w:tmpl w:val="2CF03FAE"/>
+    <w:lvl w:ilvl="0" w:tplc="240A0001">
+      <w:start w:val="1"/>
+      <w:numFmt w:val="bullet"/>
+      <w:lvlText w:val=""/>
+      <w:lvlJc w:val="left"/>
+      <w:pPr>
+        <w:ind w:left="720" w:hanging="360"/>
+      </w:pPr>
+      <w:rPr>
+        <w:rFonts w:ascii="Symbol" w:hAnsi="Symbol" w:hint="default"/>
+      </w:rPr>
+    </w:lvl>
+    <w:lvl w:ilvl="1" w:tplc="240A0003">
+      <w:start w:val="1"/>
+      <w:numFmt w:val="bullet"/>
+      <w:lvlText w:val="o"/>
+      <w:lvlJc w:val="left"/>
+      <w:pPr>
+        <w:ind w:left="1440" w:hanging="360"/>
+      </w:pPr>
+      <w:rPr>
+        <w:rFonts w:ascii="Courier New" w:hAnsi="Courier New" w:cs="Courier New" w:hint="default"/>
+      </w:rPr>
+    </w:lvl>
+    <w:lvl w:ilvl="2" w:tplc="240A0005">
+      <w:start w:val="1"/>
+      <w:numFmt w:val="bullet"/>
+      <w:lvlText w:val=""/>
+      <w:lvlJc w:val="left"/>
+      <w:pPr>
+        <w:ind w:left="2160" w:hanging="360"/>
+      </w:pPr>
+      <w:rPr>
+        <w:rFonts w:ascii="Wingdings" w:hAnsi="Wingdings" w:hint="default"/>
+      </w:rPr>
+    </w:lvl>
+    <w:lvl w:ilvl="3" w:tplc="240A0001">
+      <w:start w:val="1"/>
+      <w:numFmt w:val="bullet"/>
+      <w:lvlText w:val=""/>
+      <w:lvlJc w:val="left"/>
+      <w:pPr>
+        <w:ind w:left="2880" w:hanging="360"/>
+      </w:pPr>
+      <w:rPr>
+        <w:rFonts w:ascii="Symbol" w:hAnsi="Symbol" w:hint="default"/>
+      </w:rPr>
+    </w:lvl>
+    <w:lvl w:ilvl="4" w:tplc="240A0003">
+      <w:start w:val="1"/>
+      <w:numFmt w:val="bullet"/>
+      <w:lvlText w:val="o"/>
+      <w:lvlJc w:val="left"/>
+      <w:pPr>
+        <w:ind w:left="3600" w:hanging="360"/>
+      </w:pPr>
+      <w:rPr>
+        <w:rFonts w:ascii="Courier New" w:hAnsi="Courier New" w:cs="Courier New" w:hint="default"/>
+      </w:rPr>
+    </w:lvl>
+    <w:lvl w:ilvl="5" w:tplc="240A0005">
+      <w:start w:val="1"/>
+      <w:numFmt w:val="bullet"/>
+      <w:lvlText w:val=""/>
+      <w:lvlJc w:val="left"/>
+      <w:pPr>
+        <w:ind w:left="4320" w:hanging="360"/>
+      </w:pPr>
+      <w:rPr>
+        <w:rFonts w:ascii="Wingdings" w:hAnsi="Wingdings" w:hint="default"/>
+      </w:rPr>
+    </w:lvl>
+    <w:lvl w:ilvl="6" w:tplc="240A0001">
+      <w:start w:val="1"/>
+      <w:numFmt w:val="bullet"/>
+      <w:lvlText w:val=""/>
+      <w:lvlJc w:val="left"/>
+      <w:pPr>
+        <w:ind w:left="5040" w:hanging="360"/>
+      </w:pPr>
+      <w:rPr>
+        <w:rFonts w:ascii="Symbol" w:hAnsi="Symbol" w:hint="default"/>
+      </w:rPr>
+    </w:lvl>
+    <w:lvl w:ilvl="7" w:tplc="240A0003">
+      <w:start w:val="1"/>
+      <w:numFmt w:val="bullet"/>
+      <w:lvlText w:val="o"/>
+      <w:lvlJc w:val="left"/>
+      <w:pPr>
+        <w:ind w:left="5760" w:hanging="360"/>
+      </w:pPr>
+      <w:rPr>
+        <w:rFonts w:ascii="Courier New" w:hAnsi="Courier New" w:cs="Courier New" w:hint="default"/>
+      </w:rPr>
+    </w:lvl>
+    <w:lvl w:ilvl="8" w:tplc="240A0005">
+      <w:start w:val="1"/>
+      <w:numFmt w:val="bullet"/>
+      <w:lvlText w:val=""/>
+      <w:lvlJc w:val="left"/>
+      <w:pPr>
+        <w:ind w:left="6480" w:hanging="360"/>
+      </w:pPr>
+      <w:rPr>
+        <w:rFonts w:ascii="Wingdings" w:hAnsi="Wingdings" w:hint="default"/>
+      </w:rPr>
+    </w:lvl>
+  </w:abstractNum>
+  <w:abstractNum w:abstractNumId="1" w15:restartNumberingAfterBreak="0">
+    <w:nsid w:val="18005DED"/>
+    <w:multiLevelType w:val="hybridMultilevel"/>
+    <w:tmpl w:val="8BBAD630"/>
+    <w:lvl w:ilvl="0" w:tplc="240A0001">
+      <w:start w:val="1"/>
+      <w:numFmt w:val="bullet"/>
+      <w:lvlText w:val=""/>
+      <w:lvlJc w:val="left"/>
+      <w:pPr>
+        <w:ind w:left="720" w:hanging="360"/>
+      </w:pPr>
+      <w:rPr>
+        <w:rFonts w:ascii="Symbol" w:hAnsi="Symbol" w:hint="default"/>
+      </w:rPr>
+    </w:lvl>
+    <w:lvl w:ilvl="1" w:tplc="240A0003">
+      <w:start w:val="1"/>
+      <w:numFmt w:val="bullet"/>
+      <w:lvlText w:val="o"/>
+      <w:lvlJc w:val="left"/>
+      <w:pPr>
+        <w:ind w:left="1440" w:hanging="360"/>
+      </w:pPr>
+      <w:rPr>
+        <w:rFonts w:ascii="Courier New" w:hAnsi="Courier New" w:cs="Courier New" w:hint="default"/>
+      </w:rPr>
+    </w:lvl>
+    <w:lvl w:ilvl="2" w:tplc="240A0005">
+      <w:start w:val="1"/>
+      <w:numFmt w:val="bullet"/>
+      <w:lvlText w:val=""/>
+      <w:lvlJc w:val="left"/>
+      <w:pPr>
+        <w:ind w:left="2160" w:hanging="360"/>
+      </w:pPr>
+      <w:rPr>
+        <w:rFonts w:ascii="Wingdings" w:hAnsi="Wingdings" w:hint="default"/>
+      </w:rPr>
+    </w:lvl>
+    <w:lvl w:ilvl="3" w:tplc="240A0001">
+      <w:start w:val="1"/>
+      <w:numFmt w:val="bullet"/>
+      <w:lvlText w:val=""/>
+      <w:lvlJc w:val="left"/>
+      <w:pPr>
+        <w:ind w:left="2880" w:hanging="360"/>
+      </w:pPr>
+      <w:rPr>
+        <w:rFonts w:ascii="Symbol" w:hAnsi="Symbol" w:hint="default"/>
+      </w:rPr>
+    </w:lvl>
+    <w:lvl w:ilvl="4" w:tplc="240A0003">
+      <w:start w:val="1"/>
+      <w:numFmt w:val="bullet"/>
+      <w:lvlText w:val="o"/>
+      <w:lvlJc w:val="left"/>
+      <w:pPr>
+        <w:ind w:left="3600" w:hanging="360"/>
+      </w:pPr>
+      <w:rPr>
+        <w:rFonts w:ascii="Courier New" w:hAnsi="Courier New" w:cs="Courier New" w:hint="default"/>
+      </w:rPr>
+    </w:lvl>
+    <w:lvl w:ilvl="5" w:tplc="240A0005">
+      <w:start w:val="1"/>
+      <w:numFmt w:val="bullet"/>
+      <w:lvlText w:val=""/>
+      <w:lvlJc w:val="left"/>
+      <w:pPr>
+        <w:ind w:left="4320" w:hanging="360"/>
+      </w:pPr>
+      <w:rPr>
+        <w:rFonts w:ascii="Wingdings" w:hAnsi="Wingdings" w:hint="default"/>
+      </w:rPr>
+    </w:lvl>
+    <w:lvl w:ilvl="6" w:tplc="240A0001">
+      <w:start w:val="1"/>
+      <w:numFmt w:val="bullet"/>
+      <w:lvlText w:val=""/>
+      <w:lvlJc w:val="left"/>
+      <w:pPr>
+        <w:ind w:left="5040" w:hanging="360"/>
+      </w:pPr>
+      <w:rPr>
+        <w:rFonts w:ascii="Symbol" w:hAnsi="Symbol" w:hint="default"/>
+      </w:rPr>
+    </w:lvl>
+    <w:lvl w:ilvl="7" w:tplc="240A0003">
+      <w:start w:val="1"/>
+      <w:numFmt w:val="bullet"/>
+      <w:lvlText w:val="o"/>
+      <w:lvlJc w:val="left"/>
+      <w:pPr>
+        <w:ind w:left="5760" w:hanging="360"/>
+      </w:pPr>
+      <w:rPr>
+        <w:rFonts w:ascii="Courier New" w:hAnsi="Courier New" w:cs="Courier New" w:hint="default"/>
+      </w:rPr>
+    </w:lvl>
+    <w:lvl w:ilvl="8" w:tplc="240A0005">
+      <w:start w:val="1"/>
+      <w:numFmt w:val="bullet"/>
+      <w:lvlText w:val=""/>
+      <w:lvlJc w:val="left"/>
+      <w:pPr>
+        <w:ind w:left="6480" w:hanging="360"/>
+      </w:pPr>
+      <w:rPr>
+        <w:rFonts w:ascii="Wingdings" w:hAnsi="Wingdings" w:hint="default"/>
+      </w:rPr>
+    </w:lvl>
+  </w:abstractNum>
+  <w:abstractNum w:abstractNumId="2" w15:restartNumberingAfterBreak="0">
     <w:nsid w:val="33AE61CC"/>
     <w:multiLevelType w:val="hybridMultilevel"/>
     <w:tmpl w:val="2774DD74"/>
@@ -6423,7 +8217,7 @@
       </w:pPr>
     </w:lvl>
   </w:abstractNum>
-  <w:abstractNum w:abstractNumId="1" w15:restartNumberingAfterBreak="0">
+  <w:abstractNum w:abstractNumId="3" w15:restartNumberingAfterBreak="0">
     <w:nsid w:val="54DC3FAB"/>
     <w:multiLevelType w:val="hybridMultilevel"/>
     <w:tmpl w:val="7B000E14"/>
@@ -6536,7 +8330,120 @@
       </w:rPr>
     </w:lvl>
   </w:abstractNum>
-  <w:abstractNum w:abstractNumId="2" w15:restartNumberingAfterBreak="0">
+  <w:abstractNum w:abstractNumId="4" w15:restartNumberingAfterBreak="0">
+    <w:nsid w:val="5F5E5DC8"/>
+    <w:multiLevelType w:val="hybridMultilevel"/>
+    <w:tmpl w:val="3530FD8E"/>
+    <w:lvl w:ilvl="0" w:tplc="240A0001">
+      <w:start w:val="1"/>
+      <w:numFmt w:val="bullet"/>
+      <w:lvlText w:val=""/>
+      <w:lvlJc w:val="left"/>
+      <w:pPr>
+        <w:ind w:left="720" w:hanging="360"/>
+      </w:pPr>
+      <w:rPr>
+        <w:rFonts w:ascii="Symbol" w:hAnsi="Symbol" w:hint="default"/>
+      </w:rPr>
+    </w:lvl>
+    <w:lvl w:ilvl="1" w:tplc="240A0003">
+      <w:start w:val="1"/>
+      <w:numFmt w:val="bullet"/>
+      <w:lvlText w:val="o"/>
+      <w:lvlJc w:val="left"/>
+      <w:pPr>
+        <w:ind w:left="1440" w:hanging="360"/>
+      </w:pPr>
+      <w:rPr>
+        <w:rFonts w:ascii="Courier New" w:hAnsi="Courier New" w:cs="Courier New" w:hint="default"/>
+      </w:rPr>
+    </w:lvl>
+    <w:lvl w:ilvl="2" w:tplc="240A0005">
+      <w:start w:val="1"/>
+      <w:numFmt w:val="bullet"/>
+      <w:lvlText w:val=""/>
+      <w:lvlJc w:val="left"/>
+      <w:pPr>
+        <w:ind w:left="2160" w:hanging="360"/>
+      </w:pPr>
+      <w:rPr>
+        <w:rFonts w:ascii="Wingdings" w:hAnsi="Wingdings" w:hint="default"/>
+      </w:rPr>
+    </w:lvl>
+    <w:lvl w:ilvl="3" w:tplc="240A0001">
+      <w:start w:val="1"/>
+      <w:numFmt w:val="bullet"/>
+      <w:lvlText w:val=""/>
+      <w:lvlJc w:val="left"/>
+      <w:pPr>
+        <w:ind w:left="2880" w:hanging="360"/>
+      </w:pPr>
+      <w:rPr>
+        <w:rFonts w:ascii="Symbol" w:hAnsi="Symbol" w:hint="default"/>
+      </w:rPr>
+    </w:lvl>
+    <w:lvl w:ilvl="4" w:tplc="240A0003">
+      <w:start w:val="1"/>
+      <w:numFmt w:val="bullet"/>
+      <w:lvlText w:val="o"/>
+      <w:lvlJc w:val="left"/>
+      <w:pPr>
+        <w:ind w:left="3600" w:hanging="360"/>
+      </w:pPr>
+      <w:rPr>
+        <w:rFonts w:ascii="Courier New" w:hAnsi="Courier New" w:cs="Courier New" w:hint="default"/>
+      </w:rPr>
+    </w:lvl>
+    <w:lvl w:ilvl="5" w:tplc="240A0005">
+      <w:start w:val="1"/>
+      <w:numFmt w:val="bullet"/>
+      <w:lvlText w:val=""/>
+      <w:lvlJc w:val="left"/>
+      <w:pPr>
+        <w:ind w:left="4320" w:hanging="360"/>
+      </w:pPr>
+      <w:rPr>
+        <w:rFonts w:ascii="Wingdings" w:hAnsi="Wingdings" w:hint="default"/>
+      </w:rPr>
+    </w:lvl>
+    <w:lvl w:ilvl="6" w:tplc="240A0001">
+      <w:start w:val="1"/>
+      <w:numFmt w:val="bullet"/>
+      <w:lvlText w:val=""/>
+      <w:lvlJc w:val="left"/>
+      <w:pPr>
+        <w:ind w:left="5040" w:hanging="360"/>
+      </w:pPr>
+      <w:rPr>
+        <w:rFonts w:ascii="Symbol" w:hAnsi="Symbol" w:hint="default"/>
+      </w:rPr>
+    </w:lvl>
+    <w:lvl w:ilvl="7" w:tplc="240A0003">
+      <w:start w:val="1"/>
+      <w:numFmt w:val="bullet"/>
+      <w:lvlText w:val="o"/>
+      <w:lvlJc w:val="left"/>
+      <w:pPr>
+        <w:ind w:left="5760" w:hanging="360"/>
+      </w:pPr>
+      <w:rPr>
+        <w:rFonts w:ascii="Courier New" w:hAnsi="Courier New" w:cs="Courier New" w:hint="default"/>
+      </w:rPr>
+    </w:lvl>
+    <w:lvl w:ilvl="8" w:tplc="240A0005">
+      <w:start w:val="1"/>
+      <w:numFmt w:val="bullet"/>
+      <w:lvlText w:val=""/>
+      <w:lvlJc w:val="left"/>
+      <w:pPr>
+        <w:ind w:left="6480" w:hanging="360"/>
+      </w:pPr>
+      <w:rPr>
+        <w:rFonts w:ascii="Wingdings" w:hAnsi="Wingdings" w:hint="default"/>
+      </w:rPr>
+    </w:lvl>
+  </w:abstractNum>
+  <w:abstractNum w:abstractNumId="5" w15:restartNumberingAfterBreak="0">
     <w:nsid w:val="697B653E"/>
     <w:multiLevelType w:val="hybridMultilevel"/>
     <w:tmpl w:val="9080FE90"/>
@@ -6649,7 +8556,7 @@
       </w:rPr>
     </w:lvl>
   </w:abstractNum>
-  <w:abstractNum w:abstractNumId="3" w15:restartNumberingAfterBreak="0">
+  <w:abstractNum w:abstractNumId="6" w15:restartNumberingAfterBreak="0">
     <w:nsid w:val="754B0EF6"/>
     <w:multiLevelType w:val="hybridMultilevel"/>
     <w:tmpl w:val="6A26C224"/>
@@ -6762,13 +8669,162 @@
       </w:rPr>
     </w:lvl>
   </w:abstractNum>
+  <w:abstractNum w:abstractNumId="7" w15:restartNumberingAfterBreak="0">
+    <w:nsid w:val="795C00FE"/>
+    <w:multiLevelType w:val="hybridMultilevel"/>
+    <w:tmpl w:val="72C8C5AE"/>
+    <w:lvl w:ilvl="0" w:tplc="240A0001">
+      <w:start w:val="1"/>
+      <w:numFmt w:val="bullet"/>
+      <w:lvlText w:val=""/>
+      <w:lvlJc w:val="left"/>
+      <w:pPr>
+        <w:ind w:left="720" w:hanging="360"/>
+      </w:pPr>
+      <w:rPr>
+        <w:rFonts w:ascii="Symbol" w:hAnsi="Symbol" w:hint="default"/>
+      </w:rPr>
+    </w:lvl>
+    <w:lvl w:ilvl="1" w:tplc="240A0003">
+      <w:start w:val="1"/>
+      <w:numFmt w:val="bullet"/>
+      <w:lvlText w:val="o"/>
+      <w:lvlJc w:val="left"/>
+      <w:pPr>
+        <w:ind w:left="1440" w:hanging="360"/>
+      </w:pPr>
+      <w:rPr>
+        <w:rFonts w:ascii="Courier New" w:hAnsi="Courier New" w:cs="Courier New" w:hint="default"/>
+      </w:rPr>
+    </w:lvl>
+    <w:lvl w:ilvl="2" w:tplc="240A0005">
+      <w:start w:val="1"/>
+      <w:numFmt w:val="bullet"/>
+      <w:lvlText w:val=""/>
+      <w:lvlJc w:val="left"/>
+      <w:pPr>
+        <w:ind w:left="2160" w:hanging="360"/>
+      </w:pPr>
+      <w:rPr>
+        <w:rFonts w:ascii="Wingdings" w:hAnsi="Wingdings" w:hint="default"/>
+      </w:rPr>
+    </w:lvl>
+    <w:lvl w:ilvl="3" w:tplc="240A0001">
+      <w:start w:val="1"/>
+      <w:numFmt w:val="bullet"/>
+      <w:lvlText w:val=""/>
+      <w:lvlJc w:val="left"/>
+      <w:pPr>
+        <w:ind w:left="2880" w:hanging="360"/>
+      </w:pPr>
+      <w:rPr>
+        <w:rFonts w:ascii="Symbol" w:hAnsi="Symbol" w:hint="default"/>
+      </w:rPr>
+    </w:lvl>
+    <w:lvl w:ilvl="4" w:tplc="240A0003">
+      <w:start w:val="1"/>
+      <w:numFmt w:val="bullet"/>
+      <w:lvlText w:val="o"/>
+      <w:lvlJc w:val="left"/>
+      <w:pPr>
+        <w:ind w:left="3600" w:hanging="360"/>
+      </w:pPr>
+      <w:rPr>
+        <w:rFonts w:ascii="Courier New" w:hAnsi="Courier New" w:cs="Courier New" w:hint="default"/>
+      </w:rPr>
+    </w:lvl>
+    <w:lvl w:ilvl="5" w:tplc="240A0005">
+      <w:start w:val="1"/>
+      <w:numFmt w:val="bullet"/>
+      <w:lvlText w:val=""/>
+      <w:lvlJc w:val="left"/>
+      <w:pPr>
+        <w:ind w:left="4320" w:hanging="360"/>
+      </w:pPr>
+      <w:rPr>
+        <w:rFonts w:ascii="Wingdings" w:hAnsi="Wingdings" w:hint="default"/>
+      </w:rPr>
+    </w:lvl>
+    <w:lvl w:ilvl="6" w:tplc="240A0001">
+      <w:start w:val="1"/>
+      <w:numFmt w:val="bullet"/>
+      <w:lvlText w:val=""/>
+      <w:lvlJc w:val="left"/>
+      <w:pPr>
+        <w:ind w:left="5040" w:hanging="360"/>
+      </w:pPr>
+      <w:rPr>
+        <w:rFonts w:ascii="Symbol" w:hAnsi="Symbol" w:hint="default"/>
+      </w:rPr>
+    </w:lvl>
+    <w:lvl w:ilvl="7" w:tplc="240A0003">
+      <w:start w:val="1"/>
+      <w:numFmt w:val="bullet"/>
+      <w:lvlText w:val="o"/>
+      <w:lvlJc w:val="left"/>
+      <w:pPr>
+        <w:ind w:left="5760" w:hanging="360"/>
+      </w:pPr>
+      <w:rPr>
+        <w:rFonts w:ascii="Courier New" w:hAnsi="Courier New" w:cs="Courier New" w:hint="default"/>
+      </w:rPr>
+    </w:lvl>
+    <w:lvl w:ilvl="8" w:tplc="240A0005">
+      <w:start w:val="1"/>
+      <w:numFmt w:val="bullet"/>
+      <w:lvlText w:val=""/>
+      <w:lvlJc w:val="left"/>
+      <w:pPr>
+        <w:ind w:left="6480" w:hanging="360"/>
+      </w:pPr>
+      <w:rPr>
+        <w:rFonts w:ascii="Wingdings" w:hAnsi="Wingdings" w:hint="default"/>
+      </w:rPr>
+    </w:lvl>
+  </w:abstractNum>
   <w:num w:numId="1" w16cid:durableId="577327221">
+    <w:abstractNumId w:val="5"/>
+  </w:num>
+  <w:num w:numId="2" w16cid:durableId="802847608">
+    <w:abstractNumId w:val="6"/>
+  </w:num>
+  <w:num w:numId="3" w16cid:durableId="1847591249">
+    <w:abstractNumId w:val="3"/>
+  </w:num>
+  <w:num w:numId="4" w16cid:durableId="1064573096">
     <w:abstractNumId w:val="2"/>
   </w:num>
-  <w:num w:numId="2" w16cid:durableId="802847608">
-    <w:abstractNumId w:val="3"/>
+  <w:num w:numId="5" w16cid:durableId="1083063891">
+    <w:abstractNumId w:val="4"/>
   </w:num>
-  <w:num w:numId="3" w16cid:durableId="1847591249">
+  <w:num w:numId="6" w16cid:durableId="1939756371">
+    <w:abstractNumId w:val="0"/>
+  </w:num>
+  <w:num w:numId="7" w16cid:durableId="93281608">
+    <w:abstractNumId w:val="0"/>
+    <w:lvlOverride w:ilvl="0"/>
+    <w:lvlOverride w:ilvl="1"/>
+    <w:lvlOverride w:ilvl="2"/>
+    <w:lvlOverride w:ilvl="3"/>
+    <w:lvlOverride w:ilvl="4"/>
+    <w:lvlOverride w:ilvl="5"/>
+    <w:lvlOverride w:ilvl="6"/>
+    <w:lvlOverride w:ilvl="7"/>
+    <w:lvlOverride w:ilvl="8"/>
+  </w:num>
+  <w:num w:numId="8" w16cid:durableId="1020817034">
+    <w:abstractNumId w:val="7"/>
+    <w:lvlOverride w:ilvl="0"/>
+    <w:lvlOverride w:ilvl="1"/>
+    <w:lvlOverride w:ilvl="2"/>
+    <w:lvlOverride w:ilvl="3"/>
+    <w:lvlOverride w:ilvl="4"/>
+    <w:lvlOverride w:ilvl="5"/>
+    <w:lvlOverride w:ilvl="6"/>
+    <w:lvlOverride w:ilvl="7"/>
+    <w:lvlOverride w:ilvl="8"/>
+  </w:num>
+  <w:num w:numId="9" w16cid:durableId="392125613">
     <w:abstractNumId w:val="1"/>
     <w:lvlOverride w:ilvl="0"/>
     <w:lvlOverride w:ilvl="1"/>
@@ -6780,8 +8836,35 @@
     <w:lvlOverride w:ilvl="7"/>
     <w:lvlOverride w:ilvl="8"/>
   </w:num>
-  <w:num w:numId="4" w16cid:durableId="1064573096">
-    <w:abstractNumId w:val="0"/>
+  <w:num w:numId="10" w16cid:durableId="515387768">
+    <w:abstractNumId w:val="2"/>
+    <w:lvlOverride w:ilvl="0">
+      <w:startOverride w:val="1"/>
+    </w:lvlOverride>
+    <w:lvlOverride w:ilvl="1">
+      <w:startOverride w:val="1"/>
+    </w:lvlOverride>
+    <w:lvlOverride w:ilvl="2">
+      <w:startOverride w:val="1"/>
+    </w:lvlOverride>
+    <w:lvlOverride w:ilvl="3">
+      <w:startOverride w:val="1"/>
+    </w:lvlOverride>
+    <w:lvlOverride w:ilvl="4">
+      <w:startOverride w:val="1"/>
+    </w:lvlOverride>
+    <w:lvlOverride w:ilvl="5">
+      <w:startOverride w:val="1"/>
+    </w:lvlOverride>
+    <w:lvlOverride w:ilvl="6">
+      <w:startOverride w:val="1"/>
+    </w:lvlOverride>
+    <w:lvlOverride w:ilvl="7">
+      <w:startOverride w:val="1"/>
+    </w:lvlOverride>
+    <w:lvlOverride w:ilvl="8">
+      <w:startOverride w:val="1"/>
+    </w:lvlOverride>
   </w:num>
 </w:numbering>
 </file>
@@ -7721,6 +9804,29 @@
       </w:tblBorders>
     </w:tblPr>
   </w:style>
+  <w:style w:type="character" w:styleId="Hipervnculo">
+    <w:name w:val="Hyperlink"/>
+    <w:basedOn w:val="Fuentedeprrafopredeter"/>
+    <w:uiPriority w:val="99"/>
+    <w:unhideWhenUsed/>
+    <w:rsid w:val="00E57BD3"/>
+    <w:rPr>
+      <w:color w:val="467886" w:themeColor="hyperlink"/>
+      <w:u w:val="single"/>
+    </w:rPr>
+  </w:style>
+  <w:style w:type="character" w:styleId="Mencinsinresolver">
+    <w:name w:val="Unresolved Mention"/>
+    <w:basedOn w:val="Fuentedeprrafopredeter"/>
+    <w:uiPriority w:val="99"/>
+    <w:semiHidden/>
+    <w:unhideWhenUsed/>
+    <w:rsid w:val="00E57BD3"/>
+    <w:rPr>
+      <w:color w:val="605E5C"/>
+      <w:shd w:val="clear" w:color="auto" w:fill="E1DFDD"/>
+    </w:rPr>
+  </w:style>
 </w:styles>
 </file>
 

</xml_diff>